<commit_message>
edited the report file
</commit_message>
<xml_diff>
--- a/FinalProject-Report-UsingDatabase.docx
+++ b/FinalProject-Report-UsingDatabase.docx
@@ -12,7 +12,7 @@
           <w:b/>
           <w:color w:val="000000"/>
           <w:kern w:val="0"/>
-          <w:lang w:val="fr-FR" w:eastAsia="ja-JP"/>
+          <w:lang w:eastAsia="ja-JP"/>
           <w14:ligatures w14:val="none"/>
         </w:rPr>
       </w:pPr>
@@ -22,7 +22,7 @@
           <w:b/>
           <w:color w:val="000000"/>
           <w:kern w:val="0"/>
-          <w:lang w:val="fr-FR" w:eastAsia="ja-JP"/>
+          <w:lang w:eastAsia="ja-JP"/>
           <w14:ligatures w14:val="none"/>
         </w:rPr>
         <w:t>USING DATABASES FINAL PROJECT</w:t>
@@ -36,7 +36,7 @@
           <w:rFonts w:ascii="Calibri" w:eastAsia="Calibri" w:hAnsi="Calibri" w:cs="Calibri"/>
           <w:color w:val="000000"/>
           <w:kern w:val="0"/>
-          <w:lang w:val="fr-FR" w:eastAsia="ja-JP"/>
+          <w:lang w:eastAsia="ja-JP"/>
           <w14:ligatures w14:val="none"/>
         </w:rPr>
       </w:pPr>
@@ -49,7 +49,7 @@
           <w:rFonts w:ascii="Calibri" w:eastAsia="SimSun" w:hAnsi="Calibri" w:cs="Calibri"/>
           <w:color w:val="000000"/>
           <w:kern w:val="0"/>
-          <w:lang w:val="fr-FR" w:eastAsia="ja-JP"/>
+          <w:lang w:eastAsia="ja-JP"/>
           <w14:ligatures w14:val="none"/>
         </w:rPr>
       </w:pPr>
@@ -62,7 +62,7 @@
           <w:rFonts w:ascii="Calibri" w:eastAsia="SimSun" w:hAnsi="Calibri" w:cs="Calibri"/>
           <w:color w:val="000000"/>
           <w:kern w:val="0"/>
-          <w:lang w:val="fr-FR" w:eastAsia="ja-JP"/>
+          <w:lang w:eastAsia="ja-JP"/>
           <w14:ligatures w14:val="none"/>
         </w:rPr>
       </w:pPr>
@@ -75,7 +75,7 @@
           <w:rFonts w:ascii="Calibri" w:eastAsia="SimSun" w:hAnsi="Calibri" w:cs="Calibri"/>
           <w:color w:val="000000"/>
           <w:kern w:val="0"/>
-          <w:lang w:val="fr-FR" w:eastAsia="ja-JP"/>
+          <w:lang w:eastAsia="ja-JP"/>
           <w14:ligatures w14:val="none"/>
         </w:rPr>
       </w:pPr>
@@ -91,7 +91,7 @@
           <w:rFonts w:ascii="Calibri" w:eastAsia="Calibri" w:hAnsi="Calibri" w:cs="Calibri"/>
           <w:color w:val="000000"/>
           <w:kern w:val="0"/>
-          <w:lang w:val="fr-FR" w:eastAsia="ja-JP"/>
+          <w:lang w:eastAsia="ja-JP"/>
           <w14:ligatures w14:val="none"/>
         </w:rPr>
       </w:pPr>
@@ -100,7 +100,7 @@
           <w:rFonts w:ascii="Calibri" w:eastAsia="Calibri" w:hAnsi="Calibri" w:cs="Calibri"/>
           <w:color w:val="000000"/>
           <w:kern w:val="0"/>
-          <w:lang w:val="fr-FR" w:eastAsia="ja-JP"/>
+          <w:lang w:eastAsia="ja-JP"/>
           <w14:ligatures w14:val="none"/>
         </w:rPr>
         <w:t>Emmanuelle Isis Mbeugmo Manekeu</w:t>
@@ -117,103 +117,11 @@
           <w:rFonts w:ascii="Calibri" w:eastAsia="Calibri" w:hAnsi="Calibri" w:cs="Calibri"/>
           <w:color w:val="000000"/>
           <w:kern w:val="0"/>
-          <w:lang w:val="fr-FR" w:eastAsia="ja-JP"/>
+          <w:lang w:eastAsia="ja-JP"/>
           <w14:ligatures w14:val="none"/>
         </w:rPr>
       </w:pPr>
       <w:r>
-        <w:rPr>
-          <w:rFonts w:ascii="Calibri" w:eastAsia="Calibri" w:hAnsi="Calibri" w:cs="Calibri"/>
-          <w:color w:val="000000"/>
-          <w:kern w:val="0"/>
-          <w:lang w:val="fr-FR" w:eastAsia="ja-JP"/>
-          <w14:ligatures w14:val="none"/>
-        </w:rPr>
-        <w:t>Mounsif Ed-Daoudi</w:t>
-      </w:r>
-    </w:p>
-    <w:p>
-      <w:pPr>
-        <w:spacing w:after="0" w:line="480" w:lineRule="auto"/>
-        <w:ind w:firstLine="720"/>
-        <w:rPr>
-          <w:rFonts w:ascii="Calibri" w:eastAsia="SimSun" w:hAnsi="Calibri" w:cs="Calibri"/>
-          <w:color w:val="000000"/>
-          <w:kern w:val="0"/>
-          <w:lang w:val="fr-FR" w:eastAsia="ja-JP"/>
-          <w14:ligatures w14:val="none"/>
-        </w:rPr>
-      </w:pPr>
-    </w:p>
-    <w:p>
-      <w:pPr>
-        <w:spacing w:after="0" w:line="480" w:lineRule="auto"/>
-        <w:ind w:firstLine="720"/>
-        <w:rPr>
-          <w:rFonts w:ascii="Calibri" w:eastAsia="SimSun" w:hAnsi="Calibri" w:cs="Calibri"/>
-          <w:color w:val="000000"/>
-          <w:kern w:val="0"/>
-          <w:lang w:val="fr-FR" w:eastAsia="ja-JP"/>
-          <w14:ligatures w14:val="none"/>
-        </w:rPr>
-      </w:pPr>
-    </w:p>
-    <w:p>
-      <w:pPr>
-        <w:spacing w:after="0" w:line="480" w:lineRule="auto"/>
-        <w:ind w:firstLine="720"/>
-        <w:rPr>
-          <w:rFonts w:ascii="Calibri" w:eastAsia="SimSun" w:hAnsi="Calibri" w:cs="Calibri"/>
-          <w:color w:val="000000"/>
-          <w:kern w:val="0"/>
-          <w:lang w:val="fr-FR" w:eastAsia="ja-JP"/>
-          <w14:ligatures w14:val="none"/>
-        </w:rPr>
-      </w:pPr>
-    </w:p>
-    <w:p>
-      <w:pPr>
-        <w:spacing w:after="0" w:line="480" w:lineRule="auto"/>
-        <w:ind w:firstLine="720"/>
-        <w:rPr>
-          <w:rFonts w:ascii="Calibri" w:eastAsia="SimSun" w:hAnsi="Calibri" w:cs="Calibri"/>
-          <w:color w:val="000000"/>
-          <w:kern w:val="0"/>
-          <w:lang w:val="fr-FR" w:eastAsia="ja-JP"/>
-          <w14:ligatures w14:val="none"/>
-        </w:rPr>
-      </w:pPr>
-    </w:p>
-    <w:p>
-      <w:pPr>
-        <w:spacing w:after="0" w:line="480" w:lineRule="auto"/>
-        <w:ind w:firstLine="720"/>
-        <w:rPr>
-          <w:rFonts w:ascii="Calibri" w:eastAsia="SimSun" w:hAnsi="Calibri" w:cs="Calibri"/>
-          <w:color w:val="000000"/>
-          <w:kern w:val="0"/>
-          <w:lang w:val="fr-FR" w:eastAsia="ja-JP"/>
-          <w14:ligatures w14:val="none"/>
-        </w:rPr>
-      </w:pPr>
-    </w:p>
-    <w:p>
-      <w:pPr>
-        <w:spacing w:after="0" w:line="480" w:lineRule="auto"/>
-        <w:ind w:firstLine="720"/>
-        <w:rPr>
-          <w:rFonts w:ascii="Calibri" w:eastAsia="SimSun" w:hAnsi="Calibri" w:cs="Calibri"/>
-          <w:color w:val="000000"/>
-          <w:kern w:val="0"/>
-          <w:lang w:val="fr-FR" w:eastAsia="ja-JP"/>
-          <w14:ligatures w14:val="none"/>
-        </w:rPr>
-      </w:pPr>
-    </w:p>
-    <w:p>
-      <w:pPr>
-        <w:spacing w:after="0" w:line="480" w:lineRule="auto"/>
-        <w:jc w:val="center"/>
         <w:rPr>
           <w:rFonts w:ascii="Calibri" w:eastAsia="Calibri" w:hAnsi="Calibri" w:cs="Calibri"/>
           <w:color w:val="000000"/>
@@ -221,8 +129,91 @@
           <w:lang w:eastAsia="ja-JP"/>
           <w14:ligatures w14:val="none"/>
         </w:rPr>
-      </w:pPr>
-      <w:r>
+        <w:t>Mounsif Ed-Daoudi</w:t>
+      </w:r>
+    </w:p>
+    <w:p>
+      <w:pPr>
+        <w:spacing w:after="0" w:line="480" w:lineRule="auto"/>
+        <w:ind w:firstLine="720"/>
+        <w:rPr>
+          <w:rFonts w:ascii="Calibri" w:eastAsia="SimSun" w:hAnsi="Calibri" w:cs="Calibri"/>
+          <w:color w:val="000000"/>
+          <w:kern w:val="0"/>
+          <w:lang w:eastAsia="ja-JP"/>
+          <w14:ligatures w14:val="none"/>
+        </w:rPr>
+      </w:pPr>
+    </w:p>
+    <w:p>
+      <w:pPr>
+        <w:spacing w:after="0" w:line="480" w:lineRule="auto"/>
+        <w:ind w:firstLine="720"/>
+        <w:rPr>
+          <w:rFonts w:ascii="Calibri" w:eastAsia="SimSun" w:hAnsi="Calibri" w:cs="Calibri"/>
+          <w:color w:val="000000"/>
+          <w:kern w:val="0"/>
+          <w:lang w:eastAsia="ja-JP"/>
+          <w14:ligatures w14:val="none"/>
+        </w:rPr>
+      </w:pPr>
+    </w:p>
+    <w:p>
+      <w:pPr>
+        <w:spacing w:after="0" w:line="480" w:lineRule="auto"/>
+        <w:ind w:firstLine="720"/>
+        <w:rPr>
+          <w:rFonts w:ascii="Calibri" w:eastAsia="SimSun" w:hAnsi="Calibri" w:cs="Calibri"/>
+          <w:color w:val="000000"/>
+          <w:kern w:val="0"/>
+          <w:lang w:eastAsia="ja-JP"/>
+          <w14:ligatures w14:val="none"/>
+        </w:rPr>
+      </w:pPr>
+    </w:p>
+    <w:p>
+      <w:pPr>
+        <w:spacing w:after="0" w:line="480" w:lineRule="auto"/>
+        <w:ind w:firstLine="720"/>
+        <w:rPr>
+          <w:rFonts w:ascii="Calibri" w:eastAsia="SimSun" w:hAnsi="Calibri" w:cs="Calibri"/>
+          <w:color w:val="000000"/>
+          <w:kern w:val="0"/>
+          <w:lang w:eastAsia="ja-JP"/>
+          <w14:ligatures w14:val="none"/>
+        </w:rPr>
+      </w:pPr>
+    </w:p>
+    <w:p>
+      <w:pPr>
+        <w:spacing w:after="0" w:line="480" w:lineRule="auto"/>
+        <w:ind w:firstLine="720"/>
+        <w:rPr>
+          <w:rFonts w:ascii="Calibri" w:eastAsia="SimSun" w:hAnsi="Calibri" w:cs="Calibri"/>
+          <w:color w:val="000000"/>
+          <w:kern w:val="0"/>
+          <w:lang w:eastAsia="ja-JP"/>
+          <w14:ligatures w14:val="none"/>
+        </w:rPr>
+      </w:pPr>
+    </w:p>
+    <w:p>
+      <w:pPr>
+        <w:spacing w:after="0" w:line="480" w:lineRule="auto"/>
+        <w:ind w:firstLine="720"/>
+        <w:rPr>
+          <w:rFonts w:ascii="Calibri" w:eastAsia="SimSun" w:hAnsi="Calibri" w:cs="Calibri"/>
+          <w:color w:val="000000"/>
+          <w:kern w:val="0"/>
+          <w:lang w:eastAsia="ja-JP"/>
+          <w14:ligatures w14:val="none"/>
+        </w:rPr>
+      </w:pPr>
+    </w:p>
+    <w:p>
+      <w:pPr>
+        <w:spacing w:after="0" w:line="480" w:lineRule="auto"/>
+        <w:jc w:val="center"/>
         <w:rPr>
           <w:rFonts w:ascii="Calibri" w:eastAsia="Calibri" w:hAnsi="Calibri" w:cs="Calibri"/>
           <w:color w:val="000000"/>
@@ -230,8 +221,7 @@
           <w:lang w:eastAsia="ja-JP"/>
           <w14:ligatures w14:val="none"/>
         </w:rPr>
-        <w:t>420-3</w:t>
-      </w:r>
+      </w:pPr>
       <w:r>
         <w:rPr>
           <w:rFonts w:ascii="Calibri" w:eastAsia="Calibri" w:hAnsi="Calibri" w:cs="Calibri"/>
@@ -240,7 +230,7 @@
           <w:lang w:eastAsia="ja-JP"/>
           <w14:ligatures w14:val="none"/>
         </w:rPr>
-        <w:t>50</w:t>
+        <w:t>420-3</w:t>
       </w:r>
       <w:r>
         <w:rPr>
@@ -250,7 +240,7 @@
           <w:lang w:eastAsia="ja-JP"/>
           <w14:ligatures w14:val="none"/>
         </w:rPr>
-        <w:t xml:space="preserve">-LE: </w:t>
+        <w:t>50</w:t>
       </w:r>
       <w:r>
         <w:rPr>
@@ -260,13 +250,9 @@
           <w:lang w:eastAsia="ja-JP"/>
           <w14:ligatures w14:val="none"/>
         </w:rPr>
-        <w:t>Using Databases</w:t>
-      </w:r>
-    </w:p>
-    <w:p>
-      <w:pPr>
-        <w:spacing w:after="0" w:line="480" w:lineRule="auto"/>
-        <w:jc w:val="center"/>
+        <w:t xml:space="preserve">-LE: </w:t>
+      </w:r>
+      <w:r>
         <w:rPr>
           <w:rFonts w:ascii="Calibri" w:eastAsia="Calibri" w:hAnsi="Calibri" w:cs="Calibri"/>
           <w:color w:val="000000"/>
@@ -274,8 +260,13 @@
           <w:lang w:eastAsia="ja-JP"/>
           <w14:ligatures w14:val="none"/>
         </w:rPr>
-      </w:pPr>
-      <w:r>
+        <w:t>Using Databases</w:t>
+      </w:r>
+    </w:p>
+    <w:p>
+      <w:pPr>
+        <w:spacing w:after="0" w:line="480" w:lineRule="auto"/>
+        <w:jc w:val="center"/>
         <w:rPr>
           <w:rFonts w:ascii="Calibri" w:eastAsia="Calibri" w:hAnsi="Calibri" w:cs="Calibri"/>
           <w:color w:val="000000"/>
@@ -283,8 +274,7 @@
           <w:lang w:eastAsia="ja-JP"/>
           <w14:ligatures w14:val="none"/>
         </w:rPr>
-        <w:t>Ca</w:t>
-      </w:r>
+      </w:pPr>
       <w:r>
         <w:rPr>
           <w:rFonts w:ascii="Calibri" w:eastAsia="Calibri" w:hAnsi="Calibri" w:cs="Calibri"/>
@@ -293,13 +283,9 @@
           <w:lang w:eastAsia="ja-JP"/>
           <w14:ligatures w14:val="none"/>
         </w:rPr>
-        <w:t>roline Fortier</w:t>
-      </w:r>
-    </w:p>
-    <w:p>
-      <w:pPr>
-        <w:spacing w:after="0" w:line="480" w:lineRule="auto"/>
-        <w:jc w:val="center"/>
+        <w:t>Ca</w:t>
+      </w:r>
+      <w:r>
         <w:rPr>
           <w:rFonts w:ascii="Calibri" w:eastAsia="Calibri" w:hAnsi="Calibri" w:cs="Calibri"/>
           <w:color w:val="000000"/>
@@ -307,8 +293,13 @@
           <w:lang w:eastAsia="ja-JP"/>
           <w14:ligatures w14:val="none"/>
         </w:rPr>
-      </w:pPr>
-      <w:r>
+        <w:t>roline Fortier</w:t>
+      </w:r>
+    </w:p>
+    <w:p>
+      <w:pPr>
+        <w:spacing w:after="0" w:line="480" w:lineRule="auto"/>
+        <w:jc w:val="center"/>
         <w:rPr>
           <w:rFonts w:ascii="Calibri" w:eastAsia="Calibri" w:hAnsi="Calibri" w:cs="Calibri"/>
           <w:color w:val="000000"/>
@@ -316,6 +307,15 @@
           <w:lang w:eastAsia="ja-JP"/>
           <w14:ligatures w14:val="none"/>
         </w:rPr>
+      </w:pPr>
+      <w:r>
+        <w:rPr>
+          <w:rFonts w:ascii="Calibri" w:eastAsia="Calibri" w:hAnsi="Calibri" w:cs="Calibri"/>
+          <w:color w:val="000000"/>
+          <w:kern w:val="0"/>
+          <w:lang w:eastAsia="ja-JP"/>
+          <w14:ligatures w14:val="none"/>
+        </w:rPr>
         <w:t>08 December 2025</w:t>
       </w:r>
     </w:p>
@@ -452,7 +452,7 @@
           <w:noProof/>
         </w:rPr>
         <w:drawing>
-          <wp:inline distT="0" distB="0" distL="0" distR="0" wp14:anchorId="48F52884" wp14:editId="50F97817">
+          <wp:inline distT="0" distB="0" distL="0" distR="0" wp14:anchorId="48F52884" wp14:editId="5D2748B5">
             <wp:extent cx="6300431" cy="1935480"/>
             <wp:effectExtent l="0" t="0" r="5715" b="7620"/>
             <wp:docPr id="1192021599" name="Picture 1"/>
@@ -673,7 +673,7 @@
         </w:rPr>
         <w:lastRenderedPageBreak/>
         <w:drawing>
-          <wp:inline distT="0" distB="0" distL="0" distR="0" wp14:anchorId="04FCB5D9" wp14:editId="3A9846E2">
+          <wp:inline distT="0" distB="0" distL="0" distR="0" wp14:anchorId="04FCB5D9" wp14:editId="69863835">
             <wp:extent cx="6251994" cy="1699260"/>
             <wp:effectExtent l="0" t="0" r="0" b="0"/>
             <wp:docPr id="1216558916" name="Picture 4"/>
@@ -735,7 +735,7 @@
           <w:noProof/>
         </w:rPr>
         <w:drawing>
-          <wp:inline distT="0" distB="0" distL="0" distR="0" wp14:anchorId="5C4369B7" wp14:editId="5D30F79E">
+          <wp:inline distT="0" distB="0" distL="0" distR="0" wp14:anchorId="5C4369B7" wp14:editId="38568056">
             <wp:extent cx="6182286" cy="1912620"/>
             <wp:effectExtent l="0" t="0" r="9525" b="0"/>
             <wp:docPr id="535187015" name="Picture 5"/>
@@ -814,7 +814,7 @@
           <w:noProof/>
         </w:rPr>
         <w:drawing>
-          <wp:inline distT="0" distB="0" distL="0" distR="0" wp14:anchorId="703C281C" wp14:editId="3035BD17">
+          <wp:inline distT="0" distB="0" distL="0" distR="0" wp14:anchorId="703C281C" wp14:editId="2A0C639E">
             <wp:extent cx="6273800" cy="990600"/>
             <wp:effectExtent l="0" t="0" r="0" b="0"/>
             <wp:docPr id="1549075979" name="Picture 6"/>
@@ -1185,6 +1185,7 @@
         <w:ind w:left="720"/>
         <w:rPr>
           <w:rFonts w:ascii="Calibri" w:hAnsi="Calibri" w:cs="Calibri"/>
+          <w:noProof/>
         </w:rPr>
       </w:pPr>
       <w:r>
@@ -1241,6 +1242,65 @@
             </a:graphic>
           </wp:inline>
         </w:drawing>
+      </w:r>
+    </w:p>
+    <w:p>
+      <w:pPr>
+        <w:rPr>
+          <w:rFonts w:ascii="Calibri" w:hAnsi="Calibri" w:cs="Calibri"/>
+        </w:rPr>
+      </w:pPr>
+    </w:p>
+    <w:p>
+      <w:pPr>
+        <w:rPr>
+          <w:rFonts w:ascii="Calibri" w:hAnsi="Calibri" w:cs="Calibri"/>
+        </w:rPr>
+      </w:pPr>
+    </w:p>
+    <w:p>
+      <w:pPr>
+        <w:rPr>
+          <w:rFonts w:ascii="Calibri" w:hAnsi="Calibri" w:cs="Calibri"/>
+        </w:rPr>
+      </w:pPr>
+    </w:p>
+    <w:p>
+      <w:pPr>
+        <w:rPr>
+          <w:rFonts w:ascii="Calibri" w:hAnsi="Calibri" w:cs="Calibri"/>
+        </w:rPr>
+      </w:pPr>
+    </w:p>
+    <w:p>
+      <w:pPr>
+        <w:rPr>
+          <w:rFonts w:ascii="Calibri" w:hAnsi="Calibri" w:cs="Calibri"/>
+        </w:rPr>
+      </w:pPr>
+    </w:p>
+    <w:p>
+      <w:pPr>
+        <w:rPr>
+          <w:rFonts w:ascii="Calibri" w:hAnsi="Calibri" w:cs="Calibri"/>
+          <w:noProof/>
+        </w:rPr>
+      </w:pPr>
+    </w:p>
+    <w:p>
+      <w:pPr>
+        <w:tabs>
+          <w:tab w:val="left" w:pos="7236"/>
+        </w:tabs>
+        <w:rPr>
+          <w:rFonts w:ascii="Calibri" w:hAnsi="Calibri" w:cs="Calibri"/>
+        </w:rPr>
+      </w:pPr>
+      <w:r>
+        <w:rPr>
+          <w:rFonts w:ascii="Calibri" w:hAnsi="Calibri" w:cs="Calibri"/>
+        </w:rPr>
+        <w:tab/>
       </w:r>
     </w:p>
     <w:sectPr>
@@ -2166,6 +2226,7 @@
   <w:style w:type="character" w:default="1" w:styleId="DefaultParagraphFont">
     <w:name w:val="Default Paragraph Font"/>
     <w:uiPriority w:val="1"/>
+    <w:semiHidden/>
     <w:unhideWhenUsed/>
   </w:style>
   <w:style w:type="table" w:default="1" w:styleId="TableNormal">

</xml_diff>

<commit_message>
Confidentiality, Authorization & Integrity part completed
</commit_message>
<xml_diff>
--- a/FinalProject-Report-UsingDatabase.docx
+++ b/FinalProject-Report-UsingDatabase.docx
@@ -12,7 +12,7 @@
           <w:b/>
           <w:color w:val="000000"/>
           <w:kern w:val="0"/>
-          <w:lang w:val="fr-FR" w:eastAsia="ja-JP"/>
+          <w:lang w:eastAsia="ja-JP"/>
           <w14:ligatures w14:val="none"/>
         </w:rPr>
       </w:pPr>
@@ -22,7 +22,7 @@
           <w:b/>
           <w:color w:val="000000"/>
           <w:kern w:val="0"/>
-          <w:lang w:val="fr-FR" w:eastAsia="ja-JP"/>
+          <w:lang w:eastAsia="ja-JP"/>
           <w14:ligatures w14:val="none"/>
         </w:rPr>
         <w:t>USING DATABASES FINAL PROJECT</w:t>
@@ -36,7 +36,7 @@
           <w:rFonts w:ascii="Calibri" w:eastAsia="Calibri" w:hAnsi="Calibri" w:cs="Calibri"/>
           <w:color w:val="000000"/>
           <w:kern w:val="0"/>
-          <w:lang w:val="fr-FR" w:eastAsia="ja-JP"/>
+          <w:lang w:eastAsia="ja-JP"/>
           <w14:ligatures w14:val="none"/>
         </w:rPr>
       </w:pPr>
@@ -49,7 +49,7 @@
           <w:rFonts w:ascii="Calibri" w:eastAsia="SimSun" w:hAnsi="Calibri" w:cs="Calibri"/>
           <w:color w:val="000000"/>
           <w:kern w:val="0"/>
-          <w:lang w:val="fr-FR" w:eastAsia="ja-JP"/>
+          <w:lang w:eastAsia="ja-JP"/>
           <w14:ligatures w14:val="none"/>
         </w:rPr>
       </w:pPr>
@@ -62,7 +62,7 @@
           <w:rFonts w:ascii="Calibri" w:eastAsia="SimSun" w:hAnsi="Calibri" w:cs="Calibri"/>
           <w:color w:val="000000"/>
           <w:kern w:val="0"/>
-          <w:lang w:val="fr-FR" w:eastAsia="ja-JP"/>
+          <w:lang w:eastAsia="ja-JP"/>
           <w14:ligatures w14:val="none"/>
         </w:rPr>
       </w:pPr>
@@ -75,7 +75,7 @@
           <w:rFonts w:ascii="Calibri" w:eastAsia="SimSun" w:hAnsi="Calibri" w:cs="Calibri"/>
           <w:color w:val="000000"/>
           <w:kern w:val="0"/>
-          <w:lang w:val="fr-FR" w:eastAsia="ja-JP"/>
+          <w:lang w:eastAsia="ja-JP"/>
           <w14:ligatures w14:val="none"/>
         </w:rPr>
       </w:pPr>
@@ -91,7 +91,7 @@
           <w:rFonts w:ascii="Calibri" w:eastAsia="Calibri" w:hAnsi="Calibri" w:cs="Calibri"/>
           <w:color w:val="000000"/>
           <w:kern w:val="0"/>
-          <w:lang w:val="fr-FR" w:eastAsia="ja-JP"/>
+          <w:lang w:eastAsia="ja-JP"/>
           <w14:ligatures w14:val="none"/>
         </w:rPr>
       </w:pPr>
@@ -100,10 +100,32 @@
           <w:rFonts w:ascii="Calibri" w:eastAsia="Calibri" w:hAnsi="Calibri" w:cs="Calibri"/>
           <w:color w:val="000000"/>
           <w:kern w:val="0"/>
-          <w:lang w:val="fr-FR" w:eastAsia="ja-JP"/>
+          <w:lang w:eastAsia="ja-JP"/>
           <w14:ligatures w14:val="none"/>
         </w:rPr>
-        <w:t>Emmanuelle Isis Mbeugmo Manekeu</w:t>
+        <w:t xml:space="preserve">Emmanuelle Isis </w:t>
+      </w:r>
+      <w:proofErr w:type="spellStart"/>
+      <w:r>
+        <w:rPr>
+          <w:rFonts w:ascii="Calibri" w:eastAsia="Calibri" w:hAnsi="Calibri" w:cs="Calibri"/>
+          <w:color w:val="000000"/>
+          <w:kern w:val="0"/>
+          <w:lang w:eastAsia="ja-JP"/>
+          <w14:ligatures w14:val="none"/>
+        </w:rPr>
+        <w:t>Mbeugmo</w:t>
+      </w:r>
+      <w:proofErr w:type="spellEnd"/>
+      <w:r>
+        <w:rPr>
+          <w:rFonts w:ascii="Calibri" w:eastAsia="Calibri" w:hAnsi="Calibri" w:cs="Calibri"/>
+          <w:color w:val="000000"/>
+          <w:kern w:val="0"/>
+          <w:lang w:eastAsia="ja-JP"/>
+          <w14:ligatures w14:val="none"/>
+        </w:rPr>
+        <w:t xml:space="preserve"> Manekeu</w:t>
       </w:r>
     </w:p>
     <w:p>
@@ -117,103 +139,11 @@
           <w:rFonts w:ascii="Calibri" w:eastAsia="Calibri" w:hAnsi="Calibri" w:cs="Calibri"/>
           <w:color w:val="000000"/>
           <w:kern w:val="0"/>
-          <w:lang w:val="fr-FR" w:eastAsia="ja-JP"/>
+          <w:lang w:eastAsia="ja-JP"/>
           <w14:ligatures w14:val="none"/>
         </w:rPr>
       </w:pPr>
       <w:r>
-        <w:rPr>
-          <w:rFonts w:ascii="Calibri" w:eastAsia="Calibri" w:hAnsi="Calibri" w:cs="Calibri"/>
-          <w:color w:val="000000"/>
-          <w:kern w:val="0"/>
-          <w:lang w:val="fr-FR" w:eastAsia="ja-JP"/>
-          <w14:ligatures w14:val="none"/>
-        </w:rPr>
-        <w:t>Mounsif Ed-Daoudi</w:t>
-      </w:r>
-    </w:p>
-    <w:p>
-      <w:pPr>
-        <w:spacing w:after="0" w:line="480" w:lineRule="auto"/>
-        <w:ind w:firstLine="720"/>
-        <w:rPr>
-          <w:rFonts w:ascii="Calibri" w:eastAsia="SimSun" w:hAnsi="Calibri" w:cs="Calibri"/>
-          <w:color w:val="000000"/>
-          <w:kern w:val="0"/>
-          <w:lang w:val="fr-FR" w:eastAsia="ja-JP"/>
-          <w14:ligatures w14:val="none"/>
-        </w:rPr>
-      </w:pPr>
-    </w:p>
-    <w:p>
-      <w:pPr>
-        <w:spacing w:after="0" w:line="480" w:lineRule="auto"/>
-        <w:ind w:firstLine="720"/>
-        <w:rPr>
-          <w:rFonts w:ascii="Calibri" w:eastAsia="SimSun" w:hAnsi="Calibri" w:cs="Calibri"/>
-          <w:color w:val="000000"/>
-          <w:kern w:val="0"/>
-          <w:lang w:val="fr-FR" w:eastAsia="ja-JP"/>
-          <w14:ligatures w14:val="none"/>
-        </w:rPr>
-      </w:pPr>
-    </w:p>
-    <w:p>
-      <w:pPr>
-        <w:spacing w:after="0" w:line="480" w:lineRule="auto"/>
-        <w:ind w:firstLine="720"/>
-        <w:rPr>
-          <w:rFonts w:ascii="Calibri" w:eastAsia="SimSun" w:hAnsi="Calibri" w:cs="Calibri"/>
-          <w:color w:val="000000"/>
-          <w:kern w:val="0"/>
-          <w:lang w:val="fr-FR" w:eastAsia="ja-JP"/>
-          <w14:ligatures w14:val="none"/>
-        </w:rPr>
-      </w:pPr>
-    </w:p>
-    <w:p>
-      <w:pPr>
-        <w:spacing w:after="0" w:line="480" w:lineRule="auto"/>
-        <w:ind w:firstLine="720"/>
-        <w:rPr>
-          <w:rFonts w:ascii="Calibri" w:eastAsia="SimSun" w:hAnsi="Calibri" w:cs="Calibri"/>
-          <w:color w:val="000000"/>
-          <w:kern w:val="0"/>
-          <w:lang w:val="fr-FR" w:eastAsia="ja-JP"/>
-          <w14:ligatures w14:val="none"/>
-        </w:rPr>
-      </w:pPr>
-    </w:p>
-    <w:p>
-      <w:pPr>
-        <w:spacing w:after="0" w:line="480" w:lineRule="auto"/>
-        <w:ind w:firstLine="720"/>
-        <w:rPr>
-          <w:rFonts w:ascii="Calibri" w:eastAsia="SimSun" w:hAnsi="Calibri" w:cs="Calibri"/>
-          <w:color w:val="000000"/>
-          <w:kern w:val="0"/>
-          <w:lang w:val="fr-FR" w:eastAsia="ja-JP"/>
-          <w14:ligatures w14:val="none"/>
-        </w:rPr>
-      </w:pPr>
-    </w:p>
-    <w:p>
-      <w:pPr>
-        <w:spacing w:after="0" w:line="480" w:lineRule="auto"/>
-        <w:ind w:firstLine="720"/>
-        <w:rPr>
-          <w:rFonts w:ascii="Calibri" w:eastAsia="SimSun" w:hAnsi="Calibri" w:cs="Calibri"/>
-          <w:color w:val="000000"/>
-          <w:kern w:val="0"/>
-          <w:lang w:val="fr-FR" w:eastAsia="ja-JP"/>
-          <w14:ligatures w14:val="none"/>
-        </w:rPr>
-      </w:pPr>
-    </w:p>
-    <w:p>
-      <w:pPr>
-        <w:spacing w:after="0" w:line="480" w:lineRule="auto"/>
-        <w:jc w:val="center"/>
         <w:rPr>
           <w:rFonts w:ascii="Calibri" w:eastAsia="Calibri" w:hAnsi="Calibri" w:cs="Calibri"/>
           <w:color w:val="000000"/>
@@ -221,8 +151,91 @@
           <w:lang w:eastAsia="ja-JP"/>
           <w14:ligatures w14:val="none"/>
         </w:rPr>
-      </w:pPr>
-      <w:r>
+        <w:t>Mounsif Ed-Daoudi</w:t>
+      </w:r>
+    </w:p>
+    <w:p>
+      <w:pPr>
+        <w:spacing w:after="0" w:line="480" w:lineRule="auto"/>
+        <w:ind w:firstLine="720"/>
+        <w:rPr>
+          <w:rFonts w:ascii="Calibri" w:eastAsia="SimSun" w:hAnsi="Calibri" w:cs="Calibri"/>
+          <w:color w:val="000000"/>
+          <w:kern w:val="0"/>
+          <w:lang w:eastAsia="ja-JP"/>
+          <w14:ligatures w14:val="none"/>
+        </w:rPr>
+      </w:pPr>
+    </w:p>
+    <w:p>
+      <w:pPr>
+        <w:spacing w:after="0" w:line="480" w:lineRule="auto"/>
+        <w:ind w:firstLine="720"/>
+        <w:rPr>
+          <w:rFonts w:ascii="Calibri" w:eastAsia="SimSun" w:hAnsi="Calibri" w:cs="Calibri"/>
+          <w:color w:val="000000"/>
+          <w:kern w:val="0"/>
+          <w:lang w:eastAsia="ja-JP"/>
+          <w14:ligatures w14:val="none"/>
+        </w:rPr>
+      </w:pPr>
+    </w:p>
+    <w:p>
+      <w:pPr>
+        <w:spacing w:after="0" w:line="480" w:lineRule="auto"/>
+        <w:ind w:firstLine="720"/>
+        <w:rPr>
+          <w:rFonts w:ascii="Calibri" w:eastAsia="SimSun" w:hAnsi="Calibri" w:cs="Calibri"/>
+          <w:color w:val="000000"/>
+          <w:kern w:val="0"/>
+          <w:lang w:eastAsia="ja-JP"/>
+          <w14:ligatures w14:val="none"/>
+        </w:rPr>
+      </w:pPr>
+    </w:p>
+    <w:p>
+      <w:pPr>
+        <w:spacing w:after="0" w:line="480" w:lineRule="auto"/>
+        <w:ind w:firstLine="720"/>
+        <w:rPr>
+          <w:rFonts w:ascii="Calibri" w:eastAsia="SimSun" w:hAnsi="Calibri" w:cs="Calibri"/>
+          <w:color w:val="000000"/>
+          <w:kern w:val="0"/>
+          <w:lang w:eastAsia="ja-JP"/>
+          <w14:ligatures w14:val="none"/>
+        </w:rPr>
+      </w:pPr>
+    </w:p>
+    <w:p>
+      <w:pPr>
+        <w:spacing w:after="0" w:line="480" w:lineRule="auto"/>
+        <w:ind w:firstLine="720"/>
+        <w:rPr>
+          <w:rFonts w:ascii="Calibri" w:eastAsia="SimSun" w:hAnsi="Calibri" w:cs="Calibri"/>
+          <w:color w:val="000000"/>
+          <w:kern w:val="0"/>
+          <w:lang w:eastAsia="ja-JP"/>
+          <w14:ligatures w14:val="none"/>
+        </w:rPr>
+      </w:pPr>
+    </w:p>
+    <w:p>
+      <w:pPr>
+        <w:spacing w:after="0" w:line="480" w:lineRule="auto"/>
+        <w:ind w:firstLine="720"/>
+        <w:rPr>
+          <w:rFonts w:ascii="Calibri" w:eastAsia="SimSun" w:hAnsi="Calibri" w:cs="Calibri"/>
+          <w:color w:val="000000"/>
+          <w:kern w:val="0"/>
+          <w:lang w:eastAsia="ja-JP"/>
+          <w14:ligatures w14:val="none"/>
+        </w:rPr>
+      </w:pPr>
+    </w:p>
+    <w:p>
+      <w:pPr>
+        <w:spacing w:after="0" w:line="480" w:lineRule="auto"/>
+        <w:jc w:val="center"/>
         <w:rPr>
           <w:rFonts w:ascii="Calibri" w:eastAsia="Calibri" w:hAnsi="Calibri" w:cs="Calibri"/>
           <w:color w:val="000000"/>
@@ -230,8 +243,7 @@
           <w:lang w:eastAsia="ja-JP"/>
           <w14:ligatures w14:val="none"/>
         </w:rPr>
-        <w:t>420-3</w:t>
-      </w:r>
+      </w:pPr>
       <w:r>
         <w:rPr>
           <w:rFonts w:ascii="Calibri" w:eastAsia="Calibri" w:hAnsi="Calibri" w:cs="Calibri"/>
@@ -240,7 +252,7 @@
           <w:lang w:eastAsia="ja-JP"/>
           <w14:ligatures w14:val="none"/>
         </w:rPr>
-        <w:t>50</w:t>
+        <w:t>420-3</w:t>
       </w:r>
       <w:r>
         <w:rPr>
@@ -250,7 +262,7 @@
           <w:lang w:eastAsia="ja-JP"/>
           <w14:ligatures w14:val="none"/>
         </w:rPr>
-        <w:t xml:space="preserve">-LE: </w:t>
+        <w:t>50</w:t>
       </w:r>
       <w:r>
         <w:rPr>
@@ -260,13 +272,9 @@
           <w:lang w:eastAsia="ja-JP"/>
           <w14:ligatures w14:val="none"/>
         </w:rPr>
-        <w:t>Using Databases</w:t>
-      </w:r>
-    </w:p>
-    <w:p>
-      <w:pPr>
-        <w:spacing w:after="0" w:line="480" w:lineRule="auto"/>
-        <w:jc w:val="center"/>
+        <w:t xml:space="preserve">-LE: </w:t>
+      </w:r>
+      <w:r>
         <w:rPr>
           <w:rFonts w:ascii="Calibri" w:eastAsia="Calibri" w:hAnsi="Calibri" w:cs="Calibri"/>
           <w:color w:val="000000"/>
@@ -274,8 +282,13 @@
           <w:lang w:eastAsia="ja-JP"/>
           <w14:ligatures w14:val="none"/>
         </w:rPr>
-      </w:pPr>
-      <w:r>
+        <w:t>Using Databases</w:t>
+      </w:r>
+    </w:p>
+    <w:p>
+      <w:pPr>
+        <w:spacing w:after="0" w:line="480" w:lineRule="auto"/>
+        <w:jc w:val="center"/>
         <w:rPr>
           <w:rFonts w:ascii="Calibri" w:eastAsia="Calibri" w:hAnsi="Calibri" w:cs="Calibri"/>
           <w:color w:val="000000"/>
@@ -283,8 +296,7 @@
           <w:lang w:eastAsia="ja-JP"/>
           <w14:ligatures w14:val="none"/>
         </w:rPr>
-        <w:t>Ca</w:t>
-      </w:r>
+      </w:pPr>
       <w:r>
         <w:rPr>
           <w:rFonts w:ascii="Calibri" w:eastAsia="Calibri" w:hAnsi="Calibri" w:cs="Calibri"/>
@@ -293,13 +305,9 @@
           <w:lang w:eastAsia="ja-JP"/>
           <w14:ligatures w14:val="none"/>
         </w:rPr>
-        <w:t>roline Fortier</w:t>
-      </w:r>
-    </w:p>
-    <w:p>
-      <w:pPr>
-        <w:spacing w:after="0" w:line="480" w:lineRule="auto"/>
-        <w:jc w:val="center"/>
+        <w:t>Ca</w:t>
+      </w:r>
+      <w:r>
         <w:rPr>
           <w:rFonts w:ascii="Calibri" w:eastAsia="Calibri" w:hAnsi="Calibri" w:cs="Calibri"/>
           <w:color w:val="000000"/>
@@ -307,8 +315,13 @@
           <w:lang w:eastAsia="ja-JP"/>
           <w14:ligatures w14:val="none"/>
         </w:rPr>
-      </w:pPr>
-      <w:r>
+        <w:t>roline Fortier</w:t>
+      </w:r>
+    </w:p>
+    <w:p>
+      <w:pPr>
+        <w:spacing w:after="0" w:line="480" w:lineRule="auto"/>
+        <w:jc w:val="center"/>
         <w:rPr>
           <w:rFonts w:ascii="Calibri" w:eastAsia="Calibri" w:hAnsi="Calibri" w:cs="Calibri"/>
           <w:color w:val="000000"/>
@@ -316,6 +329,15 @@
           <w:lang w:eastAsia="ja-JP"/>
           <w14:ligatures w14:val="none"/>
         </w:rPr>
+      </w:pPr>
+      <w:r>
+        <w:rPr>
+          <w:rFonts w:ascii="Calibri" w:eastAsia="Calibri" w:hAnsi="Calibri" w:cs="Calibri"/>
+          <w:color w:val="000000"/>
+          <w:kern w:val="0"/>
+          <w:lang w:eastAsia="ja-JP"/>
+          <w14:ligatures w14:val="none"/>
+        </w:rPr>
         <w:t>08 December 2025</w:t>
       </w:r>
     </w:p>
@@ -452,7 +474,7 @@
           <w:noProof/>
         </w:rPr>
         <w:drawing>
-          <wp:inline distT="0" distB="0" distL="0" distR="0" wp14:anchorId="48F52884" wp14:editId="50F97817">
+          <wp:inline distT="0" distB="0" distL="0" distR="0" wp14:anchorId="48F52884" wp14:editId="1E71A70D">
             <wp:extent cx="6300431" cy="1935480"/>
             <wp:effectExtent l="0" t="0" r="5715" b="7620"/>
             <wp:docPr id="1192021599" name="Picture 1"/>
@@ -673,7 +695,7 @@
         </w:rPr>
         <w:lastRenderedPageBreak/>
         <w:drawing>
-          <wp:inline distT="0" distB="0" distL="0" distR="0" wp14:anchorId="04FCB5D9" wp14:editId="3A9846E2">
+          <wp:inline distT="0" distB="0" distL="0" distR="0" wp14:anchorId="04FCB5D9" wp14:editId="68263FFC">
             <wp:extent cx="6251994" cy="1699260"/>
             <wp:effectExtent l="0" t="0" r="0" b="0"/>
             <wp:docPr id="1216558916" name="Picture 4"/>
@@ -735,7 +757,7 @@
           <w:noProof/>
         </w:rPr>
         <w:drawing>
-          <wp:inline distT="0" distB="0" distL="0" distR="0" wp14:anchorId="5C4369B7" wp14:editId="5D30F79E">
+          <wp:inline distT="0" distB="0" distL="0" distR="0" wp14:anchorId="5C4369B7" wp14:editId="5566E9DA">
             <wp:extent cx="6182286" cy="1912620"/>
             <wp:effectExtent l="0" t="0" r="9525" b="0"/>
             <wp:docPr id="535187015" name="Picture 5"/>
@@ -814,7 +836,7 @@
           <w:noProof/>
         </w:rPr>
         <w:drawing>
-          <wp:inline distT="0" distB="0" distL="0" distR="0" wp14:anchorId="703C281C" wp14:editId="3035BD17">
+          <wp:inline distT="0" distB="0" distL="0" distR="0" wp14:anchorId="703C281C" wp14:editId="5B834124">
             <wp:extent cx="6273800" cy="990600"/>
             <wp:effectExtent l="0" t="0" r="0" b="0"/>
             <wp:docPr id="1549075979" name="Picture 6"/>
@@ -1187,16 +1209,65 @@
           <w:rFonts w:ascii="Calibri" w:hAnsi="Calibri" w:cs="Calibri"/>
         </w:rPr>
       </w:pPr>
-      <w:r>
-        <w:rPr>
-          <w:rFonts w:ascii="Calibri" w:hAnsi="Calibri" w:cs="Calibri"/>
+    </w:p>
+    <w:p>
+      <w:pPr>
+        <w:ind w:left="720"/>
+        <w:rPr>
+          <w:rFonts w:ascii="Calibri" w:hAnsi="Calibri" w:cs="Calibri"/>
+        </w:rPr>
+      </w:pPr>
+    </w:p>
+    <w:p>
+      <w:pPr>
+        <w:ind w:left="720"/>
+        <w:rPr>
+          <w:rFonts w:ascii="Calibri" w:hAnsi="Calibri" w:cs="Calibri"/>
+        </w:rPr>
+      </w:pPr>
+    </w:p>
+    <w:p>
+      <w:pPr>
+        <w:ind w:left="720"/>
+        <w:rPr>
+          <w:rFonts w:ascii="Calibri" w:hAnsi="Calibri" w:cs="Calibri"/>
+        </w:rPr>
+      </w:pPr>
+    </w:p>
+    <w:p>
+      <w:pPr>
+        <w:ind w:left="720"/>
+        <w:rPr>
+          <w:rFonts w:ascii="Calibri" w:hAnsi="Calibri" w:cs="Calibri"/>
+          <w:b/>
+          <w:bCs/>
+        </w:rPr>
+      </w:pPr>
+      <w:r>
+        <w:rPr>
+          <w:rFonts w:ascii="Calibri" w:hAnsi="Calibri" w:cs="Calibri"/>
+        </w:rPr>
+        <w:br/>
+      </w:r>
+      <w:r>
+        <w:rPr>
+          <w:rFonts w:ascii="Calibri" w:hAnsi="Calibri" w:cs="Calibri"/>
+          <w:b/>
+          <w:bCs/>
           <w:noProof/>
         </w:rPr>
-        <w:lastRenderedPageBreak/>
         <w:drawing>
-          <wp:inline distT="0" distB="0" distL="0" distR="0" wp14:anchorId="6B50E09C" wp14:editId="468729AD">
+          <wp:anchor distT="0" distB="0" distL="114300" distR="114300" simplePos="0" relativeHeight="251658240" behindDoc="0" locked="0" layoutInCell="1" allowOverlap="1" wp14:anchorId="6B50E09C" wp14:editId="0D6AC7EE">
+            <wp:simplePos x="0" y="0"/>
+            <wp:positionH relativeFrom="column">
+              <wp:posOffset>461319</wp:posOffset>
+            </wp:positionH>
+            <wp:positionV relativeFrom="paragraph">
+              <wp:posOffset>0</wp:posOffset>
+            </wp:positionV>
             <wp:extent cx="5943600" cy="2346960"/>
             <wp:effectExtent l="0" t="0" r="0" b="0"/>
+            <wp:wrapTopAndBottom/>
             <wp:docPr id="1295059911" name="Picture 11"/>
             <wp:cNvGraphicFramePr>
               <a:graphicFrameLocks xmlns:a="http://schemas.openxmlformats.org/drawingml/2006/main" noChangeAspect="1"/>
@@ -1239,8 +1310,805 @@
                 </pic:pic>
               </a:graphicData>
             </a:graphic>
-          </wp:inline>
+          </wp:anchor>
         </w:drawing>
+      </w:r>
+      <w:r>
+        <w:rPr>
+          <w:rFonts w:ascii="Calibri" w:hAnsi="Calibri" w:cs="Calibri"/>
+          <w:b/>
+          <w:bCs/>
+        </w:rPr>
+        <w:t xml:space="preserve">C - </w:t>
+      </w:r>
+      <w:r>
+        <w:rPr>
+          <w:rFonts w:ascii="Calibri" w:hAnsi="Calibri" w:cs="Calibri"/>
+          <w:b/>
+          <w:bCs/>
+        </w:rPr>
+        <w:t>Confidentiality, Authorization &amp; Integrity</w:t>
+      </w:r>
+    </w:p>
+    <w:p>
+      <w:pPr>
+        <w:ind w:left="720"/>
+        <w:rPr>
+          <w:rFonts w:ascii="Calibri" w:hAnsi="Calibri" w:cs="Calibri"/>
+        </w:rPr>
+      </w:pPr>
+      <w:r>
+        <w:rPr>
+          <w:rFonts w:ascii="Calibri" w:hAnsi="Calibri" w:cs="Calibri"/>
+        </w:rPr>
+        <w:drawing>
+          <wp:anchor distT="0" distB="0" distL="114300" distR="114300" simplePos="0" relativeHeight="251659264" behindDoc="0" locked="0" layoutInCell="1" allowOverlap="1" wp14:anchorId="7F9D6B62" wp14:editId="3E67B0CE">
+            <wp:simplePos x="0" y="0"/>
+            <wp:positionH relativeFrom="column">
+              <wp:posOffset>461010</wp:posOffset>
+            </wp:positionH>
+            <wp:positionV relativeFrom="paragraph">
+              <wp:posOffset>320675</wp:posOffset>
+            </wp:positionV>
+            <wp:extent cx="2372360" cy="1016635"/>
+            <wp:effectExtent l="0" t="0" r="8890" b="0"/>
+            <wp:wrapTopAndBottom/>
+            <wp:docPr id="1578962963" name="Image 1" descr="Une image contenant texte, capture d’écran, Police, ligne&#10;&#10;Le contenu généré par l’IA peut être incorrect."/>
+            <wp:cNvGraphicFramePr>
+              <a:graphicFrameLocks xmlns:a="http://schemas.openxmlformats.org/drawingml/2006/main" noChangeAspect="1"/>
+            </wp:cNvGraphicFramePr>
+            <a:graphic xmlns:a="http://schemas.openxmlformats.org/drawingml/2006/main">
+              <a:graphicData uri="http://schemas.openxmlformats.org/drawingml/2006/picture">
+                <pic:pic xmlns:pic="http://schemas.openxmlformats.org/drawingml/2006/picture">
+                  <pic:nvPicPr>
+                    <pic:cNvPr id="1578962963" name="Image 1" descr="Une image contenant texte, capture d’écran, Police, ligne&#10;&#10;Le contenu généré par l’IA peut être incorrect."/>
+                    <pic:cNvPicPr/>
+                  </pic:nvPicPr>
+                  <pic:blipFill>
+                    <a:blip r:embed="rId16">
+                      <a:extLst>
+                        <a:ext uri="{28A0092B-C50C-407E-A947-70E740481C1C}">
+                          <a14:useLocalDpi xmlns:a14="http://schemas.microsoft.com/office/drawing/2010/main" val="0"/>
+                        </a:ext>
+                      </a:extLst>
+                    </a:blip>
+                    <a:stretch>
+                      <a:fillRect/>
+                    </a:stretch>
+                  </pic:blipFill>
+                  <pic:spPr>
+                    <a:xfrm>
+                      <a:off x="0" y="0"/>
+                      <a:ext cx="2372360" cy="1016635"/>
+                    </a:xfrm>
+                    <a:prstGeom prst="rect">
+                      <a:avLst/>
+                    </a:prstGeom>
+                  </pic:spPr>
+                </pic:pic>
+              </a:graphicData>
+            </a:graphic>
+            <wp14:sizeRelH relativeFrom="margin">
+              <wp14:pctWidth>0</wp14:pctWidth>
+            </wp14:sizeRelH>
+            <wp14:sizeRelV relativeFrom="margin">
+              <wp14:pctHeight>0</wp14:pctHeight>
+            </wp14:sizeRelV>
+          </wp:anchor>
+        </w:drawing>
+      </w:r>
+      <w:r>
+        <w:rPr>
+          <w:rFonts w:ascii="Calibri" w:hAnsi="Calibri" w:cs="Calibri"/>
+        </w:rPr>
+        <w:t xml:space="preserve">SHOW GRANTS FOR </w:t>
+      </w:r>
+      <w:proofErr w:type="spellStart"/>
+      <w:r>
+        <w:rPr>
+          <w:rFonts w:ascii="Calibri" w:hAnsi="Calibri" w:cs="Calibri"/>
+        </w:rPr>
+        <w:t>cashier_user</w:t>
+      </w:r>
+      <w:proofErr w:type="spellEnd"/>
+      <w:r>
+        <w:rPr>
+          <w:rFonts w:ascii="Calibri" w:hAnsi="Calibri" w:cs="Calibri"/>
+        </w:rPr>
+        <w:t>:</w:t>
+      </w:r>
+    </w:p>
+    <w:p>
+      <w:pPr>
+        <w:ind w:left="720"/>
+        <w:rPr>
+          <w:rFonts w:ascii="Calibri" w:hAnsi="Calibri" w:cs="Calibri"/>
+        </w:rPr>
+      </w:pPr>
+    </w:p>
+    <w:p>
+      <w:pPr>
+        <w:ind w:left="720"/>
+        <w:rPr>
+          <w:rFonts w:ascii="Calibri" w:hAnsi="Calibri" w:cs="Calibri"/>
+        </w:rPr>
+      </w:pPr>
+      <w:r>
+        <w:rPr>
+          <w:rFonts w:ascii="Calibri" w:hAnsi="Calibri" w:cs="Calibri"/>
+        </w:rPr>
+        <w:t xml:space="preserve">SHOW GRANTS FOR </w:t>
+      </w:r>
+      <w:proofErr w:type="spellStart"/>
+      <w:r>
+        <w:rPr>
+          <w:rFonts w:ascii="Calibri" w:hAnsi="Calibri" w:cs="Calibri"/>
+        </w:rPr>
+        <w:t>cook_user</w:t>
+      </w:r>
+      <w:proofErr w:type="spellEnd"/>
+      <w:r>
+        <w:rPr>
+          <w:rFonts w:ascii="Calibri" w:hAnsi="Calibri" w:cs="Calibri"/>
+        </w:rPr>
+        <w:t>:</w:t>
+      </w:r>
+      <w:r>
+        <w:rPr>
+          <w:rFonts w:ascii="Calibri" w:hAnsi="Calibri" w:cs="Calibri"/>
+        </w:rPr>
+        <w:br/>
+      </w:r>
+      <w:r>
+        <w:rPr>
+          <w:rFonts w:ascii="Calibri" w:hAnsi="Calibri" w:cs="Calibri"/>
+        </w:rPr>
+        <w:drawing>
+          <wp:anchor distT="0" distB="0" distL="114300" distR="114300" simplePos="0" relativeHeight="251660288" behindDoc="0" locked="0" layoutInCell="1" allowOverlap="1" wp14:anchorId="7083F29B" wp14:editId="2F669FA2">
+            <wp:simplePos x="0" y="0"/>
+            <wp:positionH relativeFrom="column">
+              <wp:posOffset>461010</wp:posOffset>
+            </wp:positionH>
+            <wp:positionV relativeFrom="paragraph">
+              <wp:posOffset>215265</wp:posOffset>
+            </wp:positionV>
+            <wp:extent cx="2762250" cy="666750"/>
+            <wp:effectExtent l="0" t="0" r="0" b="0"/>
+            <wp:wrapTopAndBottom/>
+            <wp:docPr id="1697022898" name="Image 1" descr="Une image contenant texte, Police, capture d’écran, ligne&#10;&#10;Le contenu généré par l’IA peut être incorrect."/>
+            <wp:cNvGraphicFramePr>
+              <a:graphicFrameLocks xmlns:a="http://schemas.openxmlformats.org/drawingml/2006/main" noChangeAspect="1"/>
+            </wp:cNvGraphicFramePr>
+            <a:graphic xmlns:a="http://schemas.openxmlformats.org/drawingml/2006/main">
+              <a:graphicData uri="http://schemas.openxmlformats.org/drawingml/2006/picture">
+                <pic:pic xmlns:pic="http://schemas.openxmlformats.org/drawingml/2006/picture">
+                  <pic:nvPicPr>
+                    <pic:cNvPr id="1697022898" name="Image 1" descr="Une image contenant texte, Police, capture d’écran, ligne&#10;&#10;Le contenu généré par l’IA peut être incorrect."/>
+                    <pic:cNvPicPr/>
+                  </pic:nvPicPr>
+                  <pic:blipFill>
+                    <a:blip r:embed="rId17">
+                      <a:extLst>
+                        <a:ext uri="{28A0092B-C50C-407E-A947-70E740481C1C}">
+                          <a14:useLocalDpi xmlns:a14="http://schemas.microsoft.com/office/drawing/2010/main" val="0"/>
+                        </a:ext>
+                      </a:extLst>
+                    </a:blip>
+                    <a:stretch>
+                      <a:fillRect/>
+                    </a:stretch>
+                  </pic:blipFill>
+                  <pic:spPr>
+                    <a:xfrm>
+                      <a:off x="0" y="0"/>
+                      <a:ext cx="2762250" cy="666750"/>
+                    </a:xfrm>
+                    <a:prstGeom prst="rect">
+                      <a:avLst/>
+                    </a:prstGeom>
+                  </pic:spPr>
+                </pic:pic>
+              </a:graphicData>
+            </a:graphic>
+          </wp:anchor>
+        </w:drawing>
+      </w:r>
+    </w:p>
+    <w:p>
+      <w:pPr>
+        <w:ind w:left="720"/>
+        <w:rPr>
+          <w:rFonts w:ascii="Calibri" w:hAnsi="Calibri" w:cs="Calibri"/>
+        </w:rPr>
+      </w:pPr>
+      <w:r>
+        <w:rPr>
+          <w:rFonts w:ascii="Calibri" w:hAnsi="Calibri" w:cs="Calibri"/>
+        </w:rPr>
+        <w:drawing>
+          <wp:anchor distT="0" distB="0" distL="114300" distR="114300" simplePos="0" relativeHeight="251661312" behindDoc="0" locked="0" layoutInCell="1" allowOverlap="1" wp14:anchorId="31EE65B7" wp14:editId="24166FE1">
+            <wp:simplePos x="0" y="0"/>
+            <wp:positionH relativeFrom="column">
+              <wp:posOffset>461010</wp:posOffset>
+            </wp:positionH>
+            <wp:positionV relativeFrom="paragraph">
+              <wp:posOffset>317500</wp:posOffset>
+            </wp:positionV>
+            <wp:extent cx="2721610" cy="641985"/>
+            <wp:effectExtent l="0" t="0" r="2540" b="5715"/>
+            <wp:wrapTopAndBottom/>
+            <wp:docPr id="776329419" name="Image 1" descr="Une image contenant texte, Police, capture d’écran, ligne&#10;&#10;Le contenu généré par l’IA peut être incorrect."/>
+            <wp:cNvGraphicFramePr>
+              <a:graphicFrameLocks xmlns:a="http://schemas.openxmlformats.org/drawingml/2006/main" noChangeAspect="1"/>
+            </wp:cNvGraphicFramePr>
+            <a:graphic xmlns:a="http://schemas.openxmlformats.org/drawingml/2006/main">
+              <a:graphicData uri="http://schemas.openxmlformats.org/drawingml/2006/picture">
+                <pic:pic xmlns:pic="http://schemas.openxmlformats.org/drawingml/2006/picture">
+                  <pic:nvPicPr>
+                    <pic:cNvPr id="776329419" name="Image 1" descr="Une image contenant texte, Police, capture d’écran, ligne&#10;&#10;Le contenu généré par l’IA peut être incorrect."/>
+                    <pic:cNvPicPr/>
+                  </pic:nvPicPr>
+                  <pic:blipFill>
+                    <a:blip r:embed="rId18">
+                      <a:extLst>
+                        <a:ext uri="{28A0092B-C50C-407E-A947-70E740481C1C}">
+                          <a14:useLocalDpi xmlns:a14="http://schemas.microsoft.com/office/drawing/2010/main" val="0"/>
+                        </a:ext>
+                      </a:extLst>
+                    </a:blip>
+                    <a:stretch>
+                      <a:fillRect/>
+                    </a:stretch>
+                  </pic:blipFill>
+                  <pic:spPr>
+                    <a:xfrm>
+                      <a:off x="0" y="0"/>
+                      <a:ext cx="2721610" cy="641985"/>
+                    </a:xfrm>
+                    <a:prstGeom prst="rect">
+                      <a:avLst/>
+                    </a:prstGeom>
+                  </pic:spPr>
+                </pic:pic>
+              </a:graphicData>
+            </a:graphic>
+            <wp14:sizeRelV relativeFrom="margin">
+              <wp14:pctHeight>0</wp14:pctHeight>
+            </wp14:sizeRelV>
+          </wp:anchor>
+        </w:drawing>
+      </w:r>
+      <w:r>
+        <w:rPr>
+          <w:rFonts w:ascii="Calibri" w:hAnsi="Calibri" w:cs="Calibri"/>
+        </w:rPr>
+        <w:t xml:space="preserve">SHOW GRANTS FOR </w:t>
+      </w:r>
+      <w:proofErr w:type="spellStart"/>
+      <w:r>
+        <w:rPr>
+          <w:rFonts w:ascii="Calibri" w:hAnsi="Calibri" w:cs="Calibri"/>
+        </w:rPr>
+        <w:t>manager_user</w:t>
+      </w:r>
+      <w:proofErr w:type="spellEnd"/>
+      <w:r>
+        <w:rPr>
+          <w:rFonts w:ascii="Calibri" w:hAnsi="Calibri" w:cs="Calibri"/>
+        </w:rPr>
+        <w:t>:</w:t>
+      </w:r>
+    </w:p>
+    <w:p>
+      <w:pPr>
+        <w:ind w:left="720"/>
+        <w:rPr>
+          <w:rFonts w:ascii="Calibri" w:hAnsi="Calibri" w:cs="Calibri"/>
+        </w:rPr>
+      </w:pPr>
+      <w:r>
+        <w:rPr>
+          <w:rFonts w:ascii="Calibri" w:hAnsi="Calibri" w:cs="Calibri"/>
+        </w:rPr>
+        <w:br/>
+      </w:r>
+    </w:p>
+    <w:p>
+      <w:pPr>
+        <w:ind w:left="720"/>
+        <w:rPr>
+          <w:rFonts w:ascii="Calibri" w:hAnsi="Calibri" w:cs="Calibri"/>
+        </w:rPr>
+      </w:pPr>
+    </w:p>
+    <w:p>
+      <w:pPr>
+        <w:ind w:left="720"/>
+        <w:rPr>
+          <w:rFonts w:ascii="Calibri" w:hAnsi="Calibri" w:cs="Calibri"/>
+        </w:rPr>
+      </w:pPr>
+    </w:p>
+    <w:p>
+      <w:pPr>
+        <w:ind w:left="720"/>
+        <w:rPr>
+          <w:rFonts w:ascii="Calibri" w:hAnsi="Calibri" w:cs="Calibri"/>
+        </w:rPr>
+      </w:pPr>
+      <w:r>
+        <w:rPr>
+          <w:rFonts w:ascii="Calibri" w:hAnsi="Calibri" w:cs="Calibri"/>
+        </w:rPr>
+        <w:lastRenderedPageBreak/>
+        <w:t>Screenshots of 1 successful and failed operations for every user:</w:t>
+      </w:r>
+    </w:p>
+    <w:p>
+      <w:pPr>
+        <w:ind w:left="720"/>
+        <w:rPr>
+          <w:rFonts w:ascii="Calibri" w:hAnsi="Calibri" w:cs="Calibri"/>
+        </w:rPr>
+      </w:pPr>
+      <w:r>
+        <w:rPr>
+          <w:rFonts w:ascii="Calibri" w:hAnsi="Calibri" w:cs="Calibri"/>
+        </w:rPr>
+        <w:t>Cashier:</w:t>
+      </w:r>
+    </w:p>
+    <w:p>
+      <w:pPr>
+        <w:ind w:left="720" w:firstLine="720"/>
+        <w:rPr>
+          <w:rFonts w:ascii="Calibri" w:hAnsi="Calibri" w:cs="Calibri"/>
+        </w:rPr>
+      </w:pPr>
+      <w:r>
+        <w:rPr>
+          <w:rFonts w:ascii="Calibri" w:hAnsi="Calibri" w:cs="Calibri"/>
+        </w:rPr>
+        <w:drawing>
+          <wp:anchor distT="0" distB="0" distL="114300" distR="114300" simplePos="0" relativeHeight="251662336" behindDoc="0" locked="0" layoutInCell="1" allowOverlap="1" wp14:anchorId="32A58CE9" wp14:editId="55BA1F45">
+            <wp:simplePos x="0" y="0"/>
+            <wp:positionH relativeFrom="margin">
+              <wp:align>right</wp:align>
+            </wp:positionH>
+            <wp:positionV relativeFrom="paragraph">
+              <wp:posOffset>197519</wp:posOffset>
+            </wp:positionV>
+            <wp:extent cx="5024755" cy="347345"/>
+            <wp:effectExtent l="0" t="0" r="4445" b="0"/>
+            <wp:wrapTopAndBottom/>
+            <wp:docPr id="927870560" name="Image 1"/>
+            <wp:cNvGraphicFramePr>
+              <a:graphicFrameLocks xmlns:a="http://schemas.openxmlformats.org/drawingml/2006/main" noChangeAspect="1"/>
+            </wp:cNvGraphicFramePr>
+            <a:graphic xmlns:a="http://schemas.openxmlformats.org/drawingml/2006/main">
+              <a:graphicData uri="http://schemas.openxmlformats.org/drawingml/2006/picture">
+                <pic:pic xmlns:pic="http://schemas.openxmlformats.org/drawingml/2006/picture">
+                  <pic:nvPicPr>
+                    <pic:cNvPr id="927870560" name=""/>
+                    <pic:cNvPicPr/>
+                  </pic:nvPicPr>
+                  <pic:blipFill>
+                    <a:blip r:embed="rId19">
+                      <a:extLst>
+                        <a:ext uri="{28A0092B-C50C-407E-A947-70E740481C1C}">
+                          <a14:useLocalDpi xmlns:a14="http://schemas.microsoft.com/office/drawing/2010/main" val="0"/>
+                        </a:ext>
+                      </a:extLst>
+                    </a:blip>
+                    <a:stretch>
+                      <a:fillRect/>
+                    </a:stretch>
+                  </pic:blipFill>
+                  <pic:spPr>
+                    <a:xfrm>
+                      <a:off x="0" y="0"/>
+                      <a:ext cx="5024755" cy="347345"/>
+                    </a:xfrm>
+                    <a:prstGeom prst="rect">
+                      <a:avLst/>
+                    </a:prstGeom>
+                  </pic:spPr>
+                </pic:pic>
+              </a:graphicData>
+            </a:graphic>
+          </wp:anchor>
+        </w:drawing>
+      </w:r>
+      <w:r>
+        <w:rPr>
+          <w:rFonts w:ascii="Calibri" w:hAnsi="Calibri" w:cs="Calibri"/>
+        </w:rPr>
+        <w:t>Success:</w:t>
+      </w:r>
+    </w:p>
+    <w:p>
+      <w:pPr>
+        <w:ind w:left="720" w:firstLine="720"/>
+        <w:rPr>
+          <w:rFonts w:ascii="Calibri" w:hAnsi="Calibri" w:cs="Calibri"/>
+        </w:rPr>
+      </w:pPr>
+      <w:r>
+        <w:rPr>
+          <w:rFonts w:ascii="Calibri" w:hAnsi="Calibri" w:cs="Calibri"/>
+        </w:rPr>
+        <w:drawing>
+          <wp:anchor distT="0" distB="0" distL="114300" distR="114300" simplePos="0" relativeHeight="251663360" behindDoc="0" locked="0" layoutInCell="1" allowOverlap="1" wp14:anchorId="07E39FF8" wp14:editId="2B2713AC">
+            <wp:simplePos x="0" y="0"/>
+            <wp:positionH relativeFrom="margin">
+              <wp:align>right</wp:align>
+            </wp:positionH>
+            <wp:positionV relativeFrom="paragraph">
+              <wp:posOffset>448945</wp:posOffset>
+            </wp:positionV>
+            <wp:extent cx="5024755" cy="457200"/>
+            <wp:effectExtent l="0" t="0" r="4445" b="0"/>
+            <wp:wrapTopAndBottom/>
+            <wp:docPr id="471851072" name="Image 1"/>
+            <wp:cNvGraphicFramePr>
+              <a:graphicFrameLocks xmlns:a="http://schemas.openxmlformats.org/drawingml/2006/main" noChangeAspect="1"/>
+            </wp:cNvGraphicFramePr>
+            <a:graphic xmlns:a="http://schemas.openxmlformats.org/drawingml/2006/main">
+              <a:graphicData uri="http://schemas.openxmlformats.org/drawingml/2006/picture">
+                <pic:pic xmlns:pic="http://schemas.openxmlformats.org/drawingml/2006/picture">
+                  <pic:nvPicPr>
+                    <pic:cNvPr id="471851072" name=""/>
+                    <pic:cNvPicPr/>
+                  </pic:nvPicPr>
+                  <pic:blipFill>
+                    <a:blip r:embed="rId20">
+                      <a:extLst>
+                        <a:ext uri="{28A0092B-C50C-407E-A947-70E740481C1C}">
+                          <a14:useLocalDpi xmlns:a14="http://schemas.microsoft.com/office/drawing/2010/main" val="0"/>
+                        </a:ext>
+                      </a:extLst>
+                    </a:blip>
+                    <a:stretch>
+                      <a:fillRect/>
+                    </a:stretch>
+                  </pic:blipFill>
+                  <pic:spPr>
+                    <a:xfrm>
+                      <a:off x="0" y="0"/>
+                      <a:ext cx="5024755" cy="457200"/>
+                    </a:xfrm>
+                    <a:prstGeom prst="rect">
+                      <a:avLst/>
+                    </a:prstGeom>
+                  </pic:spPr>
+                </pic:pic>
+              </a:graphicData>
+            </a:graphic>
+            <wp14:sizeRelH relativeFrom="margin">
+              <wp14:pctWidth>0</wp14:pctWidth>
+            </wp14:sizeRelH>
+          </wp:anchor>
+        </w:drawing>
+      </w:r>
+      <w:r>
+        <w:rPr>
+          <w:rFonts w:ascii="Calibri" w:hAnsi="Calibri" w:cs="Calibri"/>
+        </w:rPr>
+        <w:t>Failed:</w:t>
+      </w:r>
+      <w:r>
+        <w:rPr>
+          <w:rFonts w:ascii="Calibri" w:hAnsi="Calibri" w:cs="Calibri"/>
+        </w:rPr>
+        <w:br/>
+      </w:r>
+      <w:r>
+        <w:rPr>
+          <w:rFonts w:ascii="Calibri" w:hAnsi="Calibri" w:cs="Calibri"/>
+        </w:rPr>
+        <w:br/>
+      </w:r>
+      <w:r>
+        <w:rPr>
+          <w:rFonts w:ascii="Calibri" w:hAnsi="Calibri" w:cs="Calibri"/>
+        </w:rPr>
+        <w:t>Cook:</w:t>
+      </w:r>
+    </w:p>
+    <w:p>
+      <w:pPr>
+        <w:ind w:left="720" w:firstLine="720"/>
+        <w:rPr>
+          <w:noProof/>
+        </w:rPr>
+      </w:pPr>
+      <w:r>
+        <w:rPr>
+          <w:rFonts w:ascii="Calibri" w:hAnsi="Calibri" w:cs="Calibri"/>
+        </w:rPr>
+        <w:drawing>
+          <wp:anchor distT="0" distB="0" distL="114300" distR="114300" simplePos="0" relativeHeight="251664384" behindDoc="0" locked="0" layoutInCell="1" allowOverlap="1" wp14:anchorId="3F249087" wp14:editId="640527CE">
+            <wp:simplePos x="0" y="0"/>
+            <wp:positionH relativeFrom="column">
+              <wp:posOffset>930567</wp:posOffset>
+            </wp:positionH>
+            <wp:positionV relativeFrom="paragraph">
+              <wp:posOffset>229201</wp:posOffset>
+            </wp:positionV>
+            <wp:extent cx="5107305" cy="377190"/>
+            <wp:effectExtent l="0" t="0" r="0" b="3810"/>
+            <wp:wrapTopAndBottom/>
+            <wp:docPr id="1737955274" name="Image 1"/>
+            <wp:cNvGraphicFramePr>
+              <a:graphicFrameLocks xmlns:a="http://schemas.openxmlformats.org/drawingml/2006/main" noChangeAspect="1"/>
+            </wp:cNvGraphicFramePr>
+            <a:graphic xmlns:a="http://schemas.openxmlformats.org/drawingml/2006/main">
+              <a:graphicData uri="http://schemas.openxmlformats.org/drawingml/2006/picture">
+                <pic:pic xmlns:pic="http://schemas.openxmlformats.org/drawingml/2006/picture">
+                  <pic:nvPicPr>
+                    <pic:cNvPr id="1737955274" name=""/>
+                    <pic:cNvPicPr/>
+                  </pic:nvPicPr>
+                  <pic:blipFill>
+                    <a:blip r:embed="rId21">
+                      <a:extLst>
+                        <a:ext uri="{28A0092B-C50C-407E-A947-70E740481C1C}">
+                          <a14:useLocalDpi xmlns:a14="http://schemas.microsoft.com/office/drawing/2010/main" val="0"/>
+                        </a:ext>
+                      </a:extLst>
+                    </a:blip>
+                    <a:stretch>
+                      <a:fillRect/>
+                    </a:stretch>
+                  </pic:blipFill>
+                  <pic:spPr>
+                    <a:xfrm>
+                      <a:off x="0" y="0"/>
+                      <a:ext cx="5107305" cy="377190"/>
+                    </a:xfrm>
+                    <a:prstGeom prst="rect">
+                      <a:avLst/>
+                    </a:prstGeom>
+                  </pic:spPr>
+                </pic:pic>
+              </a:graphicData>
+            </a:graphic>
+            <wp14:sizeRelH relativeFrom="margin">
+              <wp14:pctWidth>0</wp14:pctWidth>
+            </wp14:sizeRelH>
+            <wp14:sizeRelV relativeFrom="margin">
+              <wp14:pctHeight>0</wp14:pctHeight>
+            </wp14:sizeRelV>
+          </wp:anchor>
+        </w:drawing>
+      </w:r>
+      <w:r>
+        <w:rPr>
+          <w:rFonts w:ascii="Calibri" w:hAnsi="Calibri" w:cs="Calibri"/>
+        </w:rPr>
+        <w:t>Success:</w:t>
+      </w:r>
+      <w:r>
+        <w:rPr>
+          <w:noProof/>
+        </w:rPr>
+        <w:t xml:space="preserve"> </w:t>
+      </w:r>
+    </w:p>
+    <w:p>
+      <w:pPr>
+        <w:ind w:left="720" w:firstLine="720"/>
+        <w:rPr>
+          <w:noProof/>
+        </w:rPr>
+      </w:pPr>
+      <w:r>
+        <w:rPr>
+          <w:noProof/>
+        </w:rPr>
+        <w:drawing>
+          <wp:anchor distT="0" distB="0" distL="114300" distR="114300" simplePos="0" relativeHeight="251665408" behindDoc="0" locked="0" layoutInCell="1" allowOverlap="1" wp14:anchorId="6BB44456" wp14:editId="59BF205B">
+            <wp:simplePos x="0" y="0"/>
+            <wp:positionH relativeFrom="column">
+              <wp:posOffset>946785</wp:posOffset>
+            </wp:positionH>
+            <wp:positionV relativeFrom="paragraph">
+              <wp:posOffset>513715</wp:posOffset>
+            </wp:positionV>
+            <wp:extent cx="5114290" cy="328930"/>
+            <wp:effectExtent l="0" t="0" r="0" b="0"/>
+            <wp:wrapTopAndBottom/>
+            <wp:docPr id="448755332" name="Image 1"/>
+            <wp:cNvGraphicFramePr>
+              <a:graphicFrameLocks xmlns:a="http://schemas.openxmlformats.org/drawingml/2006/main" noChangeAspect="1"/>
+            </wp:cNvGraphicFramePr>
+            <a:graphic xmlns:a="http://schemas.openxmlformats.org/drawingml/2006/main">
+              <a:graphicData uri="http://schemas.openxmlformats.org/drawingml/2006/picture">
+                <pic:pic xmlns:pic="http://schemas.openxmlformats.org/drawingml/2006/picture">
+                  <pic:nvPicPr>
+                    <pic:cNvPr id="448755332" name=""/>
+                    <pic:cNvPicPr/>
+                  </pic:nvPicPr>
+                  <pic:blipFill>
+                    <a:blip r:embed="rId22">
+                      <a:extLst>
+                        <a:ext uri="{28A0092B-C50C-407E-A947-70E740481C1C}">
+                          <a14:useLocalDpi xmlns:a14="http://schemas.microsoft.com/office/drawing/2010/main" val="0"/>
+                        </a:ext>
+                      </a:extLst>
+                    </a:blip>
+                    <a:stretch>
+                      <a:fillRect/>
+                    </a:stretch>
+                  </pic:blipFill>
+                  <pic:spPr>
+                    <a:xfrm>
+                      <a:off x="0" y="0"/>
+                      <a:ext cx="5114290" cy="328930"/>
+                    </a:xfrm>
+                    <a:prstGeom prst="rect">
+                      <a:avLst/>
+                    </a:prstGeom>
+                  </pic:spPr>
+                </pic:pic>
+              </a:graphicData>
+            </a:graphic>
+            <wp14:sizeRelH relativeFrom="margin">
+              <wp14:pctWidth>0</wp14:pctWidth>
+            </wp14:sizeRelH>
+            <wp14:sizeRelV relativeFrom="margin">
+              <wp14:pctHeight>0</wp14:pctHeight>
+            </wp14:sizeRelV>
+          </wp:anchor>
+        </w:drawing>
+      </w:r>
+      <w:r>
+        <w:rPr>
+          <w:noProof/>
+        </w:rPr>
+        <w:t>Failed:</w:t>
+      </w:r>
+      <w:r>
+        <w:rPr>
+          <w:noProof/>
+        </w:rPr>
+        <w:t xml:space="preserve"> </w:t>
+      </w:r>
+      <w:r>
+        <w:rPr>
+          <w:noProof/>
+        </w:rPr>
+        <w:br/>
+      </w:r>
+      <w:r>
+        <w:rPr>
+          <w:noProof/>
+        </w:rPr>
+        <w:tab/>
+      </w:r>
+    </w:p>
+    <w:p>
+      <w:pPr>
+        <w:rPr>
+          <w:noProof/>
+        </w:rPr>
+      </w:pPr>
+      <w:r>
+        <w:rPr>
+          <w:noProof/>
+        </w:rPr>
+        <w:tab/>
+      </w:r>
+      <w:r>
+        <w:rPr>
+          <w:noProof/>
+        </w:rPr>
+        <w:t>Manager:</w:t>
+      </w:r>
+    </w:p>
+    <w:p>
+      <w:pPr>
+        <w:rPr>
+          <w:noProof/>
+        </w:rPr>
+      </w:pPr>
+      <w:r>
+        <w:rPr>
+          <w:noProof/>
+        </w:rPr>
+        <w:drawing>
+          <wp:anchor distT="0" distB="0" distL="114300" distR="114300" simplePos="0" relativeHeight="251666432" behindDoc="0" locked="0" layoutInCell="1" allowOverlap="1" wp14:anchorId="150966DD" wp14:editId="6DD417E3">
+            <wp:simplePos x="0" y="0"/>
+            <wp:positionH relativeFrom="margin">
+              <wp:posOffset>930876</wp:posOffset>
+            </wp:positionH>
+            <wp:positionV relativeFrom="paragraph">
+              <wp:posOffset>222868</wp:posOffset>
+            </wp:positionV>
+            <wp:extent cx="5593080" cy="391795"/>
+            <wp:effectExtent l="0" t="0" r="7620" b="8255"/>
+            <wp:wrapTopAndBottom/>
+            <wp:docPr id="1172850939" name="Image 1"/>
+            <wp:cNvGraphicFramePr>
+              <a:graphicFrameLocks xmlns:a="http://schemas.openxmlformats.org/drawingml/2006/main" noChangeAspect="1"/>
+            </wp:cNvGraphicFramePr>
+            <a:graphic xmlns:a="http://schemas.openxmlformats.org/drawingml/2006/main">
+              <a:graphicData uri="http://schemas.openxmlformats.org/drawingml/2006/picture">
+                <pic:pic xmlns:pic="http://schemas.openxmlformats.org/drawingml/2006/picture">
+                  <pic:nvPicPr>
+                    <pic:cNvPr id="1172850939" name=""/>
+                    <pic:cNvPicPr/>
+                  </pic:nvPicPr>
+                  <pic:blipFill>
+                    <a:blip r:embed="rId23">
+                      <a:extLst>
+                        <a:ext uri="{28A0092B-C50C-407E-A947-70E740481C1C}">
+                          <a14:useLocalDpi xmlns:a14="http://schemas.microsoft.com/office/drawing/2010/main" val="0"/>
+                        </a:ext>
+                      </a:extLst>
+                    </a:blip>
+                    <a:stretch>
+                      <a:fillRect/>
+                    </a:stretch>
+                  </pic:blipFill>
+                  <pic:spPr>
+                    <a:xfrm>
+                      <a:off x="0" y="0"/>
+                      <a:ext cx="5593080" cy="391795"/>
+                    </a:xfrm>
+                    <a:prstGeom prst="rect">
+                      <a:avLst/>
+                    </a:prstGeom>
+                  </pic:spPr>
+                </pic:pic>
+              </a:graphicData>
+            </a:graphic>
+            <wp14:sizeRelH relativeFrom="margin">
+              <wp14:pctWidth>0</wp14:pctWidth>
+            </wp14:sizeRelH>
+            <wp14:sizeRelV relativeFrom="margin">
+              <wp14:pctHeight>0</wp14:pctHeight>
+            </wp14:sizeRelV>
+          </wp:anchor>
+        </w:drawing>
+      </w:r>
+      <w:r>
+        <w:rPr>
+          <w:noProof/>
+        </w:rPr>
+        <w:tab/>
+      </w:r>
+      <w:r>
+        <w:rPr>
+          <w:noProof/>
+        </w:rPr>
+        <w:tab/>
+        <w:t>Success:</w:t>
+      </w:r>
+      <w:r>
+        <w:rPr>
+          <w:noProof/>
+        </w:rPr>
+        <w:t xml:space="preserve"> </w:t>
+      </w:r>
+      <w:r>
+        <w:rPr>
+          <w:noProof/>
+        </w:rPr>
+        <w:br/>
+      </w:r>
+      <w:r>
+        <w:rPr>
+          <w:noProof/>
+        </w:rPr>
+        <w:tab/>
+      </w:r>
+      <w:r>
+        <w:rPr>
+          <w:noProof/>
+        </w:rPr>
+        <w:tab/>
+        <w:t>Failed: No fail, manager has all privileges.</w:t>
       </w:r>
     </w:p>
     <w:sectPr>
@@ -1964,11 +2832,11 @@
     <w:qFormat/>
     <w:rsid w:val="00CB3B5F"/>
   </w:style>
-  <w:style w:type="paragraph" w:styleId="Heading1">
+  <w:style w:type="paragraph" w:styleId="Titre1">
     <w:name w:val="heading 1"/>
     <w:basedOn w:val="Normal"/>
     <w:next w:val="Normal"/>
-    <w:link w:val="Heading1Char"/>
+    <w:link w:val="Titre1Car"/>
     <w:uiPriority w:val="9"/>
     <w:qFormat/>
     <w:rsid w:val="004F77C3"/>
@@ -1985,11 +2853,11 @@
       <w:szCs w:val="40"/>
     </w:rPr>
   </w:style>
-  <w:style w:type="paragraph" w:styleId="Heading2">
+  <w:style w:type="paragraph" w:styleId="Titre2">
     <w:name w:val="heading 2"/>
     <w:basedOn w:val="Normal"/>
     <w:next w:val="Normal"/>
-    <w:link w:val="Heading2Char"/>
+    <w:link w:val="Titre2Car"/>
     <w:uiPriority w:val="9"/>
     <w:semiHidden/>
     <w:unhideWhenUsed/>
@@ -2008,11 +2876,11 @@
       <w:szCs w:val="32"/>
     </w:rPr>
   </w:style>
-  <w:style w:type="paragraph" w:styleId="Heading3">
+  <w:style w:type="paragraph" w:styleId="Titre3">
     <w:name w:val="heading 3"/>
     <w:basedOn w:val="Normal"/>
     <w:next w:val="Normal"/>
-    <w:link w:val="Heading3Char"/>
+    <w:link w:val="Titre3Car"/>
     <w:uiPriority w:val="9"/>
     <w:semiHidden/>
     <w:unhideWhenUsed/>
@@ -2031,11 +2899,11 @@
       <w:szCs w:val="28"/>
     </w:rPr>
   </w:style>
-  <w:style w:type="paragraph" w:styleId="Heading4">
+  <w:style w:type="paragraph" w:styleId="Titre4">
     <w:name w:val="heading 4"/>
     <w:basedOn w:val="Normal"/>
     <w:next w:val="Normal"/>
-    <w:link w:val="Heading4Char"/>
+    <w:link w:val="Titre4Car"/>
     <w:uiPriority w:val="9"/>
     <w:semiHidden/>
     <w:unhideWhenUsed/>
@@ -2054,11 +2922,11 @@
       <w:color w:val="0F4761" w:themeColor="accent1" w:themeShade="BF"/>
     </w:rPr>
   </w:style>
-  <w:style w:type="paragraph" w:styleId="Heading5">
+  <w:style w:type="paragraph" w:styleId="Titre5">
     <w:name w:val="heading 5"/>
     <w:basedOn w:val="Normal"/>
     <w:next w:val="Normal"/>
-    <w:link w:val="Heading5Char"/>
+    <w:link w:val="Titre5Car"/>
     <w:uiPriority w:val="9"/>
     <w:semiHidden/>
     <w:unhideWhenUsed/>
@@ -2075,11 +2943,11 @@
       <w:color w:val="0F4761" w:themeColor="accent1" w:themeShade="BF"/>
     </w:rPr>
   </w:style>
-  <w:style w:type="paragraph" w:styleId="Heading6">
+  <w:style w:type="paragraph" w:styleId="Titre6">
     <w:name w:val="heading 6"/>
     <w:basedOn w:val="Normal"/>
     <w:next w:val="Normal"/>
-    <w:link w:val="Heading6Char"/>
+    <w:link w:val="Titre6Car"/>
     <w:uiPriority w:val="9"/>
     <w:semiHidden/>
     <w:unhideWhenUsed/>
@@ -2098,11 +2966,11 @@
       <w:color w:val="595959" w:themeColor="text1" w:themeTint="A6"/>
     </w:rPr>
   </w:style>
-  <w:style w:type="paragraph" w:styleId="Heading7">
+  <w:style w:type="paragraph" w:styleId="Titre7">
     <w:name w:val="heading 7"/>
     <w:basedOn w:val="Normal"/>
     <w:next w:val="Normal"/>
-    <w:link w:val="Heading7Char"/>
+    <w:link w:val="Titre7Car"/>
     <w:uiPriority w:val="9"/>
     <w:semiHidden/>
     <w:unhideWhenUsed/>
@@ -2119,11 +2987,11 @@
       <w:color w:val="595959" w:themeColor="text1" w:themeTint="A6"/>
     </w:rPr>
   </w:style>
-  <w:style w:type="paragraph" w:styleId="Heading8">
+  <w:style w:type="paragraph" w:styleId="Titre8">
     <w:name w:val="heading 8"/>
     <w:basedOn w:val="Normal"/>
     <w:next w:val="Normal"/>
-    <w:link w:val="Heading8Char"/>
+    <w:link w:val="Titre8Car"/>
     <w:uiPriority w:val="9"/>
     <w:semiHidden/>
     <w:unhideWhenUsed/>
@@ -2142,11 +3010,11 @@
       <w:color w:val="272727" w:themeColor="text1" w:themeTint="D8"/>
     </w:rPr>
   </w:style>
-  <w:style w:type="paragraph" w:styleId="Heading9">
+  <w:style w:type="paragraph" w:styleId="Titre9">
     <w:name w:val="heading 9"/>
     <w:basedOn w:val="Normal"/>
     <w:next w:val="Normal"/>
-    <w:link w:val="Heading9Char"/>
+    <w:link w:val="Titre9Car"/>
     <w:uiPriority w:val="9"/>
     <w:semiHidden/>
     <w:unhideWhenUsed/>
@@ -2163,12 +3031,12 @@
       <w:color w:val="272727" w:themeColor="text1" w:themeTint="D8"/>
     </w:rPr>
   </w:style>
-  <w:style w:type="character" w:default="1" w:styleId="DefaultParagraphFont">
+  <w:style w:type="character" w:default="1" w:styleId="Policepardfaut">
     <w:name w:val="Default Paragraph Font"/>
     <w:uiPriority w:val="1"/>
     <w:unhideWhenUsed/>
   </w:style>
-  <w:style w:type="table" w:default="1" w:styleId="TableNormal">
+  <w:style w:type="table" w:default="1" w:styleId="TableauNormal">
     <w:name w:val="Normal Table"/>
     <w:uiPriority w:val="99"/>
     <w:semiHidden/>
@@ -2183,16 +3051,16 @@
       </w:tblCellMar>
     </w:tblPr>
   </w:style>
-  <w:style w:type="numbering" w:default="1" w:styleId="NoList">
+  <w:style w:type="numbering" w:default="1" w:styleId="Aucuneliste">
     <w:name w:val="No List"/>
     <w:uiPriority w:val="99"/>
     <w:semiHidden/>
     <w:unhideWhenUsed/>
   </w:style>
-  <w:style w:type="character" w:customStyle="1" w:styleId="Heading1Char">
-    <w:name w:val="Heading 1 Char"/>
-    <w:basedOn w:val="DefaultParagraphFont"/>
-    <w:link w:val="Heading1"/>
+  <w:style w:type="character" w:customStyle="1" w:styleId="Titre1Car">
+    <w:name w:val="Titre 1 Car"/>
+    <w:basedOn w:val="Policepardfaut"/>
+    <w:link w:val="Titre1"/>
     <w:uiPriority w:val="9"/>
     <w:rsid w:val="004F77C3"/>
     <w:rPr>
@@ -2202,10 +3070,10 @@
       <w:szCs w:val="40"/>
     </w:rPr>
   </w:style>
-  <w:style w:type="character" w:customStyle="1" w:styleId="Heading2Char">
-    <w:name w:val="Heading 2 Char"/>
-    <w:basedOn w:val="DefaultParagraphFont"/>
-    <w:link w:val="Heading2"/>
+  <w:style w:type="character" w:customStyle="1" w:styleId="Titre2Car">
+    <w:name w:val="Titre 2 Car"/>
+    <w:basedOn w:val="Policepardfaut"/>
+    <w:link w:val="Titre2"/>
     <w:uiPriority w:val="9"/>
     <w:semiHidden/>
     <w:rsid w:val="004F77C3"/>
@@ -2216,10 +3084,10 @@
       <w:szCs w:val="32"/>
     </w:rPr>
   </w:style>
-  <w:style w:type="character" w:customStyle="1" w:styleId="Heading3Char">
-    <w:name w:val="Heading 3 Char"/>
-    <w:basedOn w:val="DefaultParagraphFont"/>
-    <w:link w:val="Heading3"/>
+  <w:style w:type="character" w:customStyle="1" w:styleId="Titre3Car">
+    <w:name w:val="Titre 3 Car"/>
+    <w:basedOn w:val="Policepardfaut"/>
+    <w:link w:val="Titre3"/>
     <w:uiPriority w:val="9"/>
     <w:semiHidden/>
     <w:rsid w:val="004F77C3"/>
@@ -2230,10 +3098,10 @@
       <w:szCs w:val="28"/>
     </w:rPr>
   </w:style>
-  <w:style w:type="character" w:customStyle="1" w:styleId="Heading4Char">
-    <w:name w:val="Heading 4 Char"/>
-    <w:basedOn w:val="DefaultParagraphFont"/>
-    <w:link w:val="Heading4"/>
+  <w:style w:type="character" w:customStyle="1" w:styleId="Titre4Car">
+    <w:name w:val="Titre 4 Car"/>
+    <w:basedOn w:val="Policepardfaut"/>
+    <w:link w:val="Titre4"/>
     <w:uiPriority w:val="9"/>
     <w:semiHidden/>
     <w:rsid w:val="004F77C3"/>
@@ -2244,10 +3112,10 @@
       <w:color w:val="0F4761" w:themeColor="accent1" w:themeShade="BF"/>
     </w:rPr>
   </w:style>
-  <w:style w:type="character" w:customStyle="1" w:styleId="Heading5Char">
-    <w:name w:val="Heading 5 Char"/>
-    <w:basedOn w:val="DefaultParagraphFont"/>
-    <w:link w:val="Heading5"/>
+  <w:style w:type="character" w:customStyle="1" w:styleId="Titre5Car">
+    <w:name w:val="Titre 5 Car"/>
+    <w:basedOn w:val="Policepardfaut"/>
+    <w:link w:val="Titre5"/>
     <w:uiPriority w:val="9"/>
     <w:semiHidden/>
     <w:rsid w:val="004F77C3"/>
@@ -2256,10 +3124,10 @@
       <w:color w:val="0F4761" w:themeColor="accent1" w:themeShade="BF"/>
     </w:rPr>
   </w:style>
-  <w:style w:type="character" w:customStyle="1" w:styleId="Heading6Char">
-    <w:name w:val="Heading 6 Char"/>
-    <w:basedOn w:val="DefaultParagraphFont"/>
-    <w:link w:val="Heading6"/>
+  <w:style w:type="character" w:customStyle="1" w:styleId="Titre6Car">
+    <w:name w:val="Titre 6 Car"/>
+    <w:basedOn w:val="Policepardfaut"/>
+    <w:link w:val="Titre6"/>
     <w:uiPriority w:val="9"/>
     <w:semiHidden/>
     <w:rsid w:val="004F77C3"/>
@@ -2270,10 +3138,10 @@
       <w:color w:val="595959" w:themeColor="text1" w:themeTint="A6"/>
     </w:rPr>
   </w:style>
-  <w:style w:type="character" w:customStyle="1" w:styleId="Heading7Char">
-    <w:name w:val="Heading 7 Char"/>
-    <w:basedOn w:val="DefaultParagraphFont"/>
-    <w:link w:val="Heading7"/>
+  <w:style w:type="character" w:customStyle="1" w:styleId="Titre7Car">
+    <w:name w:val="Titre 7 Car"/>
+    <w:basedOn w:val="Policepardfaut"/>
+    <w:link w:val="Titre7"/>
     <w:uiPriority w:val="9"/>
     <w:semiHidden/>
     <w:rsid w:val="004F77C3"/>
@@ -2282,10 +3150,10 @@
       <w:color w:val="595959" w:themeColor="text1" w:themeTint="A6"/>
     </w:rPr>
   </w:style>
-  <w:style w:type="character" w:customStyle="1" w:styleId="Heading8Char">
-    <w:name w:val="Heading 8 Char"/>
-    <w:basedOn w:val="DefaultParagraphFont"/>
-    <w:link w:val="Heading8"/>
+  <w:style w:type="character" w:customStyle="1" w:styleId="Titre8Car">
+    <w:name w:val="Titre 8 Car"/>
+    <w:basedOn w:val="Policepardfaut"/>
+    <w:link w:val="Titre8"/>
     <w:uiPriority w:val="9"/>
     <w:semiHidden/>
     <w:rsid w:val="004F77C3"/>
@@ -2296,10 +3164,10 @@
       <w:color w:val="272727" w:themeColor="text1" w:themeTint="D8"/>
     </w:rPr>
   </w:style>
-  <w:style w:type="character" w:customStyle="1" w:styleId="Heading9Char">
-    <w:name w:val="Heading 9 Char"/>
-    <w:basedOn w:val="DefaultParagraphFont"/>
-    <w:link w:val="Heading9"/>
+  <w:style w:type="character" w:customStyle="1" w:styleId="Titre9Car">
+    <w:name w:val="Titre 9 Car"/>
+    <w:basedOn w:val="Policepardfaut"/>
+    <w:link w:val="Titre9"/>
     <w:uiPriority w:val="9"/>
     <w:semiHidden/>
     <w:rsid w:val="004F77C3"/>
@@ -2308,11 +3176,11 @@
       <w:color w:val="272727" w:themeColor="text1" w:themeTint="D8"/>
     </w:rPr>
   </w:style>
-  <w:style w:type="paragraph" w:styleId="Title">
+  <w:style w:type="paragraph" w:styleId="Titre">
     <w:name w:val="Title"/>
     <w:basedOn w:val="Normal"/>
     <w:next w:val="Normal"/>
-    <w:link w:val="TitleChar"/>
+    <w:link w:val="TitreCar"/>
     <w:uiPriority w:val="10"/>
     <w:qFormat/>
     <w:rsid w:val="004F77C3"/>
@@ -2328,10 +3196,10 @@
       <w:szCs w:val="56"/>
     </w:rPr>
   </w:style>
-  <w:style w:type="character" w:customStyle="1" w:styleId="TitleChar">
-    <w:name w:val="Title Char"/>
-    <w:basedOn w:val="DefaultParagraphFont"/>
-    <w:link w:val="Title"/>
+  <w:style w:type="character" w:customStyle="1" w:styleId="TitreCar">
+    <w:name w:val="Titre Car"/>
+    <w:basedOn w:val="Policepardfaut"/>
+    <w:link w:val="Titre"/>
     <w:uiPriority w:val="10"/>
     <w:rsid w:val="004F77C3"/>
     <w:rPr>
@@ -2342,11 +3210,11 @@
       <w:szCs w:val="56"/>
     </w:rPr>
   </w:style>
-  <w:style w:type="paragraph" w:styleId="Subtitle">
+  <w:style w:type="paragraph" w:styleId="Sous-titre">
     <w:name w:val="Subtitle"/>
     <w:basedOn w:val="Normal"/>
     <w:next w:val="Normal"/>
-    <w:link w:val="SubtitleChar"/>
+    <w:link w:val="Sous-titreCar"/>
     <w:uiPriority w:val="11"/>
     <w:qFormat/>
     <w:rsid w:val="004F77C3"/>
@@ -2363,10 +3231,10 @@
       <w:szCs w:val="28"/>
     </w:rPr>
   </w:style>
-  <w:style w:type="character" w:customStyle="1" w:styleId="SubtitleChar">
-    <w:name w:val="Subtitle Char"/>
-    <w:basedOn w:val="DefaultParagraphFont"/>
-    <w:link w:val="Subtitle"/>
+  <w:style w:type="character" w:customStyle="1" w:styleId="Sous-titreCar">
+    <w:name w:val="Sous-titre Car"/>
+    <w:basedOn w:val="Policepardfaut"/>
+    <w:link w:val="Sous-titre"/>
     <w:uiPriority w:val="11"/>
     <w:rsid w:val="004F77C3"/>
     <w:rPr>
@@ -2377,11 +3245,11 @@
       <w:szCs w:val="28"/>
     </w:rPr>
   </w:style>
-  <w:style w:type="paragraph" w:styleId="Quote">
+  <w:style w:type="paragraph" w:styleId="Citation">
     <w:name w:val="Quote"/>
     <w:basedOn w:val="Normal"/>
     <w:next w:val="Normal"/>
-    <w:link w:val="QuoteChar"/>
+    <w:link w:val="CitationCar"/>
     <w:uiPriority w:val="29"/>
     <w:qFormat/>
     <w:rsid w:val="004F77C3"/>
@@ -2395,10 +3263,10 @@
       <w:color w:val="404040" w:themeColor="text1" w:themeTint="BF"/>
     </w:rPr>
   </w:style>
-  <w:style w:type="character" w:customStyle="1" w:styleId="QuoteChar">
-    <w:name w:val="Quote Char"/>
-    <w:basedOn w:val="DefaultParagraphFont"/>
-    <w:link w:val="Quote"/>
+  <w:style w:type="character" w:customStyle="1" w:styleId="CitationCar">
+    <w:name w:val="Citation Car"/>
+    <w:basedOn w:val="Policepardfaut"/>
+    <w:link w:val="Citation"/>
     <w:uiPriority w:val="29"/>
     <w:rsid w:val="004F77C3"/>
     <w:rPr>
@@ -2407,7 +3275,7 @@
       <w:color w:val="404040" w:themeColor="text1" w:themeTint="BF"/>
     </w:rPr>
   </w:style>
-  <w:style w:type="paragraph" w:styleId="ListParagraph">
+  <w:style w:type="paragraph" w:styleId="Paragraphedeliste">
     <w:name w:val="List Paragraph"/>
     <w:basedOn w:val="Normal"/>
     <w:uiPriority w:val="34"/>
@@ -2418,9 +3286,9 @@
       <w:contextualSpacing/>
     </w:pPr>
   </w:style>
-  <w:style w:type="character" w:styleId="IntenseEmphasis">
+  <w:style w:type="character" w:styleId="Accentuationintense">
     <w:name w:val="Intense Emphasis"/>
-    <w:basedOn w:val="DefaultParagraphFont"/>
+    <w:basedOn w:val="Policepardfaut"/>
     <w:uiPriority w:val="21"/>
     <w:qFormat/>
     <w:rsid w:val="004F77C3"/>
@@ -2430,11 +3298,11 @@
       <w:color w:val="0F4761" w:themeColor="accent1" w:themeShade="BF"/>
     </w:rPr>
   </w:style>
-  <w:style w:type="paragraph" w:styleId="IntenseQuote">
+  <w:style w:type="paragraph" w:styleId="Citationintense">
     <w:name w:val="Intense Quote"/>
     <w:basedOn w:val="Normal"/>
     <w:next w:val="Normal"/>
-    <w:link w:val="IntenseQuoteChar"/>
+    <w:link w:val="CitationintenseCar"/>
     <w:uiPriority w:val="30"/>
     <w:qFormat/>
     <w:rsid w:val="004F77C3"/>
@@ -2453,10 +3321,10 @@
       <w:color w:val="0F4761" w:themeColor="accent1" w:themeShade="BF"/>
     </w:rPr>
   </w:style>
-  <w:style w:type="character" w:customStyle="1" w:styleId="IntenseQuoteChar">
-    <w:name w:val="Intense Quote Char"/>
-    <w:basedOn w:val="DefaultParagraphFont"/>
-    <w:link w:val="IntenseQuote"/>
+  <w:style w:type="character" w:customStyle="1" w:styleId="CitationintenseCar">
+    <w:name w:val="Citation intense Car"/>
+    <w:basedOn w:val="Policepardfaut"/>
+    <w:link w:val="Citationintense"/>
     <w:uiPriority w:val="30"/>
     <w:rsid w:val="004F77C3"/>
     <w:rPr>
@@ -2465,9 +3333,9 @@
       <w:color w:val="0F4761" w:themeColor="accent1" w:themeShade="BF"/>
     </w:rPr>
   </w:style>
-  <w:style w:type="character" w:styleId="IntenseReference">
+  <w:style w:type="character" w:styleId="Rfrenceintense">
     <w:name w:val="Intense Reference"/>
-    <w:basedOn w:val="DefaultParagraphFont"/>
+    <w:basedOn w:val="Policepardfaut"/>
     <w:uiPriority w:val="32"/>
     <w:qFormat/>
     <w:rsid w:val="004F77C3"/>

</xml_diff>

<commit_message>
Completed on the Backup and resore part.
</commit_message>
<xml_diff>
--- a/FinalProject-Report-UsingDatabase.docx
+++ b/FinalProject-Report-UsingDatabase.docx
@@ -103,10 +103,16 @@
           <w:lang w:eastAsia="ja-JP"/>
           <w14:ligatures w14:val="none"/>
         </w:rPr>
-        <w:t xml:space="preserve">Emmanuelle Isis </w:t>
-      </w:r>
-      <w:proofErr w:type="spellStart"/>
-      <w:r>
+        <w:t>Emmanuelle Isis Mbeugmo Manekeu</w:t>
+      </w:r>
+    </w:p>
+    <w:p>
+      <w:pPr>
+        <w:tabs>
+          <w:tab w:val="left" w:pos="2694"/>
+        </w:tabs>
+        <w:spacing w:after="0" w:line="480" w:lineRule="auto"/>
+        <w:jc w:val="center"/>
         <w:rPr>
           <w:rFonts w:ascii="Calibri" w:eastAsia="Calibri" w:hAnsi="Calibri" w:cs="Calibri"/>
           <w:color w:val="000000"/>
@@ -114,9 +120,7 @@
           <w:lang w:eastAsia="ja-JP"/>
           <w14:ligatures w14:val="none"/>
         </w:rPr>
-        <w:t>Mbeugmo</w:t>
-      </w:r>
-      <w:proofErr w:type="spellEnd"/>
+      </w:pPr>
       <w:r>
         <w:rPr>
           <w:rFonts w:ascii="Calibri" w:eastAsia="Calibri" w:hAnsi="Calibri" w:cs="Calibri"/>
@@ -125,14 +129,89 @@
           <w:lang w:eastAsia="ja-JP"/>
           <w14:ligatures w14:val="none"/>
         </w:rPr>
-        <w:t xml:space="preserve"> Manekeu</w:t>
-      </w:r>
-    </w:p>
-    <w:p>
-      <w:pPr>
-        <w:tabs>
-          <w:tab w:val="left" w:pos="2694"/>
-        </w:tabs>
+        <w:t>Mounsif Ed-Daoudi</w:t>
+      </w:r>
+    </w:p>
+    <w:p>
+      <w:pPr>
+        <w:spacing w:after="0" w:line="480" w:lineRule="auto"/>
+        <w:ind w:firstLine="720"/>
+        <w:rPr>
+          <w:rFonts w:ascii="Calibri" w:eastAsia="SimSun" w:hAnsi="Calibri" w:cs="Calibri"/>
+          <w:color w:val="000000"/>
+          <w:kern w:val="0"/>
+          <w:lang w:eastAsia="ja-JP"/>
+          <w14:ligatures w14:val="none"/>
+        </w:rPr>
+      </w:pPr>
+    </w:p>
+    <w:p>
+      <w:pPr>
+        <w:spacing w:after="0" w:line="480" w:lineRule="auto"/>
+        <w:ind w:firstLine="720"/>
+        <w:rPr>
+          <w:rFonts w:ascii="Calibri" w:eastAsia="SimSun" w:hAnsi="Calibri" w:cs="Calibri"/>
+          <w:color w:val="000000"/>
+          <w:kern w:val="0"/>
+          <w:lang w:eastAsia="ja-JP"/>
+          <w14:ligatures w14:val="none"/>
+        </w:rPr>
+      </w:pPr>
+    </w:p>
+    <w:p>
+      <w:pPr>
+        <w:spacing w:after="0" w:line="480" w:lineRule="auto"/>
+        <w:ind w:firstLine="720"/>
+        <w:rPr>
+          <w:rFonts w:ascii="Calibri" w:eastAsia="SimSun" w:hAnsi="Calibri" w:cs="Calibri"/>
+          <w:color w:val="000000"/>
+          <w:kern w:val="0"/>
+          <w:lang w:eastAsia="ja-JP"/>
+          <w14:ligatures w14:val="none"/>
+        </w:rPr>
+      </w:pPr>
+    </w:p>
+    <w:p>
+      <w:pPr>
+        <w:spacing w:after="0" w:line="480" w:lineRule="auto"/>
+        <w:ind w:firstLine="720"/>
+        <w:rPr>
+          <w:rFonts w:ascii="Calibri" w:eastAsia="SimSun" w:hAnsi="Calibri" w:cs="Calibri"/>
+          <w:color w:val="000000"/>
+          <w:kern w:val="0"/>
+          <w:lang w:eastAsia="ja-JP"/>
+          <w14:ligatures w14:val="none"/>
+        </w:rPr>
+      </w:pPr>
+    </w:p>
+    <w:p>
+      <w:pPr>
+        <w:spacing w:after="0" w:line="480" w:lineRule="auto"/>
+        <w:ind w:firstLine="720"/>
+        <w:rPr>
+          <w:rFonts w:ascii="Calibri" w:eastAsia="SimSun" w:hAnsi="Calibri" w:cs="Calibri"/>
+          <w:color w:val="000000"/>
+          <w:kern w:val="0"/>
+          <w:lang w:eastAsia="ja-JP"/>
+          <w14:ligatures w14:val="none"/>
+        </w:rPr>
+      </w:pPr>
+    </w:p>
+    <w:p>
+      <w:pPr>
+        <w:spacing w:after="0" w:line="480" w:lineRule="auto"/>
+        <w:ind w:firstLine="720"/>
+        <w:rPr>
+          <w:rFonts w:ascii="Calibri" w:eastAsia="SimSun" w:hAnsi="Calibri" w:cs="Calibri"/>
+          <w:color w:val="000000"/>
+          <w:kern w:val="0"/>
+          <w:lang w:eastAsia="ja-JP"/>
+          <w14:ligatures w14:val="none"/>
+        </w:rPr>
+      </w:pPr>
+    </w:p>
+    <w:p>
+      <w:pPr>
         <w:spacing w:after="0" w:line="480" w:lineRule="auto"/>
         <w:jc w:val="center"/>
         <w:rPr>
@@ -151,91 +230,9 @@
           <w:lang w:eastAsia="ja-JP"/>
           <w14:ligatures w14:val="none"/>
         </w:rPr>
-        <w:t>Mounsif Ed-Daoudi</w:t>
-      </w:r>
-    </w:p>
-    <w:p>
-      <w:pPr>
-        <w:spacing w:after="0" w:line="480" w:lineRule="auto"/>
-        <w:ind w:firstLine="720"/>
-        <w:rPr>
-          <w:rFonts w:ascii="Calibri" w:eastAsia="SimSun" w:hAnsi="Calibri" w:cs="Calibri"/>
-          <w:color w:val="000000"/>
-          <w:kern w:val="0"/>
-          <w:lang w:eastAsia="ja-JP"/>
-          <w14:ligatures w14:val="none"/>
-        </w:rPr>
-      </w:pPr>
-    </w:p>
-    <w:p>
-      <w:pPr>
-        <w:spacing w:after="0" w:line="480" w:lineRule="auto"/>
-        <w:ind w:firstLine="720"/>
-        <w:rPr>
-          <w:rFonts w:ascii="Calibri" w:eastAsia="SimSun" w:hAnsi="Calibri" w:cs="Calibri"/>
-          <w:color w:val="000000"/>
-          <w:kern w:val="0"/>
-          <w:lang w:eastAsia="ja-JP"/>
-          <w14:ligatures w14:val="none"/>
-        </w:rPr>
-      </w:pPr>
-    </w:p>
-    <w:p>
-      <w:pPr>
-        <w:spacing w:after="0" w:line="480" w:lineRule="auto"/>
-        <w:ind w:firstLine="720"/>
-        <w:rPr>
-          <w:rFonts w:ascii="Calibri" w:eastAsia="SimSun" w:hAnsi="Calibri" w:cs="Calibri"/>
-          <w:color w:val="000000"/>
-          <w:kern w:val="0"/>
-          <w:lang w:eastAsia="ja-JP"/>
-          <w14:ligatures w14:val="none"/>
-        </w:rPr>
-      </w:pPr>
-    </w:p>
-    <w:p>
-      <w:pPr>
-        <w:spacing w:after="0" w:line="480" w:lineRule="auto"/>
-        <w:ind w:firstLine="720"/>
-        <w:rPr>
-          <w:rFonts w:ascii="Calibri" w:eastAsia="SimSun" w:hAnsi="Calibri" w:cs="Calibri"/>
-          <w:color w:val="000000"/>
-          <w:kern w:val="0"/>
-          <w:lang w:eastAsia="ja-JP"/>
-          <w14:ligatures w14:val="none"/>
-        </w:rPr>
-      </w:pPr>
-    </w:p>
-    <w:p>
-      <w:pPr>
-        <w:spacing w:after="0" w:line="480" w:lineRule="auto"/>
-        <w:ind w:firstLine="720"/>
-        <w:rPr>
-          <w:rFonts w:ascii="Calibri" w:eastAsia="SimSun" w:hAnsi="Calibri" w:cs="Calibri"/>
-          <w:color w:val="000000"/>
-          <w:kern w:val="0"/>
-          <w:lang w:eastAsia="ja-JP"/>
-          <w14:ligatures w14:val="none"/>
-        </w:rPr>
-      </w:pPr>
-    </w:p>
-    <w:p>
-      <w:pPr>
-        <w:spacing w:after="0" w:line="480" w:lineRule="auto"/>
-        <w:ind w:firstLine="720"/>
-        <w:rPr>
-          <w:rFonts w:ascii="Calibri" w:eastAsia="SimSun" w:hAnsi="Calibri" w:cs="Calibri"/>
-          <w:color w:val="000000"/>
-          <w:kern w:val="0"/>
-          <w:lang w:eastAsia="ja-JP"/>
-          <w14:ligatures w14:val="none"/>
-        </w:rPr>
-      </w:pPr>
-    </w:p>
-    <w:p>
-      <w:pPr>
-        <w:spacing w:after="0" w:line="480" w:lineRule="auto"/>
-        <w:jc w:val="center"/>
+        <w:t>420-3</w:t>
+      </w:r>
+      <w:r>
         <w:rPr>
           <w:rFonts w:ascii="Calibri" w:eastAsia="Calibri" w:hAnsi="Calibri" w:cs="Calibri"/>
           <w:color w:val="000000"/>
@@ -243,7 +240,8 @@
           <w:lang w:eastAsia="ja-JP"/>
           <w14:ligatures w14:val="none"/>
         </w:rPr>
-      </w:pPr>
+        <w:t>50</w:t>
+      </w:r>
       <w:r>
         <w:rPr>
           <w:rFonts w:ascii="Calibri" w:eastAsia="Calibri" w:hAnsi="Calibri" w:cs="Calibri"/>
@@ -252,7 +250,7 @@
           <w:lang w:eastAsia="ja-JP"/>
           <w14:ligatures w14:val="none"/>
         </w:rPr>
-        <w:t>420-3</w:t>
+        <w:t xml:space="preserve">-LE: </w:t>
       </w:r>
       <w:r>
         <w:rPr>
@@ -262,9 +260,13 @@
           <w:lang w:eastAsia="ja-JP"/>
           <w14:ligatures w14:val="none"/>
         </w:rPr>
-        <w:t>50</w:t>
-      </w:r>
-      <w:r>
+        <w:t>Using Databases</w:t>
+      </w:r>
+    </w:p>
+    <w:p>
+      <w:pPr>
+        <w:spacing w:after="0" w:line="480" w:lineRule="auto"/>
+        <w:jc w:val="center"/>
         <w:rPr>
           <w:rFonts w:ascii="Calibri" w:eastAsia="Calibri" w:hAnsi="Calibri" w:cs="Calibri"/>
           <w:color w:val="000000"/>
@@ -272,8 +274,7 @@
           <w:lang w:eastAsia="ja-JP"/>
           <w14:ligatures w14:val="none"/>
         </w:rPr>
-        <w:t xml:space="preserve">-LE: </w:t>
-      </w:r>
+      </w:pPr>
       <w:r>
         <w:rPr>
           <w:rFonts w:ascii="Calibri" w:eastAsia="Calibri" w:hAnsi="Calibri" w:cs="Calibri"/>
@@ -282,13 +283,9 @@
           <w:lang w:eastAsia="ja-JP"/>
           <w14:ligatures w14:val="none"/>
         </w:rPr>
-        <w:t>Using Databases</w:t>
-      </w:r>
-    </w:p>
-    <w:p>
-      <w:pPr>
-        <w:spacing w:after="0" w:line="480" w:lineRule="auto"/>
-        <w:jc w:val="center"/>
+        <w:t>Ca</w:t>
+      </w:r>
+      <w:r>
         <w:rPr>
           <w:rFonts w:ascii="Calibri" w:eastAsia="Calibri" w:hAnsi="Calibri" w:cs="Calibri"/>
           <w:color w:val="000000"/>
@@ -296,8 +293,13 @@
           <w:lang w:eastAsia="ja-JP"/>
           <w14:ligatures w14:val="none"/>
         </w:rPr>
-      </w:pPr>
-      <w:r>
+        <w:t>roline Fortier</w:t>
+      </w:r>
+    </w:p>
+    <w:p>
+      <w:pPr>
+        <w:spacing w:after="0" w:line="480" w:lineRule="auto"/>
+        <w:jc w:val="center"/>
         <w:rPr>
           <w:rFonts w:ascii="Calibri" w:eastAsia="Calibri" w:hAnsi="Calibri" w:cs="Calibri"/>
           <w:color w:val="000000"/>
@@ -305,8 +307,7 @@
           <w:lang w:eastAsia="ja-JP"/>
           <w14:ligatures w14:val="none"/>
         </w:rPr>
-        <w:t>Ca</w:t>
-      </w:r>
+      </w:pPr>
       <w:r>
         <w:rPr>
           <w:rFonts w:ascii="Calibri" w:eastAsia="Calibri" w:hAnsi="Calibri" w:cs="Calibri"/>
@@ -315,29 +316,6 @@
           <w:lang w:eastAsia="ja-JP"/>
           <w14:ligatures w14:val="none"/>
         </w:rPr>
-        <w:t>roline Fortier</w:t>
-      </w:r>
-    </w:p>
-    <w:p>
-      <w:pPr>
-        <w:spacing w:after="0" w:line="480" w:lineRule="auto"/>
-        <w:jc w:val="center"/>
-        <w:rPr>
-          <w:rFonts w:ascii="Calibri" w:eastAsia="Calibri" w:hAnsi="Calibri" w:cs="Calibri"/>
-          <w:color w:val="000000"/>
-          <w:kern w:val="0"/>
-          <w:lang w:eastAsia="ja-JP"/>
-          <w14:ligatures w14:val="none"/>
-        </w:rPr>
-      </w:pPr>
-      <w:r>
-        <w:rPr>
-          <w:rFonts w:ascii="Calibri" w:eastAsia="Calibri" w:hAnsi="Calibri" w:cs="Calibri"/>
-          <w:color w:val="000000"/>
-          <w:kern w:val="0"/>
-          <w:lang w:eastAsia="ja-JP"/>
-          <w14:ligatures w14:val="none"/>
-        </w:rPr>
         <w:t>08 December 2025</w:t>
       </w:r>
     </w:p>
@@ -474,10 +452,16 @@
           <w:noProof/>
         </w:rPr>
         <w:drawing>
-          <wp:inline distT="0" distB="0" distL="0" distR="0" wp14:anchorId="48F52884" wp14:editId="1E71A70D">
+          <wp:inline distT="0" distB="0" distL="0" distR="0" wp14:anchorId="48F52884" wp14:editId="2F8D524B">
             <wp:extent cx="6300431" cy="1935480"/>
             <wp:effectExtent l="0" t="0" r="5715" b="7620"/>
-            <wp:docPr id="1192021599" name="Picture 1"/>
+            <wp:docPr id="1192021599" name="Picture 1">
+              <a:extLst xmlns:a="http://schemas.openxmlformats.org/drawingml/2006/main">
+                <a:ext uri="{FF2B5EF4-FFF2-40B4-BE49-F238E27FC236}">
+                  <a16:creationId xmlns:a16="http://schemas.microsoft.com/office/drawing/2014/main" id="{4D7E122C-6DCA-479E-90C4-7C02E9DE839A}"/>
+                </a:ext>
+              </a:extLst>
+            </wp:docPr>
             <wp:cNvGraphicFramePr>
               <a:graphicFrameLocks xmlns:a="http://schemas.openxmlformats.org/drawingml/2006/main" noChangeAspect="1"/>
             </wp:cNvGraphicFramePr>
@@ -556,7 +540,13 @@
           <wp:inline distT="0" distB="0" distL="0" distR="0" wp14:anchorId="0C7BD6C7" wp14:editId="65F5D27B">
             <wp:extent cx="5935980" cy="1074420"/>
             <wp:effectExtent l="0" t="0" r="7620" b="0"/>
-            <wp:docPr id="1881394394" name="Picture 2"/>
+            <wp:docPr id="1881394394" name="Picture 2">
+              <a:extLst xmlns:a="http://schemas.openxmlformats.org/drawingml/2006/main">
+                <a:ext uri="{FF2B5EF4-FFF2-40B4-BE49-F238E27FC236}">
+                  <a16:creationId xmlns:a16="http://schemas.microsoft.com/office/drawing/2014/main" id="{CB73D8D4-018D-4494-ACC5-7475FE3697C8}"/>
+                </a:ext>
+              </a:extLst>
+            </wp:docPr>
             <wp:cNvGraphicFramePr>
               <a:graphicFrameLocks xmlns:a="http://schemas.openxmlformats.org/drawingml/2006/main" noChangeAspect="1"/>
             </wp:cNvGraphicFramePr>
@@ -618,7 +608,13 @@
           <wp:inline distT="0" distB="0" distL="0" distR="0" wp14:anchorId="3E4076CC" wp14:editId="65DE010C">
             <wp:extent cx="5943600" cy="1424940"/>
             <wp:effectExtent l="0" t="0" r="0" b="3810"/>
-            <wp:docPr id="1864143453" name="Picture 3"/>
+            <wp:docPr id="1864143453" name="Picture 3">
+              <a:extLst xmlns:a="http://schemas.openxmlformats.org/drawingml/2006/main">
+                <a:ext uri="{FF2B5EF4-FFF2-40B4-BE49-F238E27FC236}">
+                  <a16:creationId xmlns:a16="http://schemas.microsoft.com/office/drawing/2014/main" id="{6BE9EB69-C56A-4ACE-B16F-3015E57A45EF}"/>
+                </a:ext>
+              </a:extLst>
+            </wp:docPr>
             <wp:cNvGraphicFramePr>
               <a:graphicFrameLocks xmlns:a="http://schemas.openxmlformats.org/drawingml/2006/main" noChangeAspect="1"/>
             </wp:cNvGraphicFramePr>
@@ -695,10 +691,16 @@
         </w:rPr>
         <w:lastRenderedPageBreak/>
         <w:drawing>
-          <wp:inline distT="0" distB="0" distL="0" distR="0" wp14:anchorId="04FCB5D9" wp14:editId="68263FFC">
+          <wp:inline distT="0" distB="0" distL="0" distR="0" wp14:anchorId="04FCB5D9" wp14:editId="160A989C">
             <wp:extent cx="6251994" cy="1699260"/>
             <wp:effectExtent l="0" t="0" r="0" b="0"/>
-            <wp:docPr id="1216558916" name="Picture 4"/>
+            <wp:docPr id="1216558916" name="Picture 4">
+              <a:extLst xmlns:a="http://schemas.openxmlformats.org/drawingml/2006/main">
+                <a:ext uri="{FF2B5EF4-FFF2-40B4-BE49-F238E27FC236}">
+                  <a16:creationId xmlns:a16="http://schemas.microsoft.com/office/drawing/2014/main" id="{02DB658F-6CB9-41D3-8942-73D534B10DB1}"/>
+                </a:ext>
+              </a:extLst>
+            </wp:docPr>
             <wp:cNvGraphicFramePr>
               <a:graphicFrameLocks xmlns:a="http://schemas.openxmlformats.org/drawingml/2006/main" noChangeAspect="1"/>
             </wp:cNvGraphicFramePr>
@@ -757,10 +759,16 @@
           <w:noProof/>
         </w:rPr>
         <w:drawing>
-          <wp:inline distT="0" distB="0" distL="0" distR="0" wp14:anchorId="5C4369B7" wp14:editId="5566E9DA">
+          <wp:inline distT="0" distB="0" distL="0" distR="0" wp14:anchorId="5C4369B7" wp14:editId="351587E1">
             <wp:extent cx="6182286" cy="1912620"/>
             <wp:effectExtent l="0" t="0" r="9525" b="0"/>
-            <wp:docPr id="535187015" name="Picture 5"/>
+            <wp:docPr id="535187015" name="Picture 5">
+              <a:extLst xmlns:a="http://schemas.openxmlformats.org/drawingml/2006/main">
+                <a:ext uri="{FF2B5EF4-FFF2-40B4-BE49-F238E27FC236}">
+                  <a16:creationId xmlns:a16="http://schemas.microsoft.com/office/drawing/2014/main" id="{97854A2B-F273-49F2-BF74-B648EF63F347}"/>
+                </a:ext>
+              </a:extLst>
+            </wp:docPr>
             <wp:cNvGraphicFramePr>
               <a:graphicFrameLocks xmlns:a="http://schemas.openxmlformats.org/drawingml/2006/main" noChangeAspect="1"/>
             </wp:cNvGraphicFramePr>
@@ -836,10 +844,16 @@
           <w:noProof/>
         </w:rPr>
         <w:drawing>
-          <wp:inline distT="0" distB="0" distL="0" distR="0" wp14:anchorId="703C281C" wp14:editId="5B834124">
+          <wp:inline distT="0" distB="0" distL="0" distR="0" wp14:anchorId="703C281C" wp14:editId="4E83E5D9">
             <wp:extent cx="6273800" cy="990600"/>
             <wp:effectExtent l="0" t="0" r="0" b="0"/>
-            <wp:docPr id="1549075979" name="Picture 6"/>
+            <wp:docPr id="1549075979" name="Picture 6">
+              <a:extLst xmlns:a="http://schemas.openxmlformats.org/drawingml/2006/main">
+                <a:ext uri="{FF2B5EF4-FFF2-40B4-BE49-F238E27FC236}">
+                  <a16:creationId xmlns:a16="http://schemas.microsoft.com/office/drawing/2014/main" id="{14D86BC7-74B5-401D-8E25-1B576FCB75ED}"/>
+                </a:ext>
+              </a:extLst>
+            </wp:docPr>
             <wp:cNvGraphicFramePr>
               <a:graphicFrameLocks xmlns:a="http://schemas.openxmlformats.org/drawingml/2006/main" noChangeAspect="1"/>
             </wp:cNvGraphicFramePr>
@@ -918,7 +932,13 @@
           <wp:inline distT="0" distB="0" distL="0" distR="0" wp14:anchorId="34BA568A" wp14:editId="5B926AF4">
             <wp:extent cx="6192209" cy="1104900"/>
             <wp:effectExtent l="0" t="0" r="0" b="0"/>
-            <wp:docPr id="1440400107" name="Picture 7"/>
+            <wp:docPr id="1440400107" name="Picture 7">
+              <a:extLst xmlns:a="http://schemas.openxmlformats.org/drawingml/2006/main">
+                <a:ext uri="{FF2B5EF4-FFF2-40B4-BE49-F238E27FC236}">
+                  <a16:creationId xmlns:a16="http://schemas.microsoft.com/office/drawing/2014/main" id="{96ED89FB-5DC9-4CA1-A537-DCB7A9EE1CE7}"/>
+                </a:ext>
+              </a:extLst>
+            </wp:docPr>
             <wp:cNvGraphicFramePr>
               <a:graphicFrameLocks xmlns:a="http://schemas.openxmlformats.org/drawingml/2006/main" noChangeAspect="1"/>
             </wp:cNvGraphicFramePr>
@@ -998,7 +1018,13 @@
           <wp:inline distT="0" distB="0" distL="0" distR="0" wp14:anchorId="0E989BEE" wp14:editId="25DC1669">
             <wp:extent cx="6187440" cy="1080220"/>
             <wp:effectExtent l="0" t="0" r="3810" b="5715"/>
-            <wp:docPr id="58827963" name="Picture 8"/>
+            <wp:docPr id="58827963" name="Picture 8">
+              <a:extLst xmlns:a="http://schemas.openxmlformats.org/drawingml/2006/main">
+                <a:ext uri="{FF2B5EF4-FFF2-40B4-BE49-F238E27FC236}">
+                  <a16:creationId xmlns:a16="http://schemas.microsoft.com/office/drawing/2014/main" id="{E8B4BA3E-060B-4671-BC42-B2CD00A35C0F}"/>
+                </a:ext>
+              </a:extLst>
+            </wp:docPr>
             <wp:cNvGraphicFramePr>
               <a:graphicFrameLocks xmlns:a="http://schemas.openxmlformats.org/drawingml/2006/main" noChangeAspect="1"/>
             </wp:cNvGraphicFramePr>
@@ -1077,7 +1103,13 @@
           <wp:inline distT="0" distB="0" distL="0" distR="0" wp14:anchorId="1DFD6028" wp14:editId="2FCD49DC">
             <wp:extent cx="5943600" cy="2301240"/>
             <wp:effectExtent l="0" t="0" r="0" b="3810"/>
-            <wp:docPr id="989824361" name="Picture 9"/>
+            <wp:docPr id="989824361" name="Picture 9">
+              <a:extLst xmlns:a="http://schemas.openxmlformats.org/drawingml/2006/main">
+                <a:ext uri="{FF2B5EF4-FFF2-40B4-BE49-F238E27FC236}">
+                  <a16:creationId xmlns:a16="http://schemas.microsoft.com/office/drawing/2014/main" id="{265C79D1-B72F-4E9F-8917-56F82CFF6A94}"/>
+                </a:ext>
+              </a:extLst>
+            </wp:docPr>
             <wp:cNvGraphicFramePr>
               <a:graphicFrameLocks xmlns:a="http://schemas.openxmlformats.org/drawingml/2006/main" noChangeAspect="1"/>
             </wp:cNvGraphicFramePr>
@@ -1139,7 +1171,13 @@
           <wp:inline distT="0" distB="0" distL="0" distR="0" wp14:anchorId="0664A955" wp14:editId="60BF0EE4">
             <wp:extent cx="5943600" cy="2811780"/>
             <wp:effectExtent l="0" t="0" r="0" b="7620"/>
-            <wp:docPr id="2073145051" name="Picture 10"/>
+            <wp:docPr id="2073145051" name="Picture 10">
+              <a:extLst xmlns:a="http://schemas.openxmlformats.org/drawingml/2006/main">
+                <a:ext uri="{FF2B5EF4-FFF2-40B4-BE49-F238E27FC236}">
+                  <a16:creationId xmlns:a16="http://schemas.microsoft.com/office/drawing/2014/main" id="{648E52E9-E23C-4152-96D0-F364C7C77FFB}"/>
+                </a:ext>
+              </a:extLst>
+            </wp:docPr>
             <wp:cNvGraphicFramePr>
               <a:graphicFrameLocks xmlns:a="http://schemas.openxmlformats.org/drawingml/2006/main" noChangeAspect="1"/>
             </wp:cNvGraphicFramePr>
@@ -1268,7 +1306,13 @@
             <wp:extent cx="5943600" cy="2346960"/>
             <wp:effectExtent l="0" t="0" r="0" b="0"/>
             <wp:wrapTopAndBottom/>
-            <wp:docPr id="1295059911" name="Picture 11"/>
+            <wp:docPr id="1295059911" name="Picture 11">
+              <a:extLst xmlns:a="http://schemas.openxmlformats.org/drawingml/2006/main">
+                <a:ext uri="{FF2B5EF4-FFF2-40B4-BE49-F238E27FC236}">
+                  <a16:creationId xmlns:a16="http://schemas.microsoft.com/office/drawing/2014/main" id="{194D0DEF-C2C4-4E18-980D-E68C583CA9B3}"/>
+                </a:ext>
+              </a:extLst>
+            </wp:docPr>
             <wp:cNvGraphicFramePr>
               <a:graphicFrameLocks xmlns:a="http://schemas.openxmlformats.org/drawingml/2006/main" noChangeAspect="1"/>
             </wp:cNvGraphicFramePr>
@@ -1340,9 +1384,10 @@
       <w:r>
         <w:rPr>
           <w:rFonts w:ascii="Calibri" w:hAnsi="Calibri" w:cs="Calibri"/>
+          <w:noProof/>
         </w:rPr>
         <w:drawing>
-          <wp:anchor distT="0" distB="0" distL="114300" distR="114300" simplePos="0" relativeHeight="251659264" behindDoc="0" locked="0" layoutInCell="1" allowOverlap="1" wp14:anchorId="7F9D6B62" wp14:editId="3E67B0CE">
+          <wp:anchor distT="0" distB="0" distL="114300" distR="114300" simplePos="0" relativeHeight="251658241" behindDoc="0" locked="0" layoutInCell="1" allowOverlap="1" wp14:anchorId="7F9D6B62" wp14:editId="3E67B0CE">
             <wp:simplePos x="0" y="0"/>
             <wp:positionH relativeFrom="column">
               <wp:posOffset>461010</wp:posOffset>
@@ -1353,7 +1398,13 @@
             <wp:extent cx="2372360" cy="1016635"/>
             <wp:effectExtent l="0" t="0" r="8890" b="0"/>
             <wp:wrapTopAndBottom/>
-            <wp:docPr id="1578962963" name="Image 1" descr="Une image contenant texte, capture d’écran, Police, ligne&#10;&#10;Le contenu généré par l’IA peut être incorrect."/>
+            <wp:docPr id="1578962963" name="Image 1" descr="Une image contenant texte, capture d’écran, Police, ligne&#10;&#10;Le contenu généré par l’IA peut être incorrect.">
+              <a:extLst xmlns:a="http://schemas.openxmlformats.org/drawingml/2006/main">
+                <a:ext uri="{FF2B5EF4-FFF2-40B4-BE49-F238E27FC236}">
+                  <a16:creationId xmlns:a16="http://schemas.microsoft.com/office/drawing/2014/main" id="{C8680A99-37EF-4F1A-9206-BC46750FFF1D}"/>
+                </a:ext>
+              </a:extLst>
+            </wp:docPr>
             <wp:cNvGraphicFramePr>
               <a:graphicFrameLocks xmlns:a="http://schemas.openxmlformats.org/drawingml/2006/main" noChangeAspect="1"/>
             </wp:cNvGraphicFramePr>
@@ -1403,14 +1454,12 @@
         </w:rPr>
         <w:t xml:space="preserve">SHOW GRANTS FOR </w:t>
       </w:r>
-      <w:proofErr w:type="spellStart"/>
       <w:r>
         <w:rPr>
           <w:rFonts w:ascii="Calibri" w:hAnsi="Calibri" w:cs="Calibri"/>
         </w:rPr>
         <w:t>cashier_user</w:t>
       </w:r>
-      <w:proofErr w:type="spellEnd"/>
       <w:r>
         <w:rPr>
           <w:rFonts w:ascii="Calibri" w:hAnsi="Calibri" w:cs="Calibri"/>
@@ -1439,14 +1488,12 @@
         </w:rPr>
         <w:t xml:space="preserve">SHOW GRANTS FOR </w:t>
       </w:r>
-      <w:proofErr w:type="spellStart"/>
       <w:r>
         <w:rPr>
           <w:rFonts w:ascii="Calibri" w:hAnsi="Calibri" w:cs="Calibri"/>
         </w:rPr>
         <w:t>cook_user</w:t>
       </w:r>
-      <w:proofErr w:type="spellEnd"/>
       <w:r>
         <w:rPr>
           <w:rFonts w:ascii="Calibri" w:hAnsi="Calibri" w:cs="Calibri"/>
@@ -1462,9 +1509,10 @@
       <w:r>
         <w:rPr>
           <w:rFonts w:ascii="Calibri" w:hAnsi="Calibri" w:cs="Calibri"/>
+          <w:noProof/>
         </w:rPr>
         <w:drawing>
-          <wp:anchor distT="0" distB="0" distL="114300" distR="114300" simplePos="0" relativeHeight="251660288" behindDoc="0" locked="0" layoutInCell="1" allowOverlap="1" wp14:anchorId="7083F29B" wp14:editId="2F669FA2">
+          <wp:anchor distT="0" distB="0" distL="114300" distR="114300" simplePos="0" relativeHeight="251658242" behindDoc="0" locked="0" layoutInCell="1" allowOverlap="1" wp14:anchorId="7083F29B" wp14:editId="2F669FA2">
             <wp:simplePos x="0" y="0"/>
             <wp:positionH relativeFrom="column">
               <wp:posOffset>461010</wp:posOffset>
@@ -1475,7 +1523,13 @@
             <wp:extent cx="2762250" cy="666750"/>
             <wp:effectExtent l="0" t="0" r="0" b="0"/>
             <wp:wrapTopAndBottom/>
-            <wp:docPr id="1697022898" name="Image 1" descr="Une image contenant texte, Police, capture d’écran, ligne&#10;&#10;Le contenu généré par l’IA peut être incorrect."/>
+            <wp:docPr id="1697022898" name="Image 1" descr="Une image contenant texte, Police, capture d’écran, ligne&#10;&#10;Le contenu généré par l’IA peut être incorrect.">
+              <a:extLst xmlns:a="http://schemas.openxmlformats.org/drawingml/2006/main">
+                <a:ext uri="{FF2B5EF4-FFF2-40B4-BE49-F238E27FC236}">
+                  <a16:creationId xmlns:a16="http://schemas.microsoft.com/office/drawing/2014/main" id="{5A2C857D-22D0-416D-B10C-E4F25478A3BA}"/>
+                </a:ext>
+              </a:extLst>
+            </wp:docPr>
             <wp:cNvGraphicFramePr>
               <a:graphicFrameLocks xmlns:a="http://schemas.openxmlformats.org/drawingml/2006/main" noChangeAspect="1"/>
             </wp:cNvGraphicFramePr>
@@ -1524,9 +1578,10 @@
       <w:r>
         <w:rPr>
           <w:rFonts w:ascii="Calibri" w:hAnsi="Calibri" w:cs="Calibri"/>
+          <w:noProof/>
         </w:rPr>
         <w:drawing>
-          <wp:anchor distT="0" distB="0" distL="114300" distR="114300" simplePos="0" relativeHeight="251661312" behindDoc="0" locked="0" layoutInCell="1" allowOverlap="1" wp14:anchorId="31EE65B7" wp14:editId="24166FE1">
+          <wp:anchor distT="0" distB="0" distL="114300" distR="114300" simplePos="0" relativeHeight="251658243" behindDoc="0" locked="0" layoutInCell="1" allowOverlap="1" wp14:anchorId="31EE65B7" wp14:editId="24166FE1">
             <wp:simplePos x="0" y="0"/>
             <wp:positionH relativeFrom="column">
               <wp:posOffset>461010</wp:posOffset>
@@ -1537,7 +1592,13 @@
             <wp:extent cx="2721610" cy="641985"/>
             <wp:effectExtent l="0" t="0" r="2540" b="5715"/>
             <wp:wrapTopAndBottom/>
-            <wp:docPr id="776329419" name="Image 1" descr="Une image contenant texte, Police, capture d’écran, ligne&#10;&#10;Le contenu généré par l’IA peut être incorrect."/>
+            <wp:docPr id="776329419" name="Image 1" descr="Une image contenant texte, Police, capture d’écran, ligne&#10;&#10;Le contenu généré par l’IA peut être incorrect.">
+              <a:extLst xmlns:a="http://schemas.openxmlformats.org/drawingml/2006/main">
+                <a:ext uri="{FF2B5EF4-FFF2-40B4-BE49-F238E27FC236}">
+                  <a16:creationId xmlns:a16="http://schemas.microsoft.com/office/drawing/2014/main" id="{DC2C984F-43EF-4C9E-8E84-7660FD2A3A90}"/>
+                </a:ext>
+              </a:extLst>
+            </wp:docPr>
             <wp:cNvGraphicFramePr>
               <a:graphicFrameLocks xmlns:a="http://schemas.openxmlformats.org/drawingml/2006/main" noChangeAspect="1"/>
             </wp:cNvGraphicFramePr>
@@ -1584,14 +1645,12 @@
         </w:rPr>
         <w:t xml:space="preserve">SHOW GRANTS FOR </w:t>
       </w:r>
-      <w:proofErr w:type="spellStart"/>
       <w:r>
         <w:rPr>
           <w:rFonts w:ascii="Calibri" w:hAnsi="Calibri" w:cs="Calibri"/>
         </w:rPr>
         <w:t>manager_user</w:t>
       </w:r>
-      <w:proofErr w:type="spellEnd"/>
       <w:r>
         <w:rPr>
           <w:rFonts w:ascii="Calibri" w:hAnsi="Calibri" w:cs="Calibri"/>
@@ -1668,9 +1727,10 @@
       <w:r>
         <w:rPr>
           <w:rFonts w:ascii="Calibri" w:hAnsi="Calibri" w:cs="Calibri"/>
+          <w:noProof/>
         </w:rPr>
         <w:drawing>
-          <wp:anchor distT="0" distB="0" distL="114300" distR="114300" simplePos="0" relativeHeight="251662336" behindDoc="0" locked="0" layoutInCell="1" allowOverlap="1" wp14:anchorId="32A58CE9" wp14:editId="55BA1F45">
+          <wp:anchor distT="0" distB="0" distL="114300" distR="114300" simplePos="0" relativeHeight="251658244" behindDoc="0" locked="0" layoutInCell="1" allowOverlap="1" wp14:anchorId="32A58CE9" wp14:editId="55BA1F45">
             <wp:simplePos x="0" y="0"/>
             <wp:positionH relativeFrom="margin">
               <wp:align>right</wp:align>
@@ -1681,7 +1741,13 @@
             <wp:extent cx="5024755" cy="347345"/>
             <wp:effectExtent l="0" t="0" r="4445" b="0"/>
             <wp:wrapTopAndBottom/>
-            <wp:docPr id="927870560" name="Image 1"/>
+            <wp:docPr id="927870560" name="Image 1">
+              <a:extLst xmlns:a="http://schemas.openxmlformats.org/drawingml/2006/main">
+                <a:ext uri="{FF2B5EF4-FFF2-40B4-BE49-F238E27FC236}">
+                  <a16:creationId xmlns:a16="http://schemas.microsoft.com/office/drawing/2014/main" id="{7CE2FB03-4ED4-446C-A70B-4DCE4B4C0D26}"/>
+                </a:ext>
+              </a:extLst>
+            </wp:docPr>
             <wp:cNvGraphicFramePr>
               <a:graphicFrameLocks xmlns:a="http://schemas.openxmlformats.org/drawingml/2006/main" noChangeAspect="1"/>
             </wp:cNvGraphicFramePr>
@@ -1728,28 +1794,55 @@
     </w:p>
     <w:p>
       <w:pPr>
-        <w:ind w:left="720" w:firstLine="720"/>
-        <w:rPr>
-          <w:rFonts w:ascii="Calibri" w:hAnsi="Calibri" w:cs="Calibri"/>
-        </w:rPr>
-      </w:pPr>
-      <w:r>
-        <w:rPr>
-          <w:rFonts w:ascii="Calibri" w:hAnsi="Calibri" w:cs="Calibri"/>
+        <w:ind w:left="1440"/>
+        <w:rPr>
+          <w:rFonts w:ascii="Calibri" w:hAnsi="Calibri" w:cs="Calibri"/>
+        </w:rPr>
+      </w:pPr>
+      <w:r>
+        <w:rPr>
+          <w:rFonts w:ascii="Calibri" w:hAnsi="Calibri" w:cs="Calibri"/>
+        </w:rPr>
+        <w:t xml:space="preserve">It worked because we gave the user the privilege to </w:t>
+      </w:r>
+      <w:r>
+        <w:rPr>
+          <w:rFonts w:ascii="Calibri" w:hAnsi="Calibri" w:cs="Calibri"/>
+        </w:rPr>
+        <w:t>select and insert in the customer table.</w:t>
+      </w:r>
+    </w:p>
+    <w:p>
+      <w:pPr>
+        <w:ind w:left="1440"/>
+        <w:rPr>
+          <w:rFonts w:ascii="Calibri" w:hAnsi="Calibri" w:cs="Calibri"/>
+        </w:rPr>
+      </w:pPr>
+      <w:r>
+        <w:rPr>
+          <w:rFonts w:ascii="Calibri" w:hAnsi="Calibri" w:cs="Calibri"/>
+          <w:noProof/>
         </w:rPr>
         <w:drawing>
-          <wp:anchor distT="0" distB="0" distL="114300" distR="114300" simplePos="0" relativeHeight="251663360" behindDoc="0" locked="0" layoutInCell="1" allowOverlap="1" wp14:anchorId="07E39FF8" wp14:editId="2B2713AC">
+          <wp:anchor distT="0" distB="0" distL="114300" distR="114300" simplePos="0" relativeHeight="251658245" behindDoc="0" locked="0" layoutInCell="1" allowOverlap="1" wp14:anchorId="07E39FF8" wp14:editId="38A90361">
             <wp:simplePos x="0" y="0"/>
             <wp:positionH relativeFrom="margin">
               <wp:align>right</wp:align>
             </wp:positionH>
             <wp:positionV relativeFrom="paragraph">
-              <wp:posOffset>448945</wp:posOffset>
+              <wp:posOffset>294833</wp:posOffset>
             </wp:positionV>
             <wp:extent cx="5024755" cy="457200"/>
             <wp:effectExtent l="0" t="0" r="4445" b="0"/>
             <wp:wrapTopAndBottom/>
-            <wp:docPr id="471851072" name="Image 1"/>
+            <wp:docPr id="471851072" name="Image 1">
+              <a:extLst xmlns:a="http://schemas.openxmlformats.org/drawingml/2006/main">
+                <a:ext uri="{FF2B5EF4-FFF2-40B4-BE49-F238E27FC236}">
+                  <a16:creationId xmlns:a16="http://schemas.microsoft.com/office/drawing/2014/main" id="{ED60A4AE-035B-4E05-BAB1-997414F7B7C0}"/>
+                </a:ext>
+              </a:extLst>
+            </wp:docPr>
             <wp:cNvGraphicFramePr>
               <a:graphicFrameLocks xmlns:a="http://schemas.openxmlformats.org/drawingml/2006/main" noChangeAspect="1"/>
             </wp:cNvGraphicFramePr>
@@ -1806,6 +1899,12 @@
         <w:rPr>
           <w:rFonts w:ascii="Calibri" w:hAnsi="Calibri" w:cs="Calibri"/>
         </w:rPr>
+        <w:t>We did not give the permission to update customer, so it did not work.</w:t>
+      </w:r>
+      <w:r>
+        <w:rPr>
+          <w:rFonts w:ascii="Calibri" w:hAnsi="Calibri" w:cs="Calibri"/>
+        </w:rPr>
         <w:br/>
       </w:r>
       <w:r>
@@ -1825,9 +1924,10 @@
       <w:r>
         <w:rPr>
           <w:rFonts w:ascii="Calibri" w:hAnsi="Calibri" w:cs="Calibri"/>
+          <w:noProof/>
         </w:rPr>
         <w:drawing>
-          <wp:anchor distT="0" distB="0" distL="114300" distR="114300" simplePos="0" relativeHeight="251664384" behindDoc="0" locked="0" layoutInCell="1" allowOverlap="1" wp14:anchorId="3F249087" wp14:editId="640527CE">
+          <wp:anchor distT="0" distB="0" distL="114300" distR="114300" simplePos="0" relativeHeight="251658246" behindDoc="0" locked="0" layoutInCell="1" allowOverlap="1" wp14:anchorId="3F249087" wp14:editId="640527CE">
             <wp:simplePos x="0" y="0"/>
             <wp:positionH relativeFrom="column">
               <wp:posOffset>930567</wp:posOffset>
@@ -1838,7 +1938,13 @@
             <wp:extent cx="5107305" cy="377190"/>
             <wp:effectExtent l="0" t="0" r="0" b="3810"/>
             <wp:wrapTopAndBottom/>
-            <wp:docPr id="1737955274" name="Image 1"/>
+            <wp:docPr id="1737955274" name="Image 1">
+              <a:extLst xmlns:a="http://schemas.openxmlformats.org/drawingml/2006/main">
+                <a:ext uri="{FF2B5EF4-FFF2-40B4-BE49-F238E27FC236}">
+                  <a16:creationId xmlns:a16="http://schemas.microsoft.com/office/drawing/2014/main" id="{7EF00A37-981F-4F57-8CD1-88185C58B02A}"/>
+                </a:ext>
+              </a:extLst>
+            </wp:docPr>
             <wp:cNvGraphicFramePr>
               <a:graphicFrameLocks xmlns:a="http://schemas.openxmlformats.org/drawingml/2006/main" noChangeAspect="1"/>
             </wp:cNvGraphicFramePr>
@@ -1897,6 +2003,20 @@
     </w:p>
     <w:p>
       <w:pPr>
+        <w:ind w:left="1440"/>
+        <w:rPr>
+          <w:noProof/>
+        </w:rPr>
+      </w:pPr>
+      <w:r>
+        <w:rPr>
+          <w:noProof/>
+        </w:rPr>
+        <w:t>This user has the privilege to see whats in the order table so it worked successfully.</w:t>
+      </w:r>
+    </w:p>
+    <w:p>
+      <w:pPr>
         <w:ind w:left="720" w:firstLine="720"/>
         <w:rPr>
           <w:noProof/>
@@ -1907,18 +2027,24 @@
           <w:noProof/>
         </w:rPr>
         <w:drawing>
-          <wp:anchor distT="0" distB="0" distL="114300" distR="114300" simplePos="0" relativeHeight="251665408" behindDoc="0" locked="0" layoutInCell="1" allowOverlap="1" wp14:anchorId="6BB44456" wp14:editId="59BF205B">
+          <wp:anchor distT="0" distB="0" distL="114300" distR="114300" simplePos="0" relativeHeight="251658247" behindDoc="0" locked="0" layoutInCell="1" allowOverlap="1" wp14:anchorId="6BB44456" wp14:editId="375E603E">
             <wp:simplePos x="0" y="0"/>
             <wp:positionH relativeFrom="column">
-              <wp:posOffset>946785</wp:posOffset>
+              <wp:posOffset>936511</wp:posOffset>
             </wp:positionH>
             <wp:positionV relativeFrom="paragraph">
-              <wp:posOffset>513715</wp:posOffset>
+              <wp:posOffset>226039</wp:posOffset>
             </wp:positionV>
             <wp:extent cx="5114290" cy="328930"/>
             <wp:effectExtent l="0" t="0" r="0" b="0"/>
             <wp:wrapTopAndBottom/>
-            <wp:docPr id="448755332" name="Image 1"/>
+            <wp:docPr id="448755332" name="Image 1">
+              <a:extLst xmlns:a="http://schemas.openxmlformats.org/drawingml/2006/main">
+                <a:ext uri="{FF2B5EF4-FFF2-40B4-BE49-F238E27FC236}">
+                  <a16:creationId xmlns:a16="http://schemas.microsoft.com/office/drawing/2014/main" id="{8665AC22-7AE2-4BA4-9A79-82BD0A35D6CD}"/>
+                </a:ext>
+              </a:extLst>
+            </wp:docPr>
             <wp:cNvGraphicFramePr>
               <a:graphicFrameLocks xmlns:a="http://schemas.openxmlformats.org/drawingml/2006/main" noChangeAspect="1"/>
             </wp:cNvGraphicFramePr>
@@ -1986,6 +2112,12 @@
         </w:rPr>
         <w:tab/>
       </w:r>
+      <w:r>
+        <w:rPr>
+          <w:noProof/>
+        </w:rPr>
+        <w:t>It failed because he doesn’t have the previlege to DELETE in the order table.</w:t>
+      </w:r>
     </w:p>
     <w:p>
       <w:pPr>
@@ -2017,7 +2149,7 @@
           <w:noProof/>
         </w:rPr>
         <w:drawing>
-          <wp:anchor distT="0" distB="0" distL="114300" distR="114300" simplePos="0" relativeHeight="251666432" behindDoc="0" locked="0" layoutInCell="1" allowOverlap="1" wp14:anchorId="150966DD" wp14:editId="6DD417E3">
+          <wp:anchor distT="0" distB="0" distL="114300" distR="114300" simplePos="0" relativeHeight="251658248" behindDoc="0" locked="0" layoutInCell="1" allowOverlap="1" wp14:anchorId="150966DD" wp14:editId="6DD417E3">
             <wp:simplePos x="0" y="0"/>
             <wp:positionH relativeFrom="margin">
               <wp:posOffset>930876</wp:posOffset>
@@ -2028,7 +2160,13 @@
             <wp:extent cx="5593080" cy="391795"/>
             <wp:effectExtent l="0" t="0" r="7620" b="8255"/>
             <wp:wrapTopAndBottom/>
-            <wp:docPr id="1172850939" name="Image 1"/>
+            <wp:docPr id="1172850939" name="Image 1">
+              <a:extLst xmlns:a="http://schemas.openxmlformats.org/drawingml/2006/main">
+                <a:ext uri="{FF2B5EF4-FFF2-40B4-BE49-F238E27FC236}">
+                  <a16:creationId xmlns:a16="http://schemas.microsoft.com/office/drawing/2014/main" id="{AB80D300-64E3-4356-8BC8-FEE926CA3A7D}"/>
+                </a:ext>
+              </a:extLst>
+            </wp:docPr>
             <wp:cNvGraphicFramePr>
               <a:graphicFrameLocks xmlns:a="http://schemas.openxmlformats.org/drawingml/2006/main" noChangeAspect="1"/>
             </wp:cNvGraphicFramePr>
@@ -2111,6 +2249,1377 @@
         <w:t>Failed: No fail, manager has all privileges.</w:t>
       </w:r>
     </w:p>
+    <w:p>
+      <w:pPr>
+        <w:rPr>
+          <w:noProof/>
+        </w:rPr>
+      </w:pPr>
+    </w:p>
+    <w:p>
+      <w:pPr>
+        <w:rPr>
+          <w:noProof/>
+        </w:rPr>
+      </w:pPr>
+    </w:p>
+    <w:p>
+      <w:pPr>
+        <w:rPr>
+          <w:noProof/>
+        </w:rPr>
+      </w:pPr>
+    </w:p>
+    <w:p>
+      <w:pPr>
+        <w:rPr>
+          <w:noProof/>
+        </w:rPr>
+      </w:pPr>
+    </w:p>
+    <w:p>
+      <w:pPr>
+        <w:rPr>
+          <w:noProof/>
+        </w:rPr>
+      </w:pPr>
+    </w:p>
+    <w:p>
+      <w:pPr>
+        <w:rPr>
+          <w:noProof/>
+        </w:rPr>
+      </w:pPr>
+    </w:p>
+    <w:p>
+      <w:pPr>
+        <w:rPr>
+          <w:noProof/>
+        </w:rPr>
+      </w:pPr>
+    </w:p>
+    <w:p>
+      <w:pPr>
+        <w:rPr>
+          <w:noProof/>
+        </w:rPr>
+      </w:pPr>
+    </w:p>
+    <w:p>
+      <w:pPr>
+        <w:rPr>
+          <w:noProof/>
+        </w:rPr>
+      </w:pPr>
+    </w:p>
+    <w:p>
+      <w:pPr>
+        <w:rPr>
+          <w:noProof/>
+        </w:rPr>
+      </w:pPr>
+    </w:p>
+    <w:p>
+      <w:pPr>
+        <w:rPr>
+          <w:rFonts w:ascii="Calibri" w:hAnsi="Calibri" w:cs="Calibri"/>
+        </w:rPr>
+      </w:pPr>
+      <w:r>
+        <w:rPr>
+          <w:rFonts w:ascii="Calibri" w:hAnsi="Calibri" w:cs="Calibri"/>
+          <w:b/>
+          <w:bCs/>
+        </w:rPr>
+        <w:t>D — Stored Procedures &amp; Automated Operations</w:t>
+      </w:r>
+    </w:p>
+    <w:p>
+      <w:pPr>
+        <w:rPr>
+          <w:rFonts w:ascii="Calibri" w:hAnsi="Calibri" w:cs="Calibri"/>
+        </w:rPr>
+      </w:pPr>
+      <w:r>
+        <w:rPr>
+          <w:rFonts w:ascii="Calibri" w:hAnsi="Calibri" w:cs="Calibri"/>
+        </w:rPr>
+        <w:t xml:space="preserve">You must implement at least </w:t>
+      </w:r>
+      <w:r>
+        <w:rPr>
+          <w:rFonts w:ascii="Calibri" w:hAnsi="Calibri" w:cs="Calibri"/>
+          <w:b/>
+          <w:bCs/>
+        </w:rPr>
+        <w:t>three</w:t>
+      </w:r>
+      <w:r>
+        <w:rPr>
+          <w:rFonts w:ascii="Calibri" w:hAnsi="Calibri" w:cs="Calibri"/>
+        </w:rPr>
+        <w:t xml:space="preserve"> stored procedures or functions, such as:</w:t>
+      </w:r>
+    </w:p>
+    <w:p>
+      <w:pPr>
+        <w:numPr>
+          <w:ilvl w:val="0"/>
+          <w:numId w:val="3"/>
+        </w:numPr>
+        <w:rPr>
+          <w:rFonts w:ascii="Calibri" w:hAnsi="Calibri" w:cs="Calibri"/>
+        </w:rPr>
+      </w:pPr>
+      <w:r>
+        <w:rPr>
+          <w:rFonts w:ascii="Calibri" w:hAnsi="Calibri" w:cs="Calibri"/>
+        </w:rPr>
+        <w:t>Calculate total order price</w:t>
+      </w:r>
+      <w:r>
+        <w:rPr>
+          <w:rFonts w:ascii="Calibri" w:hAnsi="Calibri" w:cs="Calibri"/>
+        </w:rPr>
+        <w:t xml:space="preserve"> (Function)</w:t>
+      </w:r>
+    </w:p>
+    <w:p>
+      <w:pPr>
+        <w:ind w:left="720"/>
+        <w:rPr>
+          <w:rFonts w:ascii="Calibri" w:hAnsi="Calibri" w:cs="Calibri"/>
+        </w:rPr>
+      </w:pPr>
+      <w:r>
+        <w:rPr>
+          <w:rFonts w:ascii="Calibri" w:hAnsi="Calibri" w:cs="Calibri"/>
+        </w:rPr>
+        <w:t xml:space="preserve">Code: </w:t>
+      </w:r>
+      <w:r>
+        <w:rPr>
+          <w:rFonts w:ascii="Calibri" w:hAnsi="Calibri" w:cs="Calibri"/>
+          <w:noProof/>
+        </w:rPr>
+        <w:drawing>
+          <wp:inline distT="0" distB="0" distL="0" distR="0" wp14:anchorId="71ECAC28" wp14:editId="35CAB346">
+            <wp:extent cx="5943600" cy="1889760"/>
+            <wp:effectExtent l="0" t="0" r="0" b="0"/>
+            <wp:docPr id="457359550" name="Image 1" descr="Une image contenant capture d’écran, texte, Logiciel multimédia, logiciel&#10;&#10;Le contenu généré par l’IA peut être incorrect.">
+              <a:extLst xmlns:a="http://schemas.openxmlformats.org/drawingml/2006/main">
+                <a:ext uri="{FF2B5EF4-FFF2-40B4-BE49-F238E27FC236}">
+                  <a16:creationId xmlns:a16="http://schemas.microsoft.com/office/drawing/2014/main" id="{C19EE92A-EA03-4362-AFD7-BDB014547D46}"/>
+                </a:ext>
+              </a:extLst>
+            </wp:docPr>
+            <wp:cNvGraphicFramePr>
+              <a:graphicFrameLocks xmlns:a="http://schemas.openxmlformats.org/drawingml/2006/main" noChangeAspect="1"/>
+            </wp:cNvGraphicFramePr>
+            <a:graphic xmlns:a="http://schemas.openxmlformats.org/drawingml/2006/main">
+              <a:graphicData uri="http://schemas.openxmlformats.org/drawingml/2006/picture">
+                <pic:pic xmlns:pic="http://schemas.openxmlformats.org/drawingml/2006/picture">
+                  <pic:nvPicPr>
+                    <pic:cNvPr id="457359550" name="Image 1" descr="Une image contenant capture d’écran, texte, Logiciel multimédia, logiciel&#10;&#10;Le contenu généré par l’IA peut être incorrect."/>
+                    <pic:cNvPicPr>
+                      <a:picLocks noChangeAspect="1" noChangeArrowheads="1"/>
+                    </pic:cNvPicPr>
+                  </pic:nvPicPr>
+                  <pic:blipFill>
+                    <a:blip r:embed="rId24">
+                      <a:extLst>
+                        <a:ext uri="{28A0092B-C50C-407E-A947-70E740481C1C}">
+                          <a14:useLocalDpi xmlns:a14="http://schemas.microsoft.com/office/drawing/2010/main" val="0"/>
+                        </a:ext>
+                      </a:extLst>
+                    </a:blip>
+                    <a:srcRect/>
+                    <a:stretch>
+                      <a:fillRect/>
+                    </a:stretch>
+                  </pic:blipFill>
+                  <pic:spPr bwMode="auto">
+                    <a:xfrm>
+                      <a:off x="0" y="0"/>
+                      <a:ext cx="5943600" cy="1889760"/>
+                    </a:xfrm>
+                    <a:prstGeom prst="rect">
+                      <a:avLst/>
+                    </a:prstGeom>
+                    <a:noFill/>
+                    <a:ln>
+                      <a:noFill/>
+                    </a:ln>
+                  </pic:spPr>
+                </pic:pic>
+              </a:graphicData>
+            </a:graphic>
+          </wp:inline>
+        </w:drawing>
+      </w:r>
+    </w:p>
+    <w:p>
+      <w:pPr>
+        <w:ind w:left="720"/>
+        <w:rPr>
+          <w:rFonts w:ascii="Calibri" w:hAnsi="Calibri" w:cs="Calibri"/>
+        </w:rPr>
+      </w:pPr>
+      <w:r>
+        <w:rPr>
+          <w:rFonts w:ascii="Calibri" w:hAnsi="Calibri" w:cs="Calibri"/>
+        </w:rPr>
+        <w:t>We use deterministic because we want the function to always return the same result for the same set of input values.</w:t>
+      </w:r>
+    </w:p>
+    <w:p>
+      <w:pPr>
+        <w:numPr>
+          <w:ilvl w:val="0"/>
+          <w:numId w:val="3"/>
+        </w:numPr>
+        <w:rPr>
+          <w:rFonts w:ascii="Calibri" w:hAnsi="Calibri" w:cs="Calibri"/>
+        </w:rPr>
+      </w:pPr>
+      <w:r>
+        <w:rPr>
+          <w:rFonts w:ascii="Calibri" w:hAnsi="Calibri" w:cs="Calibri"/>
+        </w:rPr>
+        <w:t>Validate if an order can be cancelled</w:t>
+      </w:r>
+    </w:p>
+    <w:p>
+      <w:pPr>
+        <w:ind w:left="720"/>
+        <w:rPr>
+          <w:rFonts w:ascii="Calibri" w:hAnsi="Calibri" w:cs="Calibri"/>
+        </w:rPr>
+      </w:pPr>
+      <w:r>
+        <w:rPr>
+          <w:rFonts w:ascii="Calibri" w:hAnsi="Calibri" w:cs="Calibri"/>
+        </w:rPr>
+        <w:t xml:space="preserve">Code: </w:t>
+      </w:r>
+    </w:p>
+    <w:p>
+      <w:pPr>
+        <w:ind w:left="720"/>
+        <w:rPr>
+          <w:rFonts w:ascii="Calibri" w:hAnsi="Calibri" w:cs="Calibri"/>
+        </w:rPr>
+      </w:pPr>
+      <w:r>
+        <w:rPr>
+          <w:rFonts w:ascii="Calibri" w:hAnsi="Calibri" w:cs="Calibri"/>
+          <w:noProof/>
+        </w:rPr>
+        <w:drawing>
+          <wp:inline distT="0" distB="0" distL="0" distR="0" wp14:anchorId="4275E85B" wp14:editId="405FD2E9">
+            <wp:extent cx="3132091" cy="739204"/>
+            <wp:effectExtent l="0" t="0" r="0" b="3810"/>
+            <wp:docPr id="627867443" name="Image 2" descr="A black screen with white text&#10;&#10;AI-generated content may be incorrect.">
+              <a:extLst xmlns:a="http://schemas.openxmlformats.org/drawingml/2006/main">
+                <a:ext uri="{FF2B5EF4-FFF2-40B4-BE49-F238E27FC236}">
+                  <a16:creationId xmlns:a16="http://schemas.microsoft.com/office/drawing/2014/main" id="{6BDAF611-E9A2-41E8-B925-B8033E30B794}"/>
+                </a:ext>
+              </a:extLst>
+            </wp:docPr>
+            <wp:cNvGraphicFramePr>
+              <a:graphicFrameLocks xmlns:a="http://schemas.openxmlformats.org/drawingml/2006/main" noChangeAspect="1"/>
+            </wp:cNvGraphicFramePr>
+            <a:graphic xmlns:a="http://schemas.openxmlformats.org/drawingml/2006/main">
+              <a:graphicData uri="http://schemas.openxmlformats.org/drawingml/2006/picture">
+                <pic:pic xmlns:pic="http://schemas.openxmlformats.org/drawingml/2006/picture">
+                  <pic:nvPicPr>
+                    <pic:cNvPr id="574088707" name="Picture 1" descr="A black screen with white text&#10;&#10;AI-generated content may be incorrect."/>
+                    <pic:cNvPicPr/>
+                  </pic:nvPicPr>
+                  <pic:blipFill>
+                    <a:blip r:embed="rId25"/>
+                    <a:stretch>
+                      <a:fillRect/>
+                    </a:stretch>
+                  </pic:blipFill>
+                  <pic:spPr>
+                    <a:xfrm>
+                      <a:off x="0" y="0"/>
+                      <a:ext cx="3132091" cy="739204"/>
+                    </a:xfrm>
+                    <a:prstGeom prst="rect">
+                      <a:avLst/>
+                    </a:prstGeom>
+                  </pic:spPr>
+                </pic:pic>
+              </a:graphicData>
+            </a:graphic>
+          </wp:inline>
+        </w:drawing>
+      </w:r>
+    </w:p>
+    <w:p>
+      <w:pPr>
+        <w:numPr>
+          <w:ilvl w:val="0"/>
+          <w:numId w:val="3"/>
+        </w:numPr>
+        <w:rPr>
+          <w:rFonts w:ascii="Calibri" w:hAnsi="Calibri" w:cs="Calibri"/>
+        </w:rPr>
+      </w:pPr>
+      <w:r>
+        <w:rPr>
+          <w:rFonts w:ascii="Calibri" w:hAnsi="Calibri" w:cs="Calibri"/>
+        </w:rPr>
+        <w:t>Mark order as delivered and timestamp it</w:t>
+      </w:r>
+    </w:p>
+    <w:p>
+      <w:pPr>
+        <w:ind w:left="720"/>
+        <w:rPr>
+          <w:rFonts w:ascii="Calibri" w:hAnsi="Calibri" w:cs="Calibri"/>
+        </w:rPr>
+      </w:pPr>
+      <w:r>
+        <w:rPr>
+          <w:rFonts w:ascii="Calibri" w:hAnsi="Calibri" w:cs="Calibri"/>
+        </w:rPr>
+        <w:t>Code:</w:t>
+      </w:r>
+    </w:p>
+    <w:p>
+      <w:pPr>
+        <w:ind w:left="720"/>
+        <w:rPr>
+          <w:rFonts w:ascii="Calibri" w:hAnsi="Calibri" w:cs="Calibri"/>
+        </w:rPr>
+      </w:pPr>
+      <w:r>
+        <w:rPr>
+          <w:rFonts w:ascii="Calibri" w:hAnsi="Calibri" w:cs="Calibri"/>
+          <w:noProof/>
+        </w:rPr>
+        <w:drawing>
+          <wp:inline distT="0" distB="0" distL="0" distR="0" wp14:anchorId="372B050B" wp14:editId="086D4D04">
+            <wp:extent cx="3177815" cy="739204"/>
+            <wp:effectExtent l="0" t="0" r="3810" b="3810"/>
+            <wp:docPr id="1017382921" name="Image 3" descr="A black background with white text&#10;&#10;AI-generated content may be incorrect.">
+              <a:extLst xmlns:a="http://schemas.openxmlformats.org/drawingml/2006/main">
+                <a:ext uri="{FF2B5EF4-FFF2-40B4-BE49-F238E27FC236}">
+                  <a16:creationId xmlns:a16="http://schemas.microsoft.com/office/drawing/2014/main" id="{1AF6B688-FB9E-4575-B6A4-556768EBA1F9}"/>
+                </a:ext>
+              </a:extLst>
+            </wp:docPr>
+            <wp:cNvGraphicFramePr>
+              <a:graphicFrameLocks xmlns:a="http://schemas.openxmlformats.org/drawingml/2006/main" noChangeAspect="1"/>
+            </wp:cNvGraphicFramePr>
+            <a:graphic xmlns:a="http://schemas.openxmlformats.org/drawingml/2006/main">
+              <a:graphicData uri="http://schemas.openxmlformats.org/drawingml/2006/picture">
+                <pic:pic xmlns:pic="http://schemas.openxmlformats.org/drawingml/2006/picture">
+                  <pic:nvPicPr>
+                    <pic:cNvPr id="1322277133" name="Picture 1" descr="A black background with white text&#10;&#10;AI-generated content may be incorrect."/>
+                    <pic:cNvPicPr/>
+                  </pic:nvPicPr>
+                  <pic:blipFill>
+                    <a:blip r:embed="rId26"/>
+                    <a:stretch>
+                      <a:fillRect/>
+                    </a:stretch>
+                  </pic:blipFill>
+                  <pic:spPr>
+                    <a:xfrm>
+                      <a:off x="0" y="0"/>
+                      <a:ext cx="3177815" cy="739204"/>
+                    </a:xfrm>
+                    <a:prstGeom prst="rect">
+                      <a:avLst/>
+                    </a:prstGeom>
+                  </pic:spPr>
+                </pic:pic>
+              </a:graphicData>
+            </a:graphic>
+          </wp:inline>
+        </w:drawing>
+      </w:r>
+    </w:p>
+    <w:p>
+      <w:pPr>
+        <w:rPr>
+          <w:rFonts w:ascii="Calibri" w:hAnsi="Calibri" w:cs="Calibri"/>
+        </w:rPr>
+      </w:pPr>
+      <w:r>
+        <w:rPr>
+          <w:rFonts w:ascii="Calibri" w:hAnsi="Calibri" w:cs="Calibri"/>
+        </w:rPr>
+        <w:pict w14:anchorId="591945B7">
+          <v:rect id="_x0000_i1025" style="width:468pt;height:1.2pt" o:hralign="center" o:hrstd="t" o:hr="t" fillcolor="#a0a0a0" stroked="f"/>
+        </w:pict>
+      </w:r>
+    </w:p>
+    <w:p>
+      <w:pPr>
+        <w:rPr>
+          <w:rFonts w:ascii="Calibri" w:hAnsi="Calibri" w:cs="Calibri"/>
+        </w:rPr>
+      </w:pPr>
+      <w:r>
+        <w:rPr>
+          <w:rFonts w:ascii="Calibri" w:hAnsi="Calibri" w:cs="Calibri"/>
+          <w:b/>
+          <w:bCs/>
+        </w:rPr>
+        <w:lastRenderedPageBreak/>
+        <w:t xml:space="preserve">E — </w:t>
+      </w:r>
+      <w:hyperlink r:id="rId27" w:tooltip="Triggers" w:history="1">
+        <w:r>
+          <w:rPr>
+            <w:rStyle w:val="Lienhypertexte"/>
+            <w:rFonts w:ascii="Calibri" w:hAnsi="Calibri" w:cs="Calibri"/>
+            <w:b/>
+            <w:bCs/>
+          </w:rPr>
+          <w:t>Triggers</w:t>
+        </w:r>
+      </w:hyperlink>
+    </w:p>
+    <w:p>
+      <w:pPr>
+        <w:rPr>
+          <w:rFonts w:ascii="Calibri" w:hAnsi="Calibri" w:cs="Calibri"/>
+        </w:rPr>
+      </w:pPr>
+      <w:r>
+        <w:rPr>
+          <w:rFonts w:ascii="Calibri" w:hAnsi="Calibri" w:cs="Calibri"/>
+        </w:rPr>
+        <w:t xml:space="preserve">Create at least </w:t>
+      </w:r>
+      <w:r>
+        <w:rPr>
+          <w:rFonts w:ascii="Calibri" w:hAnsi="Calibri" w:cs="Calibri"/>
+          <w:b/>
+          <w:bCs/>
+        </w:rPr>
+        <w:t>two</w:t>
+      </w:r>
+      <w:r>
+        <w:rPr>
+          <w:rFonts w:ascii="Calibri" w:hAnsi="Calibri" w:cs="Calibri"/>
+        </w:rPr>
+        <w:t xml:space="preserve"> </w:t>
+      </w:r>
+      <w:hyperlink r:id="rId28" w:tooltip="Triggers" w:history="1">
+        <w:r>
+          <w:rPr>
+            <w:rStyle w:val="Lienhypertexte"/>
+            <w:rFonts w:ascii="Calibri" w:hAnsi="Calibri" w:cs="Calibri"/>
+          </w:rPr>
+          <w:t>triggers</w:t>
+        </w:r>
+      </w:hyperlink>
+      <w:r>
+        <w:rPr>
+          <w:rFonts w:ascii="Calibri" w:hAnsi="Calibri" w:cs="Calibri"/>
+        </w:rPr>
+        <w:t>. Examples:</w:t>
+      </w:r>
+    </w:p>
+    <w:p>
+      <w:pPr>
+        <w:numPr>
+          <w:ilvl w:val="0"/>
+          <w:numId w:val="4"/>
+        </w:numPr>
+        <w:rPr>
+          <w:rFonts w:ascii="Calibri" w:hAnsi="Calibri" w:cs="Calibri"/>
+        </w:rPr>
+      </w:pPr>
+      <w:r>
+        <w:rPr>
+          <w:rFonts w:ascii="Calibri" w:hAnsi="Calibri" w:cs="Calibri"/>
+        </w:rPr>
+        <w:t>Automatically update inventory when an item is ordered</w:t>
+      </w:r>
+    </w:p>
+    <w:p>
+      <w:pPr>
+        <w:ind w:left="720"/>
+        <w:rPr>
+          <w:rFonts w:ascii="Calibri" w:hAnsi="Calibri" w:cs="Calibri"/>
+        </w:rPr>
+      </w:pPr>
+      <w:r>
+        <w:rPr>
+          <w:rFonts w:ascii="Calibri" w:hAnsi="Calibri" w:cs="Calibri"/>
+        </w:rPr>
+        <w:t>To test the trigger, you need to create a new order and update the order_item quantity, so that the current quantity in the inventory will change when you run the trigger.</w:t>
+      </w:r>
+    </w:p>
+    <w:p>
+      <w:pPr>
+        <w:ind w:left="720"/>
+        <w:rPr>
+          <w:rFonts w:ascii="Calibri" w:hAnsi="Calibri" w:cs="Calibri"/>
+        </w:rPr>
+      </w:pPr>
+      <w:r>
+        <w:rPr>
+          <w:rFonts w:ascii="Calibri" w:hAnsi="Calibri" w:cs="Calibri"/>
+        </w:rPr>
+        <w:t xml:space="preserve">Code: </w:t>
+      </w:r>
+    </w:p>
+    <w:p>
+      <w:pPr>
+        <w:ind w:left="720"/>
+        <w:rPr>
+          <w:rFonts w:ascii="Calibri" w:hAnsi="Calibri" w:cs="Calibri"/>
+        </w:rPr>
+      </w:pPr>
+      <w:r>
+        <w:rPr>
+          <w:rFonts w:ascii="Calibri" w:hAnsi="Calibri" w:cs="Calibri"/>
+          <w:noProof/>
+        </w:rPr>
+        <w:drawing>
+          <wp:inline distT="0" distB="0" distL="0" distR="0" wp14:anchorId="64305A02" wp14:editId="2DF9EA7A">
+            <wp:extent cx="6219897" cy="1844040"/>
+            <wp:effectExtent l="0" t="0" r="9525" b="3810"/>
+            <wp:docPr id="232238027" name="Image 4" descr="A screenshot of a computer program&#10;&#10;AI-generated content may be incorrect.">
+              <a:extLst xmlns:a="http://schemas.openxmlformats.org/drawingml/2006/main">
+                <a:ext uri="{FF2B5EF4-FFF2-40B4-BE49-F238E27FC236}">
+                  <a16:creationId xmlns:a16="http://schemas.microsoft.com/office/drawing/2014/main" id="{423601AB-EB87-4375-88E4-204FB41F4A84}"/>
+                </a:ext>
+              </a:extLst>
+            </wp:docPr>
+            <wp:cNvGraphicFramePr>
+              <a:graphicFrameLocks xmlns:a="http://schemas.openxmlformats.org/drawingml/2006/main" noChangeAspect="1"/>
+            </wp:cNvGraphicFramePr>
+            <a:graphic xmlns:a="http://schemas.openxmlformats.org/drawingml/2006/main">
+              <a:graphicData uri="http://schemas.openxmlformats.org/drawingml/2006/picture">
+                <pic:pic xmlns:pic="http://schemas.openxmlformats.org/drawingml/2006/picture">
+                  <pic:nvPicPr>
+                    <pic:cNvPr id="1060148360" name="Picture 1" descr="A screenshot of a computer program&#10;&#10;AI-generated content may be incorrect."/>
+                    <pic:cNvPicPr/>
+                  </pic:nvPicPr>
+                  <pic:blipFill>
+                    <a:blip r:embed="rId29"/>
+                    <a:stretch>
+                      <a:fillRect/>
+                    </a:stretch>
+                  </pic:blipFill>
+                  <pic:spPr>
+                    <a:xfrm>
+                      <a:off x="0" y="0"/>
+                      <a:ext cx="6220512" cy="1844222"/>
+                    </a:xfrm>
+                    <a:prstGeom prst="rect">
+                      <a:avLst/>
+                    </a:prstGeom>
+                  </pic:spPr>
+                </pic:pic>
+              </a:graphicData>
+            </a:graphic>
+          </wp:inline>
+        </w:drawing>
+      </w:r>
+    </w:p>
+    <w:p>
+      <w:pPr>
+        <w:ind w:left="720"/>
+        <w:rPr>
+          <w:rFonts w:ascii="Calibri" w:hAnsi="Calibri" w:cs="Calibri"/>
+        </w:rPr>
+      </w:pPr>
+    </w:p>
+    <w:p>
+      <w:pPr>
+        <w:pStyle w:val="ListParagraph"/>
+        <w:numPr>
+          <w:ilvl w:val="0"/>
+          <w:numId w:val="4"/>
+        </w:numPr>
+        <w:rPr>
+          <w:rFonts w:ascii="Calibri" w:hAnsi="Calibri" w:cs="Calibri"/>
+        </w:rPr>
+      </w:pPr>
+      <w:r>
+        <w:rPr>
+          <w:rFonts w:ascii="Calibri" w:hAnsi="Calibri" w:cs="Calibri"/>
+        </w:rPr>
+        <w:t>Prevent deletion of a menu item that is used in existing orders</w:t>
+      </w:r>
+    </w:p>
+    <w:p>
+      <w:pPr>
+        <w:ind w:left="720"/>
+        <w:rPr>
+          <w:rFonts w:ascii="Calibri" w:hAnsi="Calibri" w:cs="Calibri"/>
+        </w:rPr>
+      </w:pPr>
+      <w:r>
+        <w:rPr>
+          <w:rFonts w:ascii="Calibri" w:hAnsi="Calibri" w:cs="Calibri"/>
+        </w:rPr>
+        <w:t>To test the trigger, we attempt to delete a menu item used in an order and if yes, the MySQL shows an error message saying, “Cannot</w:t>
+      </w:r>
+      <w:r>
+        <w:rPr>
+          <w:rFonts w:ascii="Calibri" w:hAnsi="Calibri" w:cs="Calibri"/>
+        </w:rPr>
+        <w:t xml:space="preserve"> delete menu item as it is associated with existing orders.</w:t>
+      </w:r>
+      <w:r>
+        <w:rPr>
+          <w:rFonts w:ascii="Calibri" w:hAnsi="Calibri" w:cs="Calibri"/>
+        </w:rPr>
+        <w:t>”</w:t>
+      </w:r>
+    </w:p>
+    <w:p>
+      <w:pPr>
+        <w:ind w:firstLine="720"/>
+        <w:rPr>
+          <w:rFonts w:ascii="Calibri" w:hAnsi="Calibri" w:cs="Calibri"/>
+        </w:rPr>
+      </w:pPr>
+      <w:r>
+        <w:rPr>
+          <w:rFonts w:ascii="Calibri" w:hAnsi="Calibri" w:cs="Calibri"/>
+        </w:rPr>
+        <w:t xml:space="preserve">Code: </w:t>
+      </w:r>
+    </w:p>
+    <w:p>
+      <w:pPr>
+        <w:ind w:firstLine="720"/>
+        <w:rPr>
+          <w:rFonts w:ascii="Calibri" w:hAnsi="Calibri" w:cs="Calibri"/>
+        </w:rPr>
+      </w:pPr>
+      <w:r>
+        <w:rPr>
+          <w:rFonts w:ascii="Calibri" w:hAnsi="Calibri" w:cs="Calibri"/>
+          <w:noProof/>
+        </w:rPr>
+        <w:drawing>
+          <wp:inline distT="0" distB="0" distL="0" distR="0" wp14:anchorId="67A50570" wp14:editId="40CE7F97">
+            <wp:extent cx="5845047" cy="1044030"/>
+            <wp:effectExtent l="0" t="0" r="3810" b="3810"/>
+            <wp:docPr id="389110528" name="Image 5" descr="A black screen with white text&#10;&#10;AI-generated content may be incorrect.">
+              <a:extLst xmlns:a="http://schemas.openxmlformats.org/drawingml/2006/main">
+                <a:ext uri="{FF2B5EF4-FFF2-40B4-BE49-F238E27FC236}">
+                  <a16:creationId xmlns:a16="http://schemas.microsoft.com/office/drawing/2014/main" id="{6483CC2E-8DB0-47E7-8C15-63D9B7E1EAD5}"/>
+                </a:ext>
+              </a:extLst>
+            </wp:docPr>
+            <wp:cNvGraphicFramePr>
+              <a:graphicFrameLocks xmlns:a="http://schemas.openxmlformats.org/drawingml/2006/main" noChangeAspect="1"/>
+            </wp:cNvGraphicFramePr>
+            <a:graphic xmlns:a="http://schemas.openxmlformats.org/drawingml/2006/main">
+              <a:graphicData uri="http://schemas.openxmlformats.org/drawingml/2006/picture">
+                <pic:pic xmlns:pic="http://schemas.openxmlformats.org/drawingml/2006/picture">
+                  <pic:nvPicPr>
+                    <pic:cNvPr id="1351563051" name="Picture 1" descr="A black screen with white text&#10;&#10;AI-generated content may be incorrect."/>
+                    <pic:cNvPicPr/>
+                  </pic:nvPicPr>
+                  <pic:blipFill>
+                    <a:blip r:embed="rId30"/>
+                    <a:stretch>
+                      <a:fillRect/>
+                    </a:stretch>
+                  </pic:blipFill>
+                  <pic:spPr>
+                    <a:xfrm>
+                      <a:off x="0" y="0"/>
+                      <a:ext cx="5845047" cy="1044030"/>
+                    </a:xfrm>
+                    <a:prstGeom prst="rect">
+                      <a:avLst/>
+                    </a:prstGeom>
+                  </pic:spPr>
+                </pic:pic>
+              </a:graphicData>
+            </a:graphic>
+          </wp:inline>
+        </w:drawing>
+      </w:r>
+    </w:p>
+    <w:p>
+      <w:pPr>
+        <w:rPr>
+          <w:rFonts w:ascii="Calibri" w:hAnsi="Calibri" w:cs="Calibri"/>
+        </w:rPr>
+      </w:pPr>
+      <w:r>
+        <w:rPr>
+          <w:rFonts w:ascii="Calibri" w:hAnsi="Calibri" w:cs="Calibri"/>
+        </w:rPr>
+        <w:tab/>
+      </w:r>
+    </w:p>
+    <w:p>
+      <w:pPr>
+        <w:rPr>
+          <w:rFonts w:ascii="Calibri" w:hAnsi="Calibri" w:cs="Calibri"/>
+        </w:rPr>
+      </w:pPr>
+    </w:p>
+    <w:p>
+      <w:pPr>
+        <w:rPr>
+          <w:rFonts w:ascii="Calibri" w:hAnsi="Calibri" w:cs="Calibri"/>
+        </w:rPr>
+      </w:pPr>
+    </w:p>
+    <w:p>
+      <w:pPr>
+        <w:rPr>
+          <w:rFonts w:ascii="Calibri" w:hAnsi="Calibri" w:cs="Calibri"/>
+        </w:rPr>
+      </w:pPr>
+    </w:p>
+    <w:p>
+      <w:pPr>
+        <w:rPr>
+          <w:rFonts w:ascii="Calibri" w:hAnsi="Calibri" w:cs="Calibri"/>
+        </w:rPr>
+      </w:pPr>
+    </w:p>
+    <w:p>
+      <w:pPr>
+        <w:rPr>
+          <w:rFonts w:ascii="Calibri" w:hAnsi="Calibri" w:cs="Calibri"/>
+        </w:rPr>
+      </w:pPr>
+    </w:p>
+    <w:p>
+      <w:pPr>
+        <w:rPr>
+          <w:rFonts w:ascii="Calibri" w:hAnsi="Calibri" w:cs="Calibri"/>
+        </w:rPr>
+      </w:pPr>
+    </w:p>
+    <w:p>
+      <w:pPr>
+        <w:rPr>
+          <w:rFonts w:ascii="Calibri" w:hAnsi="Calibri" w:cs="Calibri"/>
+        </w:rPr>
+      </w:pPr>
+    </w:p>
+    <w:p>
+      <w:pPr>
+        <w:rPr>
+          <w:noProof/>
+        </w:rPr>
+      </w:pPr>
+      <w:r>
+        <w:rPr>
+          <w:b/>
+          <w:bCs/>
+          <w:noProof/>
+        </w:rPr>
+        <w:t>F — Backup &amp; Restore</w:t>
+      </w:r>
+      <w:r>
+        <w:rPr>
+          <w:b/>
+          <w:bCs/>
+          <w:noProof/>
+        </w:rPr>
+        <w:br/>
+      </w:r>
+      <w:r>
+        <w:rPr>
+          <w:b/>
+          <w:bCs/>
+          <w:noProof/>
+        </w:rPr>
+        <w:br/>
+      </w:r>
+      <w:r>
+        <w:rPr>
+          <w:noProof/>
+        </w:rPr>
+        <w:t>Commands used</w:t>
+      </w:r>
+      <w:r>
+        <w:rPr>
+          <w:noProof/>
+        </w:rPr>
+        <w:t xml:space="preserve">: </w:t>
+      </w:r>
+      <w:r>
+        <w:rPr>
+          <w:noProof/>
+        </w:rPr>
+        <w:t>mysqldump -u root -p db_restaurant &gt; db_restaurant_backup.sql</w:t>
+      </w:r>
+    </w:p>
+    <w:p>
+      <w:pPr>
+        <w:rPr>
+          <w:noProof/>
+        </w:rPr>
+      </w:pPr>
+      <w:r>
+        <w:rPr>
+          <w:noProof/>
+        </w:rPr>
+        <w:drawing>
+          <wp:anchor distT="0" distB="0" distL="114300" distR="114300" simplePos="0" relativeHeight="251658249" behindDoc="0" locked="0" layoutInCell="1" allowOverlap="1" wp14:anchorId="5438940F" wp14:editId="550BC83D">
+            <wp:simplePos x="0" y="0"/>
+            <wp:positionH relativeFrom="margin">
+              <wp:align>left</wp:align>
+            </wp:positionH>
+            <wp:positionV relativeFrom="paragraph">
+              <wp:posOffset>217170</wp:posOffset>
+            </wp:positionV>
+            <wp:extent cx="4941570" cy="1662430"/>
+            <wp:effectExtent l="0" t="0" r="0" b="0"/>
+            <wp:wrapTopAndBottom/>
+            <wp:docPr id="2114825531" name="Image 1" descr="Une image contenant texte, capture d’écran, logiciel, Logiciel multimédia&#10;&#10;Le contenu généré par l’IA peut être incorrect."/>
+            <wp:cNvGraphicFramePr>
+              <a:graphicFrameLocks xmlns:a="http://schemas.openxmlformats.org/drawingml/2006/main" noChangeAspect="1"/>
+            </wp:cNvGraphicFramePr>
+            <a:graphic xmlns:a="http://schemas.openxmlformats.org/drawingml/2006/main">
+              <a:graphicData uri="http://schemas.openxmlformats.org/drawingml/2006/picture">
+                <pic:pic xmlns:pic="http://schemas.openxmlformats.org/drawingml/2006/picture">
+                  <pic:nvPicPr>
+                    <pic:cNvPr id="2114825531" name="Image 1" descr="Une image contenant texte, capture d’écran, logiciel, Logiciel multimédia&#10;&#10;Le contenu généré par l’IA peut être incorrect."/>
+                    <pic:cNvPicPr/>
+                  </pic:nvPicPr>
+                  <pic:blipFill>
+                    <a:blip r:embed="rId31">
+                      <a:extLst>
+                        <a:ext uri="{28A0092B-C50C-407E-A947-70E740481C1C}">
+                          <a14:useLocalDpi xmlns:a14="http://schemas.microsoft.com/office/drawing/2010/main" val="0"/>
+                        </a:ext>
+                      </a:extLst>
+                    </a:blip>
+                    <a:stretch>
+                      <a:fillRect/>
+                    </a:stretch>
+                  </pic:blipFill>
+                  <pic:spPr>
+                    <a:xfrm>
+                      <a:off x="0" y="0"/>
+                      <a:ext cx="4941570" cy="1662430"/>
+                    </a:xfrm>
+                    <a:prstGeom prst="rect">
+                      <a:avLst/>
+                    </a:prstGeom>
+                  </pic:spPr>
+                </pic:pic>
+              </a:graphicData>
+            </a:graphic>
+            <wp14:sizeRelH relativeFrom="margin">
+              <wp14:pctWidth>0</wp14:pctWidth>
+            </wp14:sizeRelH>
+            <wp14:sizeRelV relativeFrom="margin">
+              <wp14:pctHeight>0</wp14:pctHeight>
+            </wp14:sizeRelV>
+          </wp:anchor>
+        </w:drawing>
+      </w:r>
+      <w:r>
+        <w:rPr>
+          <w:noProof/>
+        </w:rPr>
+        <w:t>Screenshot</w:t>
+      </w:r>
+      <w:r>
+        <w:rPr>
+          <w:noProof/>
+        </w:rPr>
+        <w:t xml:space="preserve"> of the file:</w:t>
+      </w:r>
+      <w:r>
+        <w:rPr>
+          <w:noProof/>
+        </w:rPr>
+        <w:t xml:space="preserve"> </w:t>
+      </w:r>
+    </w:p>
+    <w:p>
+      <w:pPr>
+        <w:rPr>
+          <w:noProof/>
+        </w:rPr>
+      </w:pPr>
+    </w:p>
+    <w:p>
+      <w:pPr>
+        <w:rPr>
+          <w:noProof/>
+          <w:sz w:val="16"/>
+          <w:szCs w:val="16"/>
+        </w:rPr>
+      </w:pPr>
+      <w:r>
+        <w:rPr>
+          <w:noProof/>
+        </w:rPr>
+        <w:t>First 20 lines of the SQL dump:</w:t>
+      </w:r>
+      <w:r>
+        <w:rPr>
+          <w:noProof/>
+        </w:rPr>
+        <w:br/>
+      </w:r>
+      <w:r>
+        <w:rPr>
+          <w:noProof/>
+          <w:sz w:val="16"/>
+          <w:szCs w:val="16"/>
+        </w:rPr>
+        <w:t>-- MySQL dump 10.13  Distrib 8.0.44, for Win64 (x86_64)</w:t>
+      </w:r>
+    </w:p>
+    <w:p>
+      <w:pPr>
+        <w:rPr>
+          <w:noProof/>
+          <w:sz w:val="16"/>
+          <w:szCs w:val="16"/>
+        </w:rPr>
+      </w:pPr>
+      <w:r>
+        <w:rPr>
+          <w:noProof/>
+          <w:sz w:val="16"/>
+          <w:szCs w:val="16"/>
+        </w:rPr>
+        <w:t>--</w:t>
+      </w:r>
+    </w:p>
+    <w:p>
+      <w:pPr>
+        <w:rPr>
+          <w:noProof/>
+          <w:sz w:val="16"/>
+          <w:szCs w:val="16"/>
+        </w:rPr>
+      </w:pPr>
+      <w:r>
+        <w:rPr>
+          <w:noProof/>
+          <w:sz w:val="16"/>
+          <w:szCs w:val="16"/>
+        </w:rPr>
+        <w:t>-- Host: localhost    Database: db_restaurant</w:t>
+      </w:r>
+    </w:p>
+    <w:p>
+      <w:pPr>
+        <w:rPr>
+          <w:noProof/>
+          <w:sz w:val="16"/>
+          <w:szCs w:val="16"/>
+        </w:rPr>
+      </w:pPr>
+      <w:r>
+        <w:rPr>
+          <w:noProof/>
+          <w:sz w:val="16"/>
+          <w:szCs w:val="16"/>
+        </w:rPr>
+        <w:t>-- ------------------------------------------------------</w:t>
+      </w:r>
+    </w:p>
+    <w:p>
+      <w:pPr>
+        <w:rPr>
+          <w:noProof/>
+          <w:sz w:val="16"/>
+          <w:szCs w:val="16"/>
+        </w:rPr>
+      </w:pPr>
+      <w:r>
+        <w:rPr>
+          <w:noProof/>
+          <w:sz w:val="16"/>
+          <w:szCs w:val="16"/>
+        </w:rPr>
+        <w:t>-- Server version</w:t>
+      </w:r>
+      <w:r>
+        <w:rPr>
+          <w:noProof/>
+          <w:sz w:val="16"/>
+          <w:szCs w:val="16"/>
+        </w:rPr>
+        <w:tab/>
+        <w:t>8.0.44</w:t>
+      </w:r>
+    </w:p>
+    <w:p>
+      <w:pPr>
+        <w:rPr>
+          <w:noProof/>
+          <w:sz w:val="16"/>
+          <w:szCs w:val="16"/>
+        </w:rPr>
+      </w:pPr>
+    </w:p>
+    <w:p>
+      <w:pPr>
+        <w:rPr>
+          <w:noProof/>
+          <w:sz w:val="16"/>
+          <w:szCs w:val="16"/>
+        </w:rPr>
+      </w:pPr>
+      <w:r>
+        <w:rPr>
+          <w:noProof/>
+          <w:sz w:val="16"/>
+          <w:szCs w:val="16"/>
+        </w:rPr>
+        <w:t>/*!40101 SET @OLD_CHARACTER_SET_CLIENT=@@CHARACTER_SET_CLIENT */;</w:t>
+      </w:r>
+    </w:p>
+    <w:p>
+      <w:pPr>
+        <w:rPr>
+          <w:noProof/>
+          <w:sz w:val="16"/>
+          <w:szCs w:val="16"/>
+        </w:rPr>
+      </w:pPr>
+      <w:r>
+        <w:rPr>
+          <w:noProof/>
+          <w:sz w:val="16"/>
+          <w:szCs w:val="16"/>
+        </w:rPr>
+        <w:t>/*!40101 SET @OLD_CHARACTER_SET_RESULTS=@@CHARACTER_SET_RESULTS */;</w:t>
+      </w:r>
+    </w:p>
+    <w:p>
+      <w:pPr>
+        <w:rPr>
+          <w:noProof/>
+          <w:sz w:val="16"/>
+          <w:szCs w:val="16"/>
+        </w:rPr>
+      </w:pPr>
+      <w:r>
+        <w:rPr>
+          <w:noProof/>
+          <w:sz w:val="16"/>
+          <w:szCs w:val="16"/>
+        </w:rPr>
+        <w:t>/*!40101 SET @OLD_COLLATION_CONNECTION=@@COLLATION_CONNECTION */;</w:t>
+      </w:r>
+    </w:p>
+    <w:p>
+      <w:pPr>
+        <w:rPr>
+          <w:noProof/>
+          <w:sz w:val="16"/>
+          <w:szCs w:val="16"/>
+        </w:rPr>
+      </w:pPr>
+      <w:r>
+        <w:rPr>
+          <w:noProof/>
+          <w:sz w:val="16"/>
+          <w:szCs w:val="16"/>
+        </w:rPr>
+        <w:t>/*!50503 SET NAMES utf8mb4 */;</w:t>
+      </w:r>
+    </w:p>
+    <w:p>
+      <w:pPr>
+        <w:rPr>
+          <w:noProof/>
+          <w:sz w:val="16"/>
+          <w:szCs w:val="16"/>
+        </w:rPr>
+      </w:pPr>
+      <w:r>
+        <w:rPr>
+          <w:noProof/>
+          <w:sz w:val="16"/>
+          <w:szCs w:val="16"/>
+        </w:rPr>
+        <w:t>/*!40103 SET @OLD_TIME_ZONE=@@TIME_ZONE */;</w:t>
+      </w:r>
+    </w:p>
+    <w:p>
+      <w:pPr>
+        <w:rPr>
+          <w:noProof/>
+          <w:sz w:val="16"/>
+          <w:szCs w:val="16"/>
+        </w:rPr>
+      </w:pPr>
+      <w:r>
+        <w:rPr>
+          <w:noProof/>
+          <w:sz w:val="16"/>
+          <w:szCs w:val="16"/>
+        </w:rPr>
+        <w:t>/*!40103 SET TIME_ZONE='+00:00' */;</w:t>
+      </w:r>
+    </w:p>
+    <w:p>
+      <w:pPr>
+        <w:rPr>
+          <w:noProof/>
+          <w:sz w:val="16"/>
+          <w:szCs w:val="16"/>
+        </w:rPr>
+      </w:pPr>
+      <w:r>
+        <w:rPr>
+          <w:noProof/>
+          <w:sz w:val="16"/>
+          <w:szCs w:val="16"/>
+        </w:rPr>
+        <w:t>/*!40014 SET @OLD_UNIQUE_CHECKS=@@UNIQUE_CHECKS, UNIQUE_CHECKS=0 */;</w:t>
+      </w:r>
+    </w:p>
+    <w:p>
+      <w:pPr>
+        <w:rPr>
+          <w:noProof/>
+          <w:sz w:val="16"/>
+          <w:szCs w:val="16"/>
+        </w:rPr>
+      </w:pPr>
+      <w:r>
+        <w:rPr>
+          <w:noProof/>
+          <w:sz w:val="16"/>
+          <w:szCs w:val="16"/>
+        </w:rPr>
+        <w:t>/*!40014 SET @OLD_FOREIGN_KEY_CHECKS=@@FOREIGN_KEY_CHECKS, FOREIGN_KEY_CHECKS=0 */;</w:t>
+      </w:r>
+    </w:p>
+    <w:p>
+      <w:pPr>
+        <w:rPr>
+          <w:noProof/>
+          <w:sz w:val="16"/>
+          <w:szCs w:val="16"/>
+        </w:rPr>
+      </w:pPr>
+      <w:r>
+        <w:rPr>
+          <w:noProof/>
+          <w:sz w:val="16"/>
+          <w:szCs w:val="16"/>
+        </w:rPr>
+        <w:t>/*!40101 SET @OLD_SQL_MODE=@@SQL_MODE, SQL_MODE='NO_AUTO_VALUE_ON_ZERO' */;</w:t>
+      </w:r>
+    </w:p>
+    <w:p>
+      <w:pPr>
+        <w:rPr>
+          <w:noProof/>
+          <w:sz w:val="16"/>
+          <w:szCs w:val="16"/>
+        </w:rPr>
+      </w:pPr>
+      <w:r>
+        <w:rPr>
+          <w:noProof/>
+          <w:sz w:val="16"/>
+          <w:szCs w:val="16"/>
+        </w:rPr>
+        <w:t>/*!40111 SET @OLD_SQL_NOTES=@@SQL_NOTES, SQL_NOTES=0 */;</w:t>
+      </w:r>
+    </w:p>
+    <w:p>
+      <w:pPr>
+        <w:rPr>
+          <w:noProof/>
+          <w:sz w:val="16"/>
+          <w:szCs w:val="16"/>
+        </w:rPr>
+      </w:pPr>
+    </w:p>
+    <w:p>
+      <w:pPr>
+        <w:rPr>
+          <w:noProof/>
+          <w:sz w:val="16"/>
+          <w:szCs w:val="16"/>
+        </w:rPr>
+      </w:pPr>
+      <w:r>
+        <w:rPr>
+          <w:noProof/>
+          <w:sz w:val="16"/>
+          <w:szCs w:val="16"/>
+        </w:rPr>
+        <w:lastRenderedPageBreak/>
+        <w:t>--</w:t>
+      </w:r>
+    </w:p>
+    <w:p>
+      <w:pPr>
+        <w:rPr>
+          <w:noProof/>
+          <w:sz w:val="16"/>
+          <w:szCs w:val="16"/>
+        </w:rPr>
+      </w:pPr>
+      <w:r>
+        <w:rPr>
+          <w:noProof/>
+          <w:sz w:val="16"/>
+          <w:szCs w:val="16"/>
+        </w:rPr>
+        <w:t>-- Table structure for table `address`</w:t>
+      </w:r>
+    </w:p>
+    <w:p>
+      <w:pPr>
+        <w:rPr>
+          <w:noProof/>
+          <w:sz w:val="16"/>
+          <w:szCs w:val="16"/>
+        </w:rPr>
+      </w:pPr>
+      <w:r>
+        <w:rPr>
+          <w:noProof/>
+          <w:sz w:val="16"/>
+          <w:szCs w:val="16"/>
+        </w:rPr>
+        <w:t>--</w:t>
+      </w:r>
+    </w:p>
+    <w:p>
+      <w:pPr>
+        <w:rPr>
+          <w:noProof/>
+          <w:sz w:val="16"/>
+          <w:szCs w:val="16"/>
+        </w:rPr>
+      </w:pPr>
+    </w:p>
+    <w:p>
+      <w:pPr>
+        <w:rPr>
+          <w:noProof/>
+        </w:rPr>
+      </w:pPr>
+      <w:r>
+        <w:rPr>
+          <w:noProof/>
+        </w:rPr>
+        <w:t>Restore Success:</w:t>
+      </w:r>
+      <w:r>
+        <w:rPr>
+          <w:noProof/>
+        </w:rPr>
+        <w:br/>
+      </w:r>
+      <w:r>
+        <w:rPr>
+          <w:noProof/>
+        </w:rPr>
+        <w:drawing>
+          <wp:inline distT="0" distB="0" distL="0" distR="0" wp14:anchorId="1984B1B7" wp14:editId="7B3AF02F">
+            <wp:extent cx="1905266" cy="2562583"/>
+            <wp:effectExtent l="0" t="0" r="0" b="9525"/>
+            <wp:docPr id="1009164955" name="Image 1" descr="Une image contenant texte, capture d’écran, Police, nombre&#10;&#10;Le contenu généré par l’IA peut être incorrect."/>
+            <wp:cNvGraphicFramePr>
+              <a:graphicFrameLocks xmlns:a="http://schemas.openxmlformats.org/drawingml/2006/main" noChangeAspect="1"/>
+            </wp:cNvGraphicFramePr>
+            <a:graphic xmlns:a="http://schemas.openxmlformats.org/drawingml/2006/main">
+              <a:graphicData uri="http://schemas.openxmlformats.org/drawingml/2006/picture">
+                <pic:pic xmlns:pic="http://schemas.openxmlformats.org/drawingml/2006/picture">
+                  <pic:nvPicPr>
+                    <pic:cNvPr id="1009164955" name="Image 1" descr="Une image contenant texte, capture d’écran, Police, nombre&#10;&#10;Le contenu généré par l’IA peut être incorrect."/>
+                    <pic:cNvPicPr/>
+                  </pic:nvPicPr>
+                  <pic:blipFill>
+                    <a:blip r:embed="rId32"/>
+                    <a:stretch>
+                      <a:fillRect/>
+                    </a:stretch>
+                  </pic:blipFill>
+                  <pic:spPr>
+                    <a:xfrm>
+                      <a:off x="0" y="0"/>
+                      <a:ext cx="1905266" cy="2562583"/>
+                    </a:xfrm>
+                    <a:prstGeom prst="rect">
+                      <a:avLst/>
+                    </a:prstGeom>
+                  </pic:spPr>
+                </pic:pic>
+              </a:graphicData>
+            </a:graphic>
+          </wp:inline>
+        </w:drawing>
+      </w:r>
+      <w:r>
+        <w:rPr>
+          <w:noProof/>
+        </w:rPr>
+        <w:drawing>
+          <wp:anchor distT="0" distB="0" distL="114300" distR="114300" simplePos="0" relativeHeight="251658250" behindDoc="0" locked="0" layoutInCell="1" allowOverlap="1" wp14:anchorId="7DC0B7DD" wp14:editId="231A1DB3">
+            <wp:simplePos x="0" y="0"/>
+            <wp:positionH relativeFrom="column">
+              <wp:posOffset>0</wp:posOffset>
+            </wp:positionH>
+            <wp:positionV relativeFrom="paragraph">
+              <wp:posOffset>215265</wp:posOffset>
+            </wp:positionV>
+            <wp:extent cx="6335395" cy="510540"/>
+            <wp:effectExtent l="0" t="0" r="8255" b="3810"/>
+            <wp:wrapTopAndBottom/>
+            <wp:docPr id="601763497" name="Image 1"/>
+            <wp:cNvGraphicFramePr>
+              <a:graphicFrameLocks xmlns:a="http://schemas.openxmlformats.org/drawingml/2006/main" noChangeAspect="1"/>
+            </wp:cNvGraphicFramePr>
+            <a:graphic xmlns:a="http://schemas.openxmlformats.org/drawingml/2006/main">
+              <a:graphicData uri="http://schemas.openxmlformats.org/drawingml/2006/picture">
+                <pic:pic xmlns:pic="http://schemas.openxmlformats.org/drawingml/2006/picture">
+                  <pic:nvPicPr>
+                    <pic:cNvPr id="601763497" name=""/>
+                    <pic:cNvPicPr/>
+                  </pic:nvPicPr>
+                  <pic:blipFill>
+                    <a:blip r:embed="rId33">
+                      <a:extLst>
+                        <a:ext uri="{28A0092B-C50C-407E-A947-70E740481C1C}">
+                          <a14:useLocalDpi xmlns:a14="http://schemas.microsoft.com/office/drawing/2010/main" val="0"/>
+                        </a:ext>
+                      </a:extLst>
+                    </a:blip>
+                    <a:stretch>
+                      <a:fillRect/>
+                    </a:stretch>
+                  </pic:blipFill>
+                  <pic:spPr>
+                    <a:xfrm>
+                      <a:off x="0" y="0"/>
+                      <a:ext cx="6335395" cy="510540"/>
+                    </a:xfrm>
+                    <a:prstGeom prst="rect">
+                      <a:avLst/>
+                    </a:prstGeom>
+                  </pic:spPr>
+                </pic:pic>
+              </a:graphicData>
+            </a:graphic>
+          </wp:anchor>
+        </w:drawing>
+      </w:r>
+    </w:p>
     <w:sectPr>
       <w:pgSz w:w="12240" w:h="15840"/>
       <w:pgMar w:top="1440" w:right="1440" w:bottom="1440" w:left="1440" w:header="708" w:footer="708" w:gutter="0"/>
@@ -2124,9 +3633,235 @@
 <file path=word/numbering.xml><?xml version="1.0" encoding="utf-8"?>
 <w:numbering xmlns:wpc="http://schemas.microsoft.com/office/word/2010/wordprocessingCanvas" xmlns:cx="http://schemas.microsoft.com/office/drawing/2014/chartex" xmlns:cx1="http://schemas.microsoft.com/office/drawing/2015/9/8/chartex" xmlns:cx2="http://schemas.microsoft.com/office/drawing/2015/10/21/chartex" xmlns:cx3="http://schemas.microsoft.com/office/drawing/2016/5/9/chartex" xmlns:cx4="http://schemas.microsoft.com/office/drawing/2016/5/10/chartex" xmlns:cx5="http://schemas.microsoft.com/office/drawing/2016/5/11/chartex" xmlns:cx6="http://schemas.microsoft.com/office/drawing/2016/5/12/chartex" xmlns:cx7="http://schemas.microsoft.com/office/drawing/2016/5/13/chartex" xmlns:cx8="http://schemas.microsoft.com/office/drawing/2016/5/14/chartex" xmlns:mc="http://schemas.openxmlformats.org/markup-compatibility/2006" xmlns:aink="http://schemas.microsoft.com/office/drawing/2016/ink" xmlns:am3d="http://schemas.microsoft.com/office/drawing/2017/model3d" xmlns:o="urn:schemas-microsoft-com:office:office" xmlns:oel="http://schemas.microsoft.com/office/2019/extlst" xmlns:r="http://schemas.openxmlformats.org/officeDocument/2006/relationships" xmlns:m="http://schemas.openxmlformats.org/officeDocument/2006/math" xmlns:v="urn:schemas-microsoft-com:vml" xmlns:wp14="http://schemas.microsoft.com/office/word/2010/wordprocessingDrawing" xmlns:wp="http://schemas.openxmlformats.org/drawingml/2006/wordprocessingDrawing" xmlns:w10="urn:schemas-microsoft-com:office:word" xmlns:w="http://schemas.openxmlformats.org/wordprocessingml/2006/main" xmlns:w14="http://schemas.microsoft.com/office/word/2010/wordml" xmlns:w15="http://schemas.microsoft.com/office/word/2012/wordml" xmlns:w16cex="http://schemas.microsoft.com/office/word/2018/wordml/cex" xmlns:w16cid="http://schemas.microsoft.com/office/word/2016/wordml/cid" xmlns:w16="http://schemas.microsoft.com/office/word/2018/wordml" xmlns:w16du="http://schemas.microsoft.com/office/word/2023/wordml/word16du" xmlns:w16sdtdh="http://schemas.microsoft.com/office/word/2020/wordml/sdtdatahash" xmlns:w16sdtfl="http://schemas.microsoft.com/office/word/2024/wordml/sdtformatlock" xmlns:w16se="http://schemas.microsoft.com/office/word/2015/wordml/symex" xmlns:wpg="http://schemas.microsoft.com/office/word/2010/wordprocessingGroup" xmlns:wpi="http://schemas.microsoft.com/office/word/2010/wordprocessingInk" xmlns:wne="http://schemas.microsoft.com/office/word/2006/wordml" xmlns:wps="http://schemas.microsoft.com/office/word/2010/wordprocessingShape" mc:Ignorable="w14 w15 w16se w16cid w16 w16cex w16sdtdh w16sdtfl w16du wp14">
   <w:abstractNum w:abstractNumId="0" w15:restartNumberingAfterBreak="0">
-    <w:nsid w:val="354B2A13"/>
+    <w:nsid w:val="0D605A40"/>
     <w:multiLevelType w:val="multilevel"/>
-    <w:tmpl w:val="95BE01C0"/>
+    <w:tmpl w:val="02BC2FEC"/>
+    <w:lvl w:ilvl="0">
+      <w:start w:val="1"/>
+      <w:numFmt w:val="decimal"/>
+      <w:lvlText w:val="%1."/>
+      <w:lvlJc w:val="left"/>
+      <w:pPr>
+        <w:tabs>
+          <w:tab w:val="num" w:pos="720"/>
+        </w:tabs>
+        <w:ind w:left="720" w:hanging="360"/>
+      </w:pPr>
+    </w:lvl>
+    <w:lvl w:ilvl="1" w:tentative="1">
+      <w:start w:val="1"/>
+      <w:numFmt w:val="decimal"/>
+      <w:lvlText w:val="%2."/>
+      <w:lvlJc w:val="left"/>
+      <w:pPr>
+        <w:tabs>
+          <w:tab w:val="num" w:pos="1440"/>
+        </w:tabs>
+        <w:ind w:left="1440" w:hanging="360"/>
+      </w:pPr>
+    </w:lvl>
+    <w:lvl w:ilvl="2" w:tentative="1">
+      <w:start w:val="1"/>
+      <w:numFmt w:val="decimal"/>
+      <w:lvlText w:val="%3."/>
+      <w:lvlJc w:val="left"/>
+      <w:pPr>
+        <w:tabs>
+          <w:tab w:val="num" w:pos="2160"/>
+        </w:tabs>
+        <w:ind w:left="2160" w:hanging="360"/>
+      </w:pPr>
+    </w:lvl>
+    <w:lvl w:ilvl="3" w:tentative="1">
+      <w:start w:val="1"/>
+      <w:numFmt w:val="decimal"/>
+      <w:lvlText w:val="%4."/>
+      <w:lvlJc w:val="left"/>
+      <w:pPr>
+        <w:tabs>
+          <w:tab w:val="num" w:pos="2880"/>
+        </w:tabs>
+        <w:ind w:left="2880" w:hanging="360"/>
+      </w:pPr>
+    </w:lvl>
+    <w:lvl w:ilvl="4" w:tentative="1">
+      <w:start w:val="1"/>
+      <w:numFmt w:val="decimal"/>
+      <w:lvlText w:val="%5."/>
+      <w:lvlJc w:val="left"/>
+      <w:pPr>
+        <w:tabs>
+          <w:tab w:val="num" w:pos="3600"/>
+        </w:tabs>
+        <w:ind w:left="3600" w:hanging="360"/>
+      </w:pPr>
+    </w:lvl>
+    <w:lvl w:ilvl="5" w:tentative="1">
+      <w:start w:val="1"/>
+      <w:numFmt w:val="decimal"/>
+      <w:lvlText w:val="%6."/>
+      <w:lvlJc w:val="left"/>
+      <w:pPr>
+        <w:tabs>
+          <w:tab w:val="num" w:pos="4320"/>
+        </w:tabs>
+        <w:ind w:left="4320" w:hanging="360"/>
+      </w:pPr>
+    </w:lvl>
+    <w:lvl w:ilvl="6" w:tentative="1">
+      <w:start w:val="1"/>
+      <w:numFmt w:val="decimal"/>
+      <w:lvlText w:val="%7."/>
+      <w:lvlJc w:val="left"/>
+      <w:pPr>
+        <w:tabs>
+          <w:tab w:val="num" w:pos="5040"/>
+        </w:tabs>
+        <w:ind w:left="5040" w:hanging="360"/>
+      </w:pPr>
+    </w:lvl>
+    <w:lvl w:ilvl="7" w:tentative="1">
+      <w:start w:val="1"/>
+      <w:numFmt w:val="decimal"/>
+      <w:lvlText w:val="%8."/>
+      <w:lvlJc w:val="left"/>
+      <w:pPr>
+        <w:tabs>
+          <w:tab w:val="num" w:pos="5760"/>
+        </w:tabs>
+        <w:ind w:left="5760" w:hanging="360"/>
+      </w:pPr>
+    </w:lvl>
+    <w:lvl w:ilvl="8" w:tentative="1">
+      <w:start w:val="1"/>
+      <w:numFmt w:val="decimal"/>
+      <w:lvlText w:val="%9."/>
+      <w:lvlJc w:val="left"/>
+      <w:pPr>
+        <w:tabs>
+          <w:tab w:val="num" w:pos="6480"/>
+        </w:tabs>
+        <w:ind w:left="6480" w:hanging="360"/>
+      </w:pPr>
+    </w:lvl>
+  </w:abstractNum>
+  <w:abstractNum w:abstractNumId="1" w15:restartNumberingAfterBreak="0">
+    <w:nsid w:val="27FD51FE"/>
+    <w:multiLevelType w:val="multilevel"/>
+    <w:tmpl w:val="942E2BBA"/>
+    <w:lvl w:ilvl="0">
+      <w:start w:val="1"/>
+      <w:numFmt w:val="decimal"/>
+      <w:lvlText w:val="%1."/>
+      <w:lvlJc w:val="left"/>
+      <w:pPr>
+        <w:tabs>
+          <w:tab w:val="num" w:pos="720"/>
+        </w:tabs>
+        <w:ind w:left="720" w:hanging="360"/>
+      </w:pPr>
+    </w:lvl>
+    <w:lvl w:ilvl="1" w:tentative="1">
+      <w:start w:val="1"/>
+      <w:numFmt w:val="decimal"/>
+      <w:lvlText w:val="%2."/>
+      <w:lvlJc w:val="left"/>
+      <w:pPr>
+        <w:tabs>
+          <w:tab w:val="num" w:pos="1440"/>
+        </w:tabs>
+        <w:ind w:left="1440" w:hanging="360"/>
+      </w:pPr>
+    </w:lvl>
+    <w:lvl w:ilvl="2" w:tentative="1">
+      <w:start w:val="1"/>
+      <w:numFmt w:val="decimal"/>
+      <w:lvlText w:val="%3."/>
+      <w:lvlJc w:val="left"/>
+      <w:pPr>
+        <w:tabs>
+          <w:tab w:val="num" w:pos="2160"/>
+        </w:tabs>
+        <w:ind w:left="2160" w:hanging="360"/>
+      </w:pPr>
+    </w:lvl>
+    <w:lvl w:ilvl="3" w:tentative="1">
+      <w:start w:val="1"/>
+      <w:numFmt w:val="decimal"/>
+      <w:lvlText w:val="%4."/>
+      <w:lvlJc w:val="left"/>
+      <w:pPr>
+        <w:tabs>
+          <w:tab w:val="num" w:pos="2880"/>
+        </w:tabs>
+        <w:ind w:left="2880" w:hanging="360"/>
+      </w:pPr>
+    </w:lvl>
+    <w:lvl w:ilvl="4" w:tentative="1">
+      <w:start w:val="1"/>
+      <w:numFmt w:val="decimal"/>
+      <w:lvlText w:val="%5."/>
+      <w:lvlJc w:val="left"/>
+      <w:pPr>
+        <w:tabs>
+          <w:tab w:val="num" w:pos="3600"/>
+        </w:tabs>
+        <w:ind w:left="3600" w:hanging="360"/>
+      </w:pPr>
+    </w:lvl>
+    <w:lvl w:ilvl="5" w:tentative="1">
+      <w:start w:val="1"/>
+      <w:numFmt w:val="decimal"/>
+      <w:lvlText w:val="%6."/>
+      <w:lvlJc w:val="left"/>
+      <w:pPr>
+        <w:tabs>
+          <w:tab w:val="num" w:pos="4320"/>
+        </w:tabs>
+        <w:ind w:left="4320" w:hanging="360"/>
+      </w:pPr>
+    </w:lvl>
+    <w:lvl w:ilvl="6" w:tentative="1">
+      <w:start w:val="1"/>
+      <w:numFmt w:val="decimal"/>
+      <w:lvlText w:val="%7."/>
+      <w:lvlJc w:val="left"/>
+      <w:pPr>
+        <w:tabs>
+          <w:tab w:val="num" w:pos="5040"/>
+        </w:tabs>
+        <w:ind w:left="5040" w:hanging="360"/>
+      </w:pPr>
+    </w:lvl>
+    <w:lvl w:ilvl="7" w:tentative="1">
+      <w:start w:val="1"/>
+      <w:numFmt w:val="decimal"/>
+      <w:lvlText w:val="%8."/>
+      <w:lvlJc w:val="left"/>
+      <w:pPr>
+        <w:tabs>
+          <w:tab w:val="num" w:pos="5760"/>
+        </w:tabs>
+        <w:ind w:left="5760" w:hanging="360"/>
+      </w:pPr>
+    </w:lvl>
+    <w:lvl w:ilvl="8" w:tentative="1">
+      <w:start w:val="1"/>
+      <w:numFmt w:val="decimal"/>
+      <w:lvlText w:val="%9."/>
+      <w:lvlJc w:val="left"/>
+      <w:pPr>
+        <w:tabs>
+          <w:tab w:val="num" w:pos="6480"/>
+        </w:tabs>
+        <w:ind w:left="6480" w:hanging="360"/>
+      </w:pPr>
+    </w:lvl>
+  </w:abstractNum>
+  <w:abstractNum w:abstractNumId="2" w15:restartNumberingAfterBreak="0">
+    <w:nsid w:val="32EF3D8F"/>
+    <w:multiLevelType w:val="multilevel"/>
+    <w:tmpl w:val="B81C9374"/>
     <w:lvl w:ilvl="0">
       <w:start w:val="1"/>
       <w:numFmt w:val="bullet"/>
@@ -2272,10 +4007,10 @@
       </w:rPr>
     </w:lvl>
   </w:abstractNum>
-  <w:abstractNum w:abstractNumId="1" w15:restartNumberingAfterBreak="0">
-    <w:nsid w:val="632C6843"/>
+  <w:abstractNum w:abstractNumId="3" w15:restartNumberingAfterBreak="0">
+    <w:nsid w:val="354B2A13"/>
     <w:multiLevelType w:val="multilevel"/>
-    <w:tmpl w:val="334E9E9C"/>
+    <w:tmpl w:val="95BE01C0"/>
     <w:lvl w:ilvl="0">
       <w:start w:val="1"/>
       <w:numFmt w:val="bullet"/>
@@ -2421,11 +4156,169 @@
       </w:rPr>
     </w:lvl>
   </w:abstractNum>
+  <w:abstractNum w:abstractNumId="4" w15:restartNumberingAfterBreak="0">
+    <w:nsid w:val="632C6843"/>
+    <w:multiLevelType w:val="multilevel"/>
+    <w:tmpl w:val="334E9E9C"/>
+    <w:lvl w:ilvl="0">
+      <w:start w:val="1"/>
+      <w:numFmt w:val="bullet"/>
+      <w:lvlText w:val=""/>
+      <w:lvlJc w:val="left"/>
+      <w:pPr>
+        <w:tabs>
+          <w:tab w:val="num" w:pos="720"/>
+        </w:tabs>
+        <w:ind w:left="720" w:hanging="360"/>
+      </w:pPr>
+      <w:rPr>
+        <w:rFonts w:ascii="Symbol" w:hAnsi="Symbol" w:hint="default"/>
+        <w:sz w:val="20"/>
+      </w:rPr>
+    </w:lvl>
+    <w:lvl w:ilvl="1" w:tentative="1">
+      <w:start w:val="1"/>
+      <w:numFmt w:val="bullet"/>
+      <w:lvlText w:val=""/>
+      <w:lvlJc w:val="left"/>
+      <w:pPr>
+        <w:tabs>
+          <w:tab w:val="num" w:pos="1440"/>
+        </w:tabs>
+        <w:ind w:left="1440" w:hanging="360"/>
+      </w:pPr>
+      <w:rPr>
+        <w:rFonts w:ascii="Symbol" w:hAnsi="Symbol" w:hint="default"/>
+        <w:sz w:val="20"/>
+      </w:rPr>
+    </w:lvl>
+    <w:lvl w:ilvl="2" w:tentative="1">
+      <w:start w:val="1"/>
+      <w:numFmt w:val="bullet"/>
+      <w:lvlText w:val=""/>
+      <w:lvlJc w:val="left"/>
+      <w:pPr>
+        <w:tabs>
+          <w:tab w:val="num" w:pos="2160"/>
+        </w:tabs>
+        <w:ind w:left="2160" w:hanging="360"/>
+      </w:pPr>
+      <w:rPr>
+        <w:rFonts w:ascii="Symbol" w:hAnsi="Symbol" w:hint="default"/>
+        <w:sz w:val="20"/>
+      </w:rPr>
+    </w:lvl>
+    <w:lvl w:ilvl="3" w:tentative="1">
+      <w:start w:val="1"/>
+      <w:numFmt w:val="bullet"/>
+      <w:lvlText w:val=""/>
+      <w:lvlJc w:val="left"/>
+      <w:pPr>
+        <w:tabs>
+          <w:tab w:val="num" w:pos="2880"/>
+        </w:tabs>
+        <w:ind w:left="2880" w:hanging="360"/>
+      </w:pPr>
+      <w:rPr>
+        <w:rFonts w:ascii="Symbol" w:hAnsi="Symbol" w:hint="default"/>
+        <w:sz w:val="20"/>
+      </w:rPr>
+    </w:lvl>
+    <w:lvl w:ilvl="4" w:tentative="1">
+      <w:start w:val="1"/>
+      <w:numFmt w:val="bullet"/>
+      <w:lvlText w:val=""/>
+      <w:lvlJc w:val="left"/>
+      <w:pPr>
+        <w:tabs>
+          <w:tab w:val="num" w:pos="3600"/>
+        </w:tabs>
+        <w:ind w:left="3600" w:hanging="360"/>
+      </w:pPr>
+      <w:rPr>
+        <w:rFonts w:ascii="Symbol" w:hAnsi="Symbol" w:hint="default"/>
+        <w:sz w:val="20"/>
+      </w:rPr>
+    </w:lvl>
+    <w:lvl w:ilvl="5" w:tentative="1">
+      <w:start w:val="1"/>
+      <w:numFmt w:val="bullet"/>
+      <w:lvlText w:val=""/>
+      <w:lvlJc w:val="left"/>
+      <w:pPr>
+        <w:tabs>
+          <w:tab w:val="num" w:pos="4320"/>
+        </w:tabs>
+        <w:ind w:left="4320" w:hanging="360"/>
+      </w:pPr>
+      <w:rPr>
+        <w:rFonts w:ascii="Symbol" w:hAnsi="Symbol" w:hint="default"/>
+        <w:sz w:val="20"/>
+      </w:rPr>
+    </w:lvl>
+    <w:lvl w:ilvl="6" w:tentative="1">
+      <w:start w:val="1"/>
+      <w:numFmt w:val="bullet"/>
+      <w:lvlText w:val=""/>
+      <w:lvlJc w:val="left"/>
+      <w:pPr>
+        <w:tabs>
+          <w:tab w:val="num" w:pos="5040"/>
+        </w:tabs>
+        <w:ind w:left="5040" w:hanging="360"/>
+      </w:pPr>
+      <w:rPr>
+        <w:rFonts w:ascii="Symbol" w:hAnsi="Symbol" w:hint="default"/>
+        <w:sz w:val="20"/>
+      </w:rPr>
+    </w:lvl>
+    <w:lvl w:ilvl="7" w:tentative="1">
+      <w:start w:val="1"/>
+      <w:numFmt w:val="bullet"/>
+      <w:lvlText w:val=""/>
+      <w:lvlJc w:val="left"/>
+      <w:pPr>
+        <w:tabs>
+          <w:tab w:val="num" w:pos="5760"/>
+        </w:tabs>
+        <w:ind w:left="5760" w:hanging="360"/>
+      </w:pPr>
+      <w:rPr>
+        <w:rFonts w:ascii="Symbol" w:hAnsi="Symbol" w:hint="default"/>
+        <w:sz w:val="20"/>
+      </w:rPr>
+    </w:lvl>
+    <w:lvl w:ilvl="8" w:tentative="1">
+      <w:start w:val="1"/>
+      <w:numFmt w:val="bullet"/>
+      <w:lvlText w:val=""/>
+      <w:lvlJc w:val="left"/>
+      <w:pPr>
+        <w:tabs>
+          <w:tab w:val="num" w:pos="6480"/>
+        </w:tabs>
+        <w:ind w:left="6480" w:hanging="360"/>
+      </w:pPr>
+      <w:rPr>
+        <w:rFonts w:ascii="Symbol" w:hAnsi="Symbol" w:hint="default"/>
+        <w:sz w:val="20"/>
+      </w:rPr>
+    </w:lvl>
+  </w:abstractNum>
   <w:num w:numId="1" w16cid:durableId="772092711">
+    <w:abstractNumId w:val="3"/>
+  </w:num>
+  <w:num w:numId="2" w16cid:durableId="940642706">
+    <w:abstractNumId w:val="4"/>
+  </w:num>
+  <w:num w:numId="3" w16cid:durableId="2047942661">
+    <w:abstractNumId w:val="1"/>
+  </w:num>
+  <w:num w:numId="4" w16cid:durableId="1587694057">
     <w:abstractNumId w:val="0"/>
   </w:num>
-  <w:num w:numId="2" w16cid:durableId="940642706">
-    <w:abstractNumId w:val="1"/>
+  <w:num w:numId="5" w16cid:durableId="670061895">
+    <w:abstractNumId w:val="2"/>
   </w:num>
 </w:numbering>
 </file>
@@ -2832,11 +4725,10 @@
     <w:qFormat/>
     <w:rsid w:val="00CB3B5F"/>
   </w:style>
-  <w:style w:type="paragraph" w:styleId="Titre1">
-    <w:name w:val="heading 1"/>
+  <w:style w:type="paragraph" w:styleId="Heading1">
+    <w:name w:val="Heading 1"/>
     <w:basedOn w:val="Normal"/>
     <w:next w:val="Normal"/>
-    <w:link w:val="Titre1Car"/>
     <w:uiPriority w:val="9"/>
     <w:qFormat/>
     <w:rsid w:val="004F77C3"/>
@@ -2853,11 +4745,10 @@
       <w:szCs w:val="40"/>
     </w:rPr>
   </w:style>
-  <w:style w:type="paragraph" w:styleId="Titre2">
-    <w:name w:val="heading 2"/>
+  <w:style w:type="paragraph" w:styleId="Heading2">
+    <w:name w:val="Heading 2"/>
     <w:basedOn w:val="Normal"/>
     <w:next w:val="Normal"/>
-    <w:link w:val="Titre2Car"/>
     <w:uiPriority w:val="9"/>
     <w:semiHidden/>
     <w:unhideWhenUsed/>
@@ -2876,11 +4767,10 @@
       <w:szCs w:val="32"/>
     </w:rPr>
   </w:style>
-  <w:style w:type="paragraph" w:styleId="Titre3">
-    <w:name w:val="heading 3"/>
+  <w:style w:type="paragraph" w:styleId="Heading3">
+    <w:name w:val="Heading 3"/>
     <w:basedOn w:val="Normal"/>
     <w:next w:val="Normal"/>
-    <w:link w:val="Titre3Car"/>
     <w:uiPriority w:val="9"/>
     <w:semiHidden/>
     <w:unhideWhenUsed/>
@@ -2899,11 +4789,10 @@
       <w:szCs w:val="28"/>
     </w:rPr>
   </w:style>
-  <w:style w:type="paragraph" w:styleId="Titre4">
-    <w:name w:val="heading 4"/>
+  <w:style w:type="paragraph" w:styleId="Heading4">
+    <w:name w:val="Heading 4"/>
     <w:basedOn w:val="Normal"/>
     <w:next w:val="Normal"/>
-    <w:link w:val="Titre4Car"/>
     <w:uiPriority w:val="9"/>
     <w:semiHidden/>
     <w:unhideWhenUsed/>
@@ -2922,11 +4811,10 @@
       <w:color w:val="0F4761" w:themeColor="accent1" w:themeShade="BF"/>
     </w:rPr>
   </w:style>
-  <w:style w:type="paragraph" w:styleId="Titre5">
-    <w:name w:val="heading 5"/>
+  <w:style w:type="paragraph" w:styleId="Heading5">
+    <w:name w:val="Heading 5"/>
     <w:basedOn w:val="Normal"/>
     <w:next w:val="Normal"/>
-    <w:link w:val="Titre5Car"/>
     <w:uiPriority w:val="9"/>
     <w:semiHidden/>
     <w:unhideWhenUsed/>
@@ -2943,11 +4831,10 @@
       <w:color w:val="0F4761" w:themeColor="accent1" w:themeShade="BF"/>
     </w:rPr>
   </w:style>
-  <w:style w:type="paragraph" w:styleId="Titre6">
-    <w:name w:val="heading 6"/>
+  <w:style w:type="paragraph" w:styleId="Heading6">
+    <w:name w:val="Heading 6"/>
     <w:basedOn w:val="Normal"/>
     <w:next w:val="Normal"/>
-    <w:link w:val="Titre6Car"/>
     <w:uiPriority w:val="9"/>
     <w:semiHidden/>
     <w:unhideWhenUsed/>
@@ -2966,11 +4853,10 @@
       <w:color w:val="595959" w:themeColor="text1" w:themeTint="A6"/>
     </w:rPr>
   </w:style>
-  <w:style w:type="paragraph" w:styleId="Titre7">
-    <w:name w:val="heading 7"/>
+  <w:style w:type="paragraph" w:styleId="Heading7">
+    <w:name w:val="Heading 7"/>
     <w:basedOn w:val="Normal"/>
     <w:next w:val="Normal"/>
-    <w:link w:val="Titre7Car"/>
     <w:uiPriority w:val="9"/>
     <w:semiHidden/>
     <w:unhideWhenUsed/>
@@ -2987,11 +4873,10 @@
       <w:color w:val="595959" w:themeColor="text1" w:themeTint="A6"/>
     </w:rPr>
   </w:style>
-  <w:style w:type="paragraph" w:styleId="Titre8">
-    <w:name w:val="heading 8"/>
+  <w:style w:type="paragraph" w:styleId="Heading8">
+    <w:name w:val="Heading 8"/>
     <w:basedOn w:val="Normal"/>
     <w:next w:val="Normal"/>
-    <w:link w:val="Titre8Car"/>
     <w:uiPriority w:val="9"/>
     <w:semiHidden/>
     <w:unhideWhenUsed/>
@@ -3010,11 +4895,10 @@
       <w:color w:val="272727" w:themeColor="text1" w:themeTint="D8"/>
     </w:rPr>
   </w:style>
-  <w:style w:type="paragraph" w:styleId="Titre9">
-    <w:name w:val="heading 9"/>
+  <w:style w:type="paragraph" w:styleId="Heading9">
+    <w:name w:val="Heading 9"/>
     <w:basedOn w:val="Normal"/>
     <w:next w:val="Normal"/>
-    <w:link w:val="Titre9Car"/>
     <w:uiPriority w:val="9"/>
     <w:semiHidden/>
     <w:unhideWhenUsed/>
@@ -3034,10 +4918,11 @@
   <w:style w:type="character" w:default="1" w:styleId="Policepardfaut">
     <w:name w:val="Default Paragraph Font"/>
     <w:uiPriority w:val="1"/>
+    <w:semiHidden/>
     <w:unhideWhenUsed/>
   </w:style>
-  <w:style w:type="table" w:default="1" w:styleId="TableauNormal">
-    <w:name w:val="Normal Table"/>
+  <w:style w:type="table" w:default="1" w:styleId="TableNormal">
+    <w:name w:val="Table Normal"/>
     <w:uiPriority w:val="99"/>
     <w:semiHidden/>
     <w:unhideWhenUsed/>
@@ -3051,231 +4936,13 @@
       </w:tblCellMar>
     </w:tblPr>
   </w:style>
-  <w:style w:type="numbering" w:default="1" w:styleId="Aucuneliste">
+  <w:style w:type="numbering" w:default="1" w:styleId="NoList">
     <w:name w:val="No List"/>
     <w:uiPriority w:val="99"/>
     <w:semiHidden/>
     <w:unhideWhenUsed/>
   </w:style>
-  <w:style w:type="character" w:customStyle="1" w:styleId="Titre1Car">
-    <w:name w:val="Titre 1 Car"/>
-    <w:basedOn w:val="Policepardfaut"/>
-    <w:link w:val="Titre1"/>
-    <w:uiPriority w:val="9"/>
-    <w:rsid w:val="004F77C3"/>
-    <w:rPr>
-      <w:rFonts w:asciiTheme="majorHAnsi" w:eastAsiaTheme="majorEastAsia" w:hAnsiTheme="majorHAnsi" w:cstheme="majorBidi"/>
-      <w:color w:val="0F4761" w:themeColor="accent1" w:themeShade="BF"/>
-      <w:sz w:val="40"/>
-      <w:szCs w:val="40"/>
-    </w:rPr>
-  </w:style>
-  <w:style w:type="character" w:customStyle="1" w:styleId="Titre2Car">
-    <w:name w:val="Titre 2 Car"/>
-    <w:basedOn w:val="Policepardfaut"/>
-    <w:link w:val="Titre2"/>
-    <w:uiPriority w:val="9"/>
-    <w:semiHidden/>
-    <w:rsid w:val="004F77C3"/>
-    <w:rPr>
-      <w:rFonts w:asciiTheme="majorHAnsi" w:eastAsiaTheme="majorEastAsia" w:hAnsiTheme="majorHAnsi" w:cstheme="majorBidi"/>
-      <w:color w:val="0F4761" w:themeColor="accent1" w:themeShade="BF"/>
-      <w:sz w:val="32"/>
-      <w:szCs w:val="32"/>
-    </w:rPr>
-  </w:style>
-  <w:style w:type="character" w:customStyle="1" w:styleId="Titre3Car">
-    <w:name w:val="Titre 3 Car"/>
-    <w:basedOn w:val="Policepardfaut"/>
-    <w:link w:val="Titre3"/>
-    <w:uiPriority w:val="9"/>
-    <w:semiHidden/>
-    <w:rsid w:val="004F77C3"/>
-    <w:rPr>
-      <w:rFonts w:eastAsiaTheme="majorEastAsia" w:cstheme="majorBidi"/>
-      <w:color w:val="0F4761" w:themeColor="accent1" w:themeShade="BF"/>
-      <w:sz w:val="28"/>
-      <w:szCs w:val="28"/>
-    </w:rPr>
-  </w:style>
-  <w:style w:type="character" w:customStyle="1" w:styleId="Titre4Car">
-    <w:name w:val="Titre 4 Car"/>
-    <w:basedOn w:val="Policepardfaut"/>
-    <w:link w:val="Titre4"/>
-    <w:uiPriority w:val="9"/>
-    <w:semiHidden/>
-    <w:rsid w:val="004F77C3"/>
-    <w:rPr>
-      <w:rFonts w:eastAsiaTheme="majorEastAsia" w:cstheme="majorBidi"/>
-      <w:i/>
-      <w:iCs/>
-      <w:color w:val="0F4761" w:themeColor="accent1" w:themeShade="BF"/>
-    </w:rPr>
-  </w:style>
-  <w:style w:type="character" w:customStyle="1" w:styleId="Titre5Car">
-    <w:name w:val="Titre 5 Car"/>
-    <w:basedOn w:val="Policepardfaut"/>
-    <w:link w:val="Titre5"/>
-    <w:uiPriority w:val="9"/>
-    <w:semiHidden/>
-    <w:rsid w:val="004F77C3"/>
-    <w:rPr>
-      <w:rFonts w:eastAsiaTheme="majorEastAsia" w:cstheme="majorBidi"/>
-      <w:color w:val="0F4761" w:themeColor="accent1" w:themeShade="BF"/>
-    </w:rPr>
-  </w:style>
-  <w:style w:type="character" w:customStyle="1" w:styleId="Titre6Car">
-    <w:name w:val="Titre 6 Car"/>
-    <w:basedOn w:val="Policepardfaut"/>
-    <w:link w:val="Titre6"/>
-    <w:uiPriority w:val="9"/>
-    <w:semiHidden/>
-    <w:rsid w:val="004F77C3"/>
-    <w:rPr>
-      <w:rFonts w:eastAsiaTheme="majorEastAsia" w:cstheme="majorBidi"/>
-      <w:i/>
-      <w:iCs/>
-      <w:color w:val="595959" w:themeColor="text1" w:themeTint="A6"/>
-    </w:rPr>
-  </w:style>
-  <w:style w:type="character" w:customStyle="1" w:styleId="Titre7Car">
-    <w:name w:val="Titre 7 Car"/>
-    <w:basedOn w:val="Policepardfaut"/>
-    <w:link w:val="Titre7"/>
-    <w:uiPriority w:val="9"/>
-    <w:semiHidden/>
-    <w:rsid w:val="004F77C3"/>
-    <w:rPr>
-      <w:rFonts w:eastAsiaTheme="majorEastAsia" w:cstheme="majorBidi"/>
-      <w:color w:val="595959" w:themeColor="text1" w:themeTint="A6"/>
-    </w:rPr>
-  </w:style>
-  <w:style w:type="character" w:customStyle="1" w:styleId="Titre8Car">
-    <w:name w:val="Titre 8 Car"/>
-    <w:basedOn w:val="Policepardfaut"/>
-    <w:link w:val="Titre8"/>
-    <w:uiPriority w:val="9"/>
-    <w:semiHidden/>
-    <w:rsid w:val="004F77C3"/>
-    <w:rPr>
-      <w:rFonts w:eastAsiaTheme="majorEastAsia" w:cstheme="majorBidi"/>
-      <w:i/>
-      <w:iCs/>
-      <w:color w:val="272727" w:themeColor="text1" w:themeTint="D8"/>
-    </w:rPr>
-  </w:style>
-  <w:style w:type="character" w:customStyle="1" w:styleId="Titre9Car">
-    <w:name w:val="Titre 9 Car"/>
-    <w:basedOn w:val="Policepardfaut"/>
-    <w:link w:val="Titre9"/>
-    <w:uiPriority w:val="9"/>
-    <w:semiHidden/>
-    <w:rsid w:val="004F77C3"/>
-    <w:rPr>
-      <w:rFonts w:eastAsiaTheme="majorEastAsia" w:cstheme="majorBidi"/>
-      <w:color w:val="272727" w:themeColor="text1" w:themeTint="D8"/>
-    </w:rPr>
-  </w:style>
-  <w:style w:type="paragraph" w:styleId="Titre">
-    <w:name w:val="Title"/>
-    <w:basedOn w:val="Normal"/>
-    <w:next w:val="Normal"/>
-    <w:link w:val="TitreCar"/>
-    <w:uiPriority w:val="10"/>
-    <w:qFormat/>
-    <w:rsid w:val="004F77C3"/>
-    <w:pPr>
-      <w:spacing w:after="80" w:line="240" w:lineRule="auto"/>
-      <w:contextualSpacing/>
-    </w:pPr>
-    <w:rPr>
-      <w:rFonts w:asciiTheme="majorHAnsi" w:eastAsiaTheme="majorEastAsia" w:hAnsiTheme="majorHAnsi" w:cstheme="majorBidi"/>
-      <w:spacing w:val="-10"/>
-      <w:kern w:val="28"/>
-      <w:sz w:val="56"/>
-      <w:szCs w:val="56"/>
-    </w:rPr>
-  </w:style>
-  <w:style w:type="character" w:customStyle="1" w:styleId="TitreCar">
-    <w:name w:val="Titre Car"/>
-    <w:basedOn w:val="Policepardfaut"/>
-    <w:link w:val="Titre"/>
-    <w:uiPriority w:val="10"/>
-    <w:rsid w:val="004F77C3"/>
-    <w:rPr>
-      <w:rFonts w:asciiTheme="majorHAnsi" w:eastAsiaTheme="majorEastAsia" w:hAnsiTheme="majorHAnsi" w:cstheme="majorBidi"/>
-      <w:spacing w:val="-10"/>
-      <w:kern w:val="28"/>
-      <w:sz w:val="56"/>
-      <w:szCs w:val="56"/>
-    </w:rPr>
-  </w:style>
-  <w:style w:type="paragraph" w:styleId="Sous-titre">
-    <w:name w:val="Subtitle"/>
-    <w:basedOn w:val="Normal"/>
-    <w:next w:val="Normal"/>
-    <w:link w:val="Sous-titreCar"/>
-    <w:uiPriority w:val="11"/>
-    <w:qFormat/>
-    <w:rsid w:val="004F77C3"/>
-    <w:pPr>
-      <w:numPr>
-        <w:ilvl w:val="1"/>
-      </w:numPr>
-    </w:pPr>
-    <w:rPr>
-      <w:rFonts w:eastAsiaTheme="majorEastAsia" w:cstheme="majorBidi"/>
-      <w:color w:val="595959" w:themeColor="text1" w:themeTint="A6"/>
-      <w:spacing w:val="15"/>
-      <w:sz w:val="28"/>
-      <w:szCs w:val="28"/>
-    </w:rPr>
-  </w:style>
-  <w:style w:type="character" w:customStyle="1" w:styleId="Sous-titreCar">
-    <w:name w:val="Sous-titre Car"/>
-    <w:basedOn w:val="Policepardfaut"/>
-    <w:link w:val="Sous-titre"/>
-    <w:uiPriority w:val="11"/>
-    <w:rsid w:val="004F77C3"/>
-    <w:rPr>
-      <w:rFonts w:eastAsiaTheme="majorEastAsia" w:cstheme="majorBidi"/>
-      <w:color w:val="595959" w:themeColor="text1" w:themeTint="A6"/>
-      <w:spacing w:val="15"/>
-      <w:sz w:val="28"/>
-      <w:szCs w:val="28"/>
-    </w:rPr>
-  </w:style>
-  <w:style w:type="paragraph" w:styleId="Citation">
-    <w:name w:val="Quote"/>
-    <w:basedOn w:val="Normal"/>
-    <w:next w:val="Normal"/>
-    <w:link w:val="CitationCar"/>
-    <w:uiPriority w:val="29"/>
-    <w:qFormat/>
-    <w:rsid w:val="004F77C3"/>
-    <w:pPr>
-      <w:spacing w:before="160"/>
-      <w:jc w:val="center"/>
-    </w:pPr>
-    <w:rPr>
-      <w:i/>
-      <w:iCs/>
-      <w:color w:val="404040" w:themeColor="text1" w:themeTint="BF"/>
-    </w:rPr>
-  </w:style>
-  <w:style w:type="character" w:customStyle="1" w:styleId="CitationCar">
-    <w:name w:val="Citation Car"/>
-    <w:basedOn w:val="Policepardfaut"/>
-    <w:link w:val="Citation"/>
-    <w:uiPriority w:val="29"/>
-    <w:rsid w:val="004F77C3"/>
-    <w:rPr>
-      <w:i/>
-      <w:iCs/>
-      <w:color w:val="404040" w:themeColor="text1" w:themeTint="BF"/>
-    </w:rPr>
-  </w:style>
-  <w:style w:type="paragraph" w:styleId="Paragraphedeliste">
+  <w:style w:type="paragraph" w:styleId="ListParagraph">
     <w:name w:val="List Paragraph"/>
     <w:basedOn w:val="Normal"/>
     <w:uiPriority w:val="34"/>
@@ -3286,7 +4953,7 @@
       <w:contextualSpacing/>
     </w:pPr>
   </w:style>
-  <w:style w:type="character" w:styleId="Accentuationintense">
+  <w:style w:type="character" w:styleId="IntenseEmphasis">
     <w:name w:val="Intense Emphasis"/>
     <w:basedOn w:val="Policepardfaut"/>
     <w:uiPriority w:val="21"/>
@@ -3298,42 +4965,7 @@
       <w:color w:val="0F4761" w:themeColor="accent1" w:themeShade="BF"/>
     </w:rPr>
   </w:style>
-  <w:style w:type="paragraph" w:styleId="Citationintense">
-    <w:name w:val="Intense Quote"/>
-    <w:basedOn w:val="Normal"/>
-    <w:next w:val="Normal"/>
-    <w:link w:val="CitationintenseCar"/>
-    <w:uiPriority w:val="30"/>
-    <w:qFormat/>
-    <w:rsid w:val="004F77C3"/>
-    <w:pPr>
-      <w:pBdr>
-        <w:top w:val="single" w:sz="4" w:space="10" w:color="0F4761" w:themeColor="accent1" w:themeShade="BF"/>
-        <w:bottom w:val="single" w:sz="4" w:space="10" w:color="0F4761" w:themeColor="accent1" w:themeShade="BF"/>
-      </w:pBdr>
-      <w:spacing w:before="360" w:after="360"/>
-      <w:ind w:left="864" w:right="864"/>
-      <w:jc w:val="center"/>
-    </w:pPr>
-    <w:rPr>
-      <w:i/>
-      <w:iCs/>
-      <w:color w:val="0F4761" w:themeColor="accent1" w:themeShade="BF"/>
-    </w:rPr>
-  </w:style>
-  <w:style w:type="character" w:customStyle="1" w:styleId="CitationintenseCar">
-    <w:name w:val="Citation intense Car"/>
-    <w:basedOn w:val="Policepardfaut"/>
-    <w:link w:val="Citationintense"/>
-    <w:uiPriority w:val="30"/>
-    <w:rsid w:val="004F77C3"/>
-    <w:rPr>
-      <w:i/>
-      <w:iCs/>
-      <w:color w:val="0F4761" w:themeColor="accent1" w:themeShade="BF"/>
-    </w:rPr>
-  </w:style>
-  <w:style w:type="character" w:styleId="Rfrenceintense">
+  <w:style w:type="character" w:styleId="IntenseReference">
     <w:name w:val="Intense Reference"/>
     <w:basedOn w:val="Policepardfaut"/>
     <w:uiPriority w:val="32"/>
@@ -3345,6 +4977,175 @@
       <w:smallCaps/>
       <w:color w:val="0F4761" w:themeColor="accent1" w:themeShade="BF"/>
       <w:spacing w:val="5"/>
+    </w:rPr>
+  </w:style>
+  <w:style w:type="character" w:styleId="Lienhypertexte">
+    <w:name w:val="Hyperlink"/>
+    <w:basedOn w:val="Policepardfaut"/>
+    <w:uiPriority w:val="99"/>
+    <w:unhideWhenUsed/>
+    <w:rsid w:val="0009060B"/>
+    <w:rPr>
+      <w:color w:val="467886" w:themeColor="hyperlink"/>
+      <w:u w:val="single"/>
+    </w:rPr>
+  </w:style>
+  <w:style w:type="character" w:customStyle="1" w:styleId="Titre1Car">
+    <w:name w:val="Titre 1 Car"/>
+    <w:basedOn w:val="Policepardfaut"/>
+    <w:uiPriority w:val="9"/>
+    <w:rsid w:val="00AF4B26"/>
+    <w:rPr>
+      <w:rFonts w:asciiTheme="majorHAnsi" w:eastAsiaTheme="majorEastAsia" w:hAnsiTheme="majorHAnsi" w:cstheme="majorBidi"/>
+      <w:color w:val="0F4761" w:themeColor="accent1" w:themeShade="BF"/>
+      <w:sz w:val="40"/>
+      <w:szCs w:val="40"/>
+    </w:rPr>
+  </w:style>
+  <w:style w:type="character" w:customStyle="1" w:styleId="Titre2Car">
+    <w:name w:val="Titre 2 Car"/>
+    <w:basedOn w:val="Policepardfaut"/>
+    <w:uiPriority w:val="9"/>
+    <w:semiHidden/>
+    <w:rsid w:val="00AF4B26"/>
+    <w:rPr>
+      <w:rFonts w:asciiTheme="majorHAnsi" w:eastAsiaTheme="majorEastAsia" w:hAnsiTheme="majorHAnsi" w:cstheme="majorBidi"/>
+      <w:color w:val="0F4761" w:themeColor="accent1" w:themeShade="BF"/>
+      <w:sz w:val="32"/>
+      <w:szCs w:val="32"/>
+    </w:rPr>
+  </w:style>
+  <w:style w:type="character" w:customStyle="1" w:styleId="Titre3Car">
+    <w:name w:val="Titre 3 Car"/>
+    <w:basedOn w:val="Policepardfaut"/>
+    <w:uiPriority w:val="9"/>
+    <w:semiHidden/>
+    <w:rsid w:val="00AF4B26"/>
+    <w:rPr>
+      <w:rFonts w:eastAsiaTheme="majorEastAsia" w:cstheme="majorBidi"/>
+      <w:color w:val="0F4761" w:themeColor="accent1" w:themeShade="BF"/>
+      <w:sz w:val="28"/>
+      <w:szCs w:val="28"/>
+    </w:rPr>
+  </w:style>
+  <w:style w:type="character" w:customStyle="1" w:styleId="Titre4Car">
+    <w:name w:val="Titre 4 Car"/>
+    <w:basedOn w:val="Policepardfaut"/>
+    <w:uiPriority w:val="9"/>
+    <w:semiHidden/>
+    <w:rsid w:val="00AF4B26"/>
+    <w:rPr>
+      <w:rFonts w:eastAsiaTheme="majorEastAsia" w:cstheme="majorBidi"/>
+      <w:i/>
+      <w:iCs/>
+      <w:color w:val="0F4761" w:themeColor="accent1" w:themeShade="BF"/>
+    </w:rPr>
+  </w:style>
+  <w:style w:type="character" w:customStyle="1" w:styleId="Titre5Car">
+    <w:name w:val="Titre 5 Car"/>
+    <w:basedOn w:val="Policepardfaut"/>
+    <w:uiPriority w:val="9"/>
+    <w:semiHidden/>
+    <w:rsid w:val="00AF4B26"/>
+    <w:rPr>
+      <w:rFonts w:eastAsiaTheme="majorEastAsia" w:cstheme="majorBidi"/>
+      <w:color w:val="0F4761" w:themeColor="accent1" w:themeShade="BF"/>
+    </w:rPr>
+  </w:style>
+  <w:style w:type="character" w:customStyle="1" w:styleId="Titre6Car">
+    <w:name w:val="Titre 6 Car"/>
+    <w:basedOn w:val="Policepardfaut"/>
+    <w:uiPriority w:val="9"/>
+    <w:semiHidden/>
+    <w:rsid w:val="00AF4B26"/>
+    <w:rPr>
+      <w:rFonts w:eastAsiaTheme="majorEastAsia" w:cstheme="majorBidi"/>
+      <w:i/>
+      <w:iCs/>
+      <w:color w:val="595959" w:themeColor="text1" w:themeTint="A6"/>
+    </w:rPr>
+  </w:style>
+  <w:style w:type="character" w:customStyle="1" w:styleId="Titre7Car">
+    <w:name w:val="Titre 7 Car"/>
+    <w:basedOn w:val="Policepardfaut"/>
+    <w:uiPriority w:val="9"/>
+    <w:semiHidden/>
+    <w:rsid w:val="00AF4B26"/>
+    <w:rPr>
+      <w:rFonts w:eastAsiaTheme="majorEastAsia" w:cstheme="majorBidi"/>
+      <w:color w:val="595959" w:themeColor="text1" w:themeTint="A6"/>
+    </w:rPr>
+  </w:style>
+  <w:style w:type="character" w:customStyle="1" w:styleId="Titre8Car">
+    <w:name w:val="Titre 8 Car"/>
+    <w:basedOn w:val="Policepardfaut"/>
+    <w:uiPriority w:val="9"/>
+    <w:semiHidden/>
+    <w:rsid w:val="00AF4B26"/>
+    <w:rPr>
+      <w:rFonts w:eastAsiaTheme="majorEastAsia" w:cstheme="majorBidi"/>
+      <w:i/>
+      <w:iCs/>
+      <w:color w:val="272727" w:themeColor="text1" w:themeTint="D8"/>
+    </w:rPr>
+  </w:style>
+  <w:style w:type="character" w:customStyle="1" w:styleId="Titre9Car">
+    <w:name w:val="Titre 9 Car"/>
+    <w:basedOn w:val="Policepardfaut"/>
+    <w:uiPriority w:val="9"/>
+    <w:semiHidden/>
+    <w:rsid w:val="00AF4B26"/>
+    <w:rPr>
+      <w:rFonts w:eastAsiaTheme="majorEastAsia" w:cstheme="majorBidi"/>
+      <w:color w:val="272727" w:themeColor="text1" w:themeTint="D8"/>
+    </w:rPr>
+  </w:style>
+  <w:style w:type="character" w:customStyle="1" w:styleId="TitreCar">
+    <w:name w:val="Titre Car"/>
+    <w:basedOn w:val="Policepardfaut"/>
+    <w:uiPriority w:val="10"/>
+    <w:rsid w:val="00AF4B26"/>
+    <w:rPr>
+      <w:rFonts w:asciiTheme="majorHAnsi" w:eastAsiaTheme="majorEastAsia" w:hAnsiTheme="majorHAnsi" w:cstheme="majorBidi"/>
+      <w:spacing w:val="-10"/>
+      <w:kern w:val="28"/>
+      <w:sz w:val="56"/>
+      <w:szCs w:val="56"/>
+    </w:rPr>
+  </w:style>
+  <w:style w:type="character" w:customStyle="1" w:styleId="Sous-titreCar">
+    <w:name w:val="Sous-titre Car"/>
+    <w:basedOn w:val="Policepardfaut"/>
+    <w:uiPriority w:val="11"/>
+    <w:rsid w:val="00AF4B26"/>
+    <w:rPr>
+      <w:rFonts w:eastAsiaTheme="majorEastAsia" w:cstheme="majorBidi"/>
+      <w:color w:val="595959" w:themeColor="text1" w:themeTint="A6"/>
+      <w:spacing w:val="15"/>
+      <w:sz w:val="28"/>
+      <w:szCs w:val="28"/>
+    </w:rPr>
+  </w:style>
+  <w:style w:type="character" w:customStyle="1" w:styleId="CitationCar">
+    <w:name w:val="Citation Car"/>
+    <w:basedOn w:val="Policepardfaut"/>
+    <w:uiPriority w:val="29"/>
+    <w:rsid w:val="00AF4B26"/>
+    <w:rPr>
+      <w:i/>
+      <w:iCs/>
+      <w:color w:val="404040" w:themeColor="text1" w:themeTint="BF"/>
+    </w:rPr>
+  </w:style>
+  <w:style w:type="character" w:customStyle="1" w:styleId="CitationintenseCar">
+    <w:name w:val="Citation intense Car"/>
+    <w:basedOn w:val="Policepardfaut"/>
+    <w:uiPriority w:val="30"/>
+    <w:rsid w:val="00AF4B26"/>
+    <w:rPr>
+      <w:i/>
+      <w:iCs/>
+      <w:color w:val="0F4761" w:themeColor="accent1" w:themeShade="BF"/>
     </w:rPr>
   </w:style>
 </w:styles>

</xml_diff>

<commit_message>
small explication on the restore part.
</commit_message>
<xml_diff>
--- a/FinalProject-Report-UsingDatabase.docx
+++ b/FinalProject-Report-UsingDatabase.docx
@@ -103,7 +103,29 @@
           <w:lang w:eastAsia="ja-JP"/>
           <w14:ligatures w14:val="none"/>
         </w:rPr>
-        <w:t>Emmanuelle Isis Mbeugmo Manekeu</w:t>
+        <w:t xml:space="preserve">Emmanuelle Isis </w:t>
+      </w:r>
+      <w:proofErr w:type="spellStart"/>
+      <w:r>
+        <w:rPr>
+          <w:rFonts w:ascii="Calibri" w:eastAsia="Calibri" w:hAnsi="Calibri" w:cs="Calibri"/>
+          <w:color w:val="000000"/>
+          <w:kern w:val="0"/>
+          <w:lang w:eastAsia="ja-JP"/>
+          <w14:ligatures w14:val="none"/>
+        </w:rPr>
+        <w:t>Mbeugmo</w:t>
+      </w:r>
+      <w:proofErr w:type="spellEnd"/>
+      <w:r>
+        <w:rPr>
+          <w:rFonts w:ascii="Calibri" w:eastAsia="Calibri" w:hAnsi="Calibri" w:cs="Calibri"/>
+          <w:color w:val="000000"/>
+          <w:kern w:val="0"/>
+          <w:lang w:eastAsia="ja-JP"/>
+          <w14:ligatures w14:val="none"/>
+        </w:rPr>
+        <w:t xml:space="preserve"> Manekeu</w:t>
       </w:r>
     </w:p>
     <w:p>
@@ -689,7 +711,6 @@
           <w:rFonts w:ascii="Calibri" w:hAnsi="Calibri" w:cs="Calibri"/>
           <w:noProof/>
         </w:rPr>
-        <w:lastRenderedPageBreak/>
         <w:drawing>
           <wp:inline distT="0" distB="0" distL="0" distR="0" wp14:anchorId="04FCB5D9" wp14:editId="160A989C">
             <wp:extent cx="6251994" cy="1699260"/>
@@ -1013,7 +1034,6 @@
           <w:rFonts w:ascii="Calibri" w:hAnsi="Calibri" w:cs="Calibri"/>
           <w:noProof/>
         </w:rPr>
-        <w:lastRenderedPageBreak/>
         <w:drawing>
           <wp:inline distT="0" distB="0" distL="0" distR="0" wp14:anchorId="0E989BEE" wp14:editId="25DC1669">
             <wp:extent cx="6187440" cy="1080220"/>
@@ -1454,12 +1474,14 @@
         </w:rPr>
         <w:t xml:space="preserve">SHOW GRANTS FOR </w:t>
       </w:r>
+      <w:proofErr w:type="spellStart"/>
       <w:r>
         <w:rPr>
           <w:rFonts w:ascii="Calibri" w:hAnsi="Calibri" w:cs="Calibri"/>
         </w:rPr>
         <w:t>cashier_user</w:t>
       </w:r>
+      <w:proofErr w:type="spellEnd"/>
       <w:r>
         <w:rPr>
           <w:rFonts w:ascii="Calibri" w:hAnsi="Calibri" w:cs="Calibri"/>
@@ -1488,12 +1510,14 @@
         </w:rPr>
         <w:t xml:space="preserve">SHOW GRANTS FOR </w:t>
       </w:r>
+      <w:proofErr w:type="spellStart"/>
       <w:r>
         <w:rPr>
           <w:rFonts w:ascii="Calibri" w:hAnsi="Calibri" w:cs="Calibri"/>
         </w:rPr>
         <w:t>cook_user</w:t>
       </w:r>
+      <w:proofErr w:type="spellEnd"/>
       <w:r>
         <w:rPr>
           <w:rFonts w:ascii="Calibri" w:hAnsi="Calibri" w:cs="Calibri"/>
@@ -1645,12 +1669,14 @@
         </w:rPr>
         <w:t xml:space="preserve">SHOW GRANTS FOR </w:t>
       </w:r>
+      <w:proofErr w:type="spellStart"/>
       <w:r>
         <w:rPr>
           <w:rFonts w:ascii="Calibri" w:hAnsi="Calibri" w:cs="Calibri"/>
         </w:rPr>
         <w:t>manager_user</w:t>
       </w:r>
+      <w:proofErr w:type="spellEnd"/>
       <w:r>
         <w:rPr>
           <w:rFonts w:ascii="Calibri" w:hAnsi="Calibri" w:cs="Calibri"/>
@@ -1699,7 +1725,6 @@
         <w:rPr>
           <w:rFonts w:ascii="Calibri" w:hAnsi="Calibri" w:cs="Calibri"/>
         </w:rPr>
-        <w:lastRenderedPageBreak/>
         <w:t>Screenshots of 1 successful and failed operations for every user:</w:t>
       </w:r>
     </w:p>
@@ -2229,17 +2254,25 @@
         </w:rPr>
         <w:t xml:space="preserve"> </w:t>
       </w:r>
+    </w:p>
+    <w:p>
+      <w:pPr>
+        <w:ind w:left="720" w:firstLine="720"/>
+        <w:rPr>
+          <w:noProof/>
+        </w:rPr>
+      </w:pPr>
+      <w:r>
+        <w:rPr>
+          <w:noProof/>
+        </w:rPr>
+        <w:t>This user has all privileges so it worked successfully.</w:t>
+      </w:r>
       <w:r>
         <w:rPr>
           <w:noProof/>
         </w:rPr>
         <w:br/>
-      </w:r>
-      <w:r>
-        <w:rPr>
-          <w:noProof/>
-        </w:rPr>
-        <w:tab/>
       </w:r>
       <w:r>
         <w:rPr>
@@ -2248,41 +2281,6 @@
         <w:tab/>
         <w:t>Failed: No fail, manager has all privileges.</w:t>
       </w:r>
-    </w:p>
-    <w:p>
-      <w:pPr>
-        <w:rPr>
-          <w:noProof/>
-        </w:rPr>
-      </w:pPr>
-    </w:p>
-    <w:p>
-      <w:pPr>
-        <w:rPr>
-          <w:noProof/>
-        </w:rPr>
-      </w:pPr>
-    </w:p>
-    <w:p>
-      <w:pPr>
-        <w:rPr>
-          <w:noProof/>
-        </w:rPr>
-      </w:pPr>
-    </w:p>
-    <w:p>
-      <w:pPr>
-        <w:rPr>
-          <w:noProof/>
-        </w:rPr>
-      </w:pPr>
-    </w:p>
-    <w:p>
-      <w:pPr>
-        <w:rPr>
-          <w:noProof/>
-        </w:rPr>
-      </w:pPr>
     </w:p>
     <w:p>
       <w:pPr>
@@ -2671,7 +2669,6 @@
           <w:b/>
           <w:bCs/>
         </w:rPr>
-        <w:lastRenderedPageBreak/>
         <w:t xml:space="preserve">E — </w:t>
       </w:r>
       <w:hyperlink r:id="rId27" w:tooltip="Triggers" w:history="1">
@@ -2756,7 +2753,21 @@
         <w:rPr>
           <w:rFonts w:ascii="Calibri" w:hAnsi="Calibri" w:cs="Calibri"/>
         </w:rPr>
-        <w:t>To test the trigger, you need to create a new order and update the order_item quantity, so that the current quantity in the inventory will change when you run the trigger.</w:t>
+        <w:t xml:space="preserve">To test the trigger, you need to create a new order and update the </w:t>
+      </w:r>
+      <w:proofErr w:type="spellStart"/>
+      <w:r>
+        <w:rPr>
+          <w:rFonts w:ascii="Calibri" w:hAnsi="Calibri" w:cs="Calibri"/>
+        </w:rPr>
+        <w:t>order_item</w:t>
+      </w:r>
+      <w:proofErr w:type="spellEnd"/>
+      <w:r>
+        <w:rPr>
+          <w:rFonts w:ascii="Calibri" w:hAnsi="Calibri" w:cs="Calibri"/>
+        </w:rPr>
+        <w:t xml:space="preserve"> quantity, so that the current quantity in the inventory will change when you run the trigger.</w:t>
       </w:r>
     </w:p>
     <w:p>
@@ -3460,7 +3471,6 @@
           <w:sz w:val="16"/>
           <w:szCs w:val="16"/>
         </w:rPr>
-        <w:lastRenderedPageBreak/>
         <w:t>--</w:t>
       </w:r>
     </w:p>
@@ -3529,10 +3539,24 @@
         <w:rPr>
           <w:noProof/>
         </w:rPr>
+        <w:br/>
+      </w:r>
+      <w:r>
+        <w:rPr>
+          <w:noProof/>
+        </w:rPr>
         <w:drawing>
-          <wp:inline distT="0" distB="0" distL="0" distR="0" wp14:anchorId="1984B1B7" wp14:editId="7B3AF02F">
-            <wp:extent cx="1905266" cy="2562583"/>
+          <wp:anchor distT="0" distB="0" distL="114300" distR="114300" simplePos="0" relativeHeight="251658251" behindDoc="0" locked="0" layoutInCell="1" allowOverlap="1" wp14:anchorId="1984B1B7" wp14:editId="624BBA0F">
+            <wp:simplePos x="0" y="0"/>
+            <wp:positionH relativeFrom="column">
+              <wp:posOffset>0</wp:posOffset>
+            </wp:positionH>
+            <wp:positionV relativeFrom="paragraph">
+              <wp:posOffset>728980</wp:posOffset>
+            </wp:positionV>
+            <wp:extent cx="1905000" cy="2562225"/>
             <wp:effectExtent l="0" t="0" r="0" b="9525"/>
+            <wp:wrapTopAndBottom/>
             <wp:docPr id="1009164955" name="Image 1" descr="Une image contenant texte, capture d’écran, Police, nombre&#10;&#10;Le contenu généré par l’IA peut être incorrect."/>
             <wp:cNvGraphicFramePr>
               <a:graphicFrameLocks xmlns:a="http://schemas.openxmlformats.org/drawingml/2006/main" noChangeAspect="1"/>
@@ -3545,7 +3569,13 @@
                     <pic:cNvPicPr/>
                   </pic:nvPicPr>
                   <pic:blipFill>
-                    <a:blip r:embed="rId32"/>
+                    <a:blip r:embed="rId32">
+                      <a:extLst>
+                        <a:ext uri="{28A0092B-C50C-407E-A947-70E740481C1C}">
+                          <a14:useLocalDpi xmlns:a14="http://schemas.microsoft.com/office/drawing/2010/main" val="0"/>
+                        </a:ext>
+                      </a:extLst>
+                    </a:blip>
                     <a:stretch>
                       <a:fillRect/>
                     </a:stretch>
@@ -3553,7 +3583,7 @@
                   <pic:spPr>
                     <a:xfrm>
                       <a:off x="0" y="0"/>
-                      <a:ext cx="1905266" cy="2562583"/>
+                      <a:ext cx="1905000" cy="2562225"/>
                     </a:xfrm>
                     <a:prstGeom prst="rect">
                       <a:avLst/>
@@ -3562,7 +3592,7 @@
                 </pic:pic>
               </a:graphicData>
             </a:graphic>
-          </wp:inline>
+          </wp:anchor>
         </w:drawing>
       </w:r>
       <w:r>
@@ -3618,6 +3648,43 @@
             </a:graphic>
           </wp:anchor>
         </w:drawing>
+      </w:r>
+      <w:r>
+        <w:rPr>
+          <w:noProof/>
+        </w:rPr>
+        <w:t>Steps to make the restoration a success:</w:t>
+      </w:r>
+    </w:p>
+    <w:p>
+      <w:pPr>
+        <w:rPr>
+          <w:noProof/>
+        </w:rPr>
+      </w:pPr>
+      <w:r>
+        <w:rPr>
+          <w:noProof/>
+        </w:rPr>
+        <w:t>After Droping the database, we had to cre</w:t>
+      </w:r>
+      <w:r>
+        <w:rPr>
+          <w:noProof/>
+        </w:rPr>
+        <w:t xml:space="preserve">ate another empty one. Then, we used this command: </w:t>
+      </w:r>
+      <w:r>
+        <w:rPr>
+          <w:noProof/>
+        </w:rPr>
+        <w:t>mysql -u root -p db_restaurant &lt; db_restaurant_backup.sql</w:t>
+      </w:r>
+      <w:r>
+        <w:rPr>
+          <w:noProof/>
+        </w:rPr>
+        <w:t>. It used the backup file to restore the database in the empty one.</w:t>
       </w:r>
     </w:p>
     <w:sectPr>

</xml_diff>